<commit_message>
Update Regular expression of int,char,str contant
</commit_message>
<xml_diff>
--- a/Language Requirement Speciification.docx
+++ b/Language Requirement Speciification.docx
@@ -1,624 +1,255 @@
 
 <file path=word/document.xml><?xml version="1.0" encoding="utf-8"?>
-<w:document xmlns:wpc="http://schemas.microsoft.com/office/word/2010/wordprocessingCanvas" xmlns:mc="http://schemas.openxmlformats.org/markup-compatibility/2006" xmlns:o="urn:schemas-microsoft-com:office:office" xmlns:r="http://schemas.openxmlformats.org/officeDocument/2006/relationships" xmlns:m="http://schemas.openxmlformats.org/officeDocument/2006/math" xmlns:v="urn:schemas-microsoft-com:vml" xmlns:wp14="http://schemas.microsoft.com/office/word/2010/wordprocessingDrawing" xmlns:wp="http://schemas.openxmlformats.org/drawingml/2006/wordprocessingDrawing" xmlns:w10="urn:schemas-microsoft-com:office:word" xmlns:w="http://schemas.openxmlformats.org/wordprocessingml/2006/main" xmlns:w14="http://schemas.microsoft.com/office/word/2010/wordml" xmlns:w15="http://schemas.microsoft.com/office/word/2012/wordml" xmlns:wpg="http://schemas.microsoft.com/office/word/2010/wordprocessingGroup" xmlns:wpi="http://schemas.microsoft.com/office/word/2010/wordprocessingInk" xmlns:wne="http://schemas.microsoft.com/office/word/2006/wordml" xmlns:wps="http://schemas.microsoft.com/office/word/2010/wordprocessingShape" mc:Ignorable="w14 w15 wp14">
+<w:document xmlns:ve="http://schemas.openxmlformats.org/markup-compatibility/2006" xmlns:o="urn:schemas-microsoft-com:office:office" xmlns:r="http://schemas.openxmlformats.org/officeDocument/2006/relationships" xmlns:m="http://schemas.openxmlformats.org/officeDocument/2006/math" xmlns:v="urn:schemas-microsoft-com:vml" xmlns:wp="http://schemas.openxmlformats.org/drawingml/2006/wordprocessingDrawing" xmlns:w10="urn:schemas-microsoft-com:office:word" xmlns:w="http://schemas.openxmlformats.org/wordprocessingml/2006/main" xmlns:wne="http://schemas.microsoft.com/office/word/2006/wordml">
   <w:body>
     <w:p>
       <w:r>
         <w:rPr>
           <w:noProof/>
         </w:rPr>
-        <mc:AlternateContent>
-          <mc:Choice Requires="wps">
-            <w:drawing>
-              <wp:anchor distT="0" distB="0" distL="114300" distR="114300" simplePos="0" relativeHeight="251660288" behindDoc="0" locked="0" layoutInCell="0" allowOverlap="1" wp14:anchorId="66635422" wp14:editId="0B9F8F98">
-                <wp:simplePos x="0" y="0"/>
-                <wp:positionH relativeFrom="margin">
-                  <wp:posOffset>3507105</wp:posOffset>
-                </wp:positionH>
-                <wp:positionV relativeFrom="margin">
-                  <wp:posOffset>6234430</wp:posOffset>
-                </wp:positionV>
-                <wp:extent cx="2730500" cy="1960245"/>
-                <wp:effectExtent l="0" t="0" r="0" b="0"/>
-                <wp:wrapNone/>
-                <wp:docPr id="16" name="Rectangle 618"/>
-                <wp:cNvGraphicFramePr>
-                  <a:graphicFrameLocks xmlns:a="http://schemas.openxmlformats.org/drawingml/2006/main"/>
-                </wp:cNvGraphicFramePr>
-                <a:graphic xmlns:a="http://schemas.openxmlformats.org/drawingml/2006/main">
-                  <a:graphicData uri="http://schemas.microsoft.com/office/word/2010/wordprocessingShape">
-                    <wps:wsp>
-                      <wps:cNvSpPr>
-                        <a:spLocks noChangeArrowheads="1"/>
-                      </wps:cNvSpPr>
-                      <wps:spPr bwMode="auto">
-                        <a:xfrm>
-                          <a:off x="0" y="0"/>
-                          <a:ext cx="2730500" cy="1960245"/>
-                        </a:xfrm>
-                        <a:prstGeom prst="rect">
-                          <a:avLst/>
-                        </a:prstGeom>
-                        <a:noFill/>
-                        <a:extLst>
-                          <a:ext uri="{909E8E84-426E-40DD-AFC4-6F175D3DCCD1}">
-                            <a14:hiddenFill xmlns:a14="http://schemas.microsoft.com/office/drawing/2010/main">
-                              <a:solidFill>
-                                <a:srgbClr val="FFFFFF"/>
-                              </a:solidFill>
-                            </a14:hiddenFill>
-                          </a:ext>
-                          <a:ext uri="{91240B29-F687-4F45-9708-019B960494DF}">
-                            <a14:hiddenLine xmlns:a14="http://schemas.microsoft.com/office/drawing/2010/main" w="3175">
-                              <a:solidFill>
-                                <a:srgbClr val="000000"/>
-                              </a:solidFill>
-                              <a:miter lim="800000"/>
-                              <a:headEnd/>
-                              <a:tailEnd/>
-                            </a14:hiddenLine>
-                          </a:ext>
-                          <a:ext uri="{53640926-AAD7-44D8-BBD7-CCE9431645EC}">
-                            <a14:shadowObscured xmlns:a14="http://schemas.microsoft.com/office/drawing/2010/main" val="1"/>
-                          </a:ext>
-                        </a:extLst>
-                      </wps:spPr>
-                      <wps:txbx>
-                        <w:txbxContent>
-                          <w:p>
-                            <w:pPr>
-                              <w:pStyle w:val="NoSpacing"/>
-                              <w:spacing w:after="240" w:line="276" w:lineRule="auto"/>
-                              <w:suppressOverlap/>
-                              <w:jc w:val="right"/>
-                              <w:rPr>
-                                <w:rFonts w:ascii="Comic Sans MS" w:hAnsi="Comic Sans MS"/>
-                                <w:b/>
-                                <w:bCs/>
-                                <w:caps/>
-                                <w:color w:val="auto"/>
-                                <w:sz w:val="28"/>
-                                <w:u w:val="single"/>
-                              </w:rPr>
-                            </w:pPr>
-                            <w:r>
-                              <w:rPr>
-                                <w:rFonts w:ascii="Comic Sans MS" w:hAnsi="Comic Sans MS"/>
-                                <w:b/>
-                                <w:bCs/>
-                                <w:caps/>
-                                <w:color w:val="auto"/>
-                                <w:sz w:val="28"/>
-                                <w:u w:val="single"/>
-                              </w:rPr>
-                              <w:t>Group Member</w:t>
-                            </w:r>
-                            <w:r>
-                              <w:rPr>
-                                <w:rFonts w:ascii="Comic Sans MS" w:hAnsi="Comic Sans MS"/>
-                                <w:b/>
-                                <w:bCs/>
-                                <w:caps/>
-                                <w:color w:val="auto"/>
-                                <w:sz w:val="28"/>
-                                <w:u w:val="single"/>
-                              </w:rPr>
-                              <w:t>s</w:t>
-                            </w:r>
-                            <w:r>
-                              <w:rPr>
-                                <w:rFonts w:ascii="Comic Sans MS" w:hAnsi="Comic Sans MS"/>
-                                <w:b/>
-                                <w:bCs/>
-                                <w:caps/>
-                                <w:color w:val="auto"/>
-                                <w:sz w:val="28"/>
-                                <w:u w:val="single"/>
-                              </w:rPr>
-                              <w:t>:</w:t>
-                            </w:r>
-                          </w:p>
-                          <w:p>
-                            <w:pPr>
-                              <w:pStyle w:val="NoSpacing"/>
-                              <w:spacing w:line="276" w:lineRule="auto"/>
-                              <w:suppressOverlap/>
-                              <w:jc w:val="right"/>
-                              <w:rPr>
-                                <w:b/>
-                                <w:bCs/>
-                                <w:caps/>
-                                <w:color w:val="auto"/>
-                                <w:sz w:val="36"/>
-                              </w:rPr>
-                            </w:pPr>
-                            <w:r>
-                              <w:rPr>
-                                <w:b/>
-                                <w:bCs/>
-                                <w:caps/>
-                                <w:color w:val="auto"/>
-                                <w:sz w:val="36"/>
-                              </w:rPr>
-                              <w:t>Muhammad Zeeshan</w:t>
-                            </w:r>
-                          </w:p>
-                          <w:p>
-                            <w:pPr>
-                              <w:pStyle w:val="NoSpacing"/>
-                              <w:spacing w:line="276" w:lineRule="auto"/>
-                              <w:suppressOverlap/>
-                              <w:jc w:val="right"/>
-                              <w:rPr>
-                                <w:b/>
-                                <w:bCs/>
-                                <w:caps/>
-                                <w:color w:val="auto"/>
-                                <w:sz w:val="36"/>
-                              </w:rPr>
-                            </w:pPr>
-                            <w:r>
-                              <w:rPr>
-                                <w:b/>
-                                <w:bCs/>
-                                <w:caps/>
-                                <w:color w:val="auto"/>
-                                <w:sz w:val="36"/>
-                              </w:rPr>
-                              <w:t>Sharjeel Ahmed</w:t>
-                            </w:r>
-                          </w:p>
-                          <w:p>
-                            <w:pPr>
-                              <w:pStyle w:val="NoSpacing"/>
-                              <w:spacing w:line="276" w:lineRule="auto"/>
-                              <w:suppressOverlap/>
-                              <w:jc w:val="right"/>
-                              <w:rPr>
-                                <w:b/>
-                                <w:bCs/>
-                                <w:caps/>
-                                <w:color w:val="D34817" w:themeColor="accent1"/>
-                                <w:sz w:val="36"/>
-                              </w:rPr>
-                            </w:pPr>
-                            <w:r>
-                              <w:rPr>
-                                <w:b/>
-                                <w:bCs/>
-                                <w:caps/>
-                                <w:color w:val="auto"/>
-                                <w:sz w:val="36"/>
-                              </w:rPr>
-                              <w:t xml:space="preserve">Muhammad Azhar </w:t>
-                            </w:r>
-                          </w:p>
-                        </w:txbxContent>
-                      </wps:txbx>
-                      <wps:bodyPr rot="0" vert="horz" wrap="square" lIns="91440" tIns="228600" rIns="91440" bIns="228600" anchor="b" anchorCtr="0" upright="1">
-                        <a:noAutofit/>
-                      </wps:bodyPr>
-                    </wps:wsp>
-                  </a:graphicData>
-                </a:graphic>
-                <wp14:sizeRelH relativeFrom="margin">
-                  <wp14:pctWidth>0</wp14:pctWidth>
-                </wp14:sizeRelH>
-                <wp14:sizeRelV relativeFrom="margin">
-                  <wp14:pctHeight>0</wp14:pctHeight>
-                </wp14:sizeRelV>
-              </wp:anchor>
-            </w:drawing>
-          </mc:Choice>
-          <mc:Fallback>
-            <w:pict>
-              <v:rect w14:anchorId="66635422" id="Rectangle 618" o:spid="_x0000_s1026" style="position:absolute;margin-left:276.15pt;margin-top:490.9pt;width:215pt;height:154.35pt;z-index:251660288;visibility:visible;mso-wrap-style:square;mso-width-percent:0;mso-height-percent:0;mso-wrap-distance-left:9pt;mso-wrap-distance-top:0;mso-wrap-distance-right:9pt;mso-wrap-distance-bottom:0;mso-position-horizontal:absolute;mso-position-horizontal-relative:margin;mso-position-vertical:absolute;mso-position-vertical-relative:margin;mso-width-percent:0;mso-height-percent:0;mso-width-relative:margin;mso-height-relative:margin;v-text-anchor:bottom" o:gfxdata="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" o:allowincell="f" filled="f" stroked="f" strokeweight=".25pt">
-                <v:textbox inset=",18pt,,18pt">
-                  <w:txbxContent>
-                    <w:p>
-                      <w:pPr>
-                        <w:pStyle w:val="NoSpacing"/>
-                        <w:spacing w:after="240" w:line="276" w:lineRule="auto"/>
-                        <w:suppressOverlap/>
-                        <w:jc w:val="right"/>
-                        <w:rPr>
-                          <w:rFonts w:ascii="Comic Sans MS" w:hAnsi="Comic Sans MS"/>
-                          <w:b/>
-                          <w:bCs/>
-                          <w:caps/>
-                          <w:color w:val="auto"/>
-                          <w:sz w:val="28"/>
-                          <w:u w:val="single"/>
-                        </w:rPr>
-                      </w:pPr>
-                      <w:r>
-                        <w:rPr>
-                          <w:rFonts w:ascii="Comic Sans MS" w:hAnsi="Comic Sans MS"/>
-                          <w:b/>
-                          <w:bCs/>
-                          <w:caps/>
-                          <w:color w:val="auto"/>
-                          <w:sz w:val="28"/>
-                          <w:u w:val="single"/>
-                        </w:rPr>
-                        <w:t>Group Member</w:t>
-                      </w:r>
-                      <w:r>
-                        <w:rPr>
-                          <w:rFonts w:ascii="Comic Sans MS" w:hAnsi="Comic Sans MS"/>
-                          <w:b/>
-                          <w:bCs/>
-                          <w:caps/>
-                          <w:color w:val="auto"/>
-                          <w:sz w:val="28"/>
-                          <w:u w:val="single"/>
-                        </w:rPr>
-                        <w:t>s</w:t>
-                      </w:r>
-                      <w:r>
-                        <w:rPr>
-                          <w:rFonts w:ascii="Comic Sans MS" w:hAnsi="Comic Sans MS"/>
-                          <w:b/>
-                          <w:bCs/>
-                          <w:caps/>
-                          <w:color w:val="auto"/>
-                          <w:sz w:val="28"/>
-                          <w:u w:val="single"/>
-                        </w:rPr>
-                        <w:t>:</w:t>
-                      </w:r>
-                    </w:p>
-                    <w:p>
-                      <w:pPr>
-                        <w:pStyle w:val="NoSpacing"/>
-                        <w:spacing w:line="276" w:lineRule="auto"/>
-                        <w:suppressOverlap/>
-                        <w:jc w:val="right"/>
-                        <w:rPr>
-                          <w:b/>
-                          <w:bCs/>
-                          <w:caps/>
-                          <w:color w:val="auto"/>
-                          <w:sz w:val="36"/>
-                        </w:rPr>
-                      </w:pPr>
-                      <w:r>
-                        <w:rPr>
-                          <w:b/>
-                          <w:bCs/>
-                          <w:caps/>
-                          <w:color w:val="auto"/>
-                          <w:sz w:val="36"/>
-                        </w:rPr>
-                        <w:t>Muhammad Zeeshan</w:t>
-                      </w:r>
-                    </w:p>
-                    <w:p>
-                      <w:pPr>
-                        <w:pStyle w:val="NoSpacing"/>
-                        <w:spacing w:line="276" w:lineRule="auto"/>
-                        <w:suppressOverlap/>
-                        <w:jc w:val="right"/>
-                        <w:rPr>
-                          <w:b/>
-                          <w:bCs/>
-                          <w:caps/>
-                          <w:color w:val="auto"/>
-                          <w:sz w:val="36"/>
-                        </w:rPr>
-                      </w:pPr>
-                      <w:r>
-                        <w:rPr>
-                          <w:b/>
-                          <w:bCs/>
-                          <w:caps/>
-                          <w:color w:val="auto"/>
-                          <w:sz w:val="36"/>
-                        </w:rPr>
-                        <w:t>Sharjeel Ahmed</w:t>
-                      </w:r>
-                    </w:p>
-                    <w:p>
-                      <w:pPr>
-                        <w:pStyle w:val="NoSpacing"/>
-                        <w:spacing w:line="276" w:lineRule="auto"/>
-                        <w:suppressOverlap/>
-                        <w:jc w:val="right"/>
-                        <w:rPr>
-                          <w:b/>
-                          <w:bCs/>
-                          <w:caps/>
-                          <w:color w:val="D34817" w:themeColor="accent1"/>
-                          <w:sz w:val="36"/>
-                        </w:rPr>
-                      </w:pPr>
-                      <w:r>
-                        <w:rPr>
-                          <w:b/>
-                          <w:bCs/>
-                          <w:caps/>
-                          <w:color w:val="auto"/>
-                          <w:sz w:val="36"/>
-                        </w:rPr>
-                        <w:t xml:space="preserve">Muhammad Azhar </w:t>
-                      </w:r>
-                    </w:p>
-                  </w:txbxContent>
-                </v:textbox>
-                <w10:wrap anchorx="margin" anchory="margin"/>
-              </v:rect>
-            </w:pict>
-          </mc:Fallback>
-        </mc:AlternateContent>
+        <w:pict>
+          <v:rect id="Rectangle 618" o:spid="_x0000_s1026" style="position:absolute;margin-left:276.15pt;margin-top:490.9pt;width:215pt;height:154.35pt;z-index:251660288;visibility:visible;mso-position-horizontal-relative:margin;mso-position-vertical-relative:margin;mso-width-relative:margin;mso-height-relative:margin;v-text-anchor:bottom" o:gfxdata="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" o:allowincell="f" filled="f" stroked="f" strokeweight=".25pt">
+            <v:textbox inset=",18pt,,18pt">
+              <w:txbxContent>
+                <w:p>
+                  <w:pPr>
+                    <w:pStyle w:val="NoSpacing"/>
+                    <w:spacing w:after="240" w:line="276" w:lineRule="auto"/>
+                    <w:suppressOverlap/>
+                    <w:jc w:val="right"/>
+                    <w:rPr>
+                      <w:rFonts w:ascii="Comic Sans MS" w:hAnsi="Comic Sans MS"/>
+                      <w:b/>
+                      <w:bCs/>
+                      <w:caps/>
+                      <w:color w:val="auto"/>
+                      <w:sz w:val="28"/>
+                      <w:u w:val="single"/>
+                    </w:rPr>
+                  </w:pPr>
+                  <w:r>
+                    <w:rPr>
+                      <w:rFonts w:ascii="Comic Sans MS" w:hAnsi="Comic Sans MS"/>
+                      <w:b/>
+                      <w:bCs/>
+                      <w:caps/>
+                      <w:color w:val="auto"/>
+                      <w:sz w:val="28"/>
+                      <w:u w:val="single"/>
+                    </w:rPr>
+                    <w:t>Group Member</w:t>
+                  </w:r>
+                  <w:r>
+                    <w:rPr>
+                      <w:rFonts w:ascii="Comic Sans MS" w:hAnsi="Comic Sans MS"/>
+                      <w:b/>
+                      <w:bCs/>
+                      <w:caps/>
+                      <w:color w:val="auto"/>
+                      <w:sz w:val="28"/>
+                      <w:u w:val="single"/>
+                    </w:rPr>
+                    <w:t>s</w:t>
+                  </w:r>
+                  <w:r>
+                    <w:rPr>
+                      <w:rFonts w:ascii="Comic Sans MS" w:hAnsi="Comic Sans MS"/>
+                      <w:b/>
+                      <w:bCs/>
+                      <w:caps/>
+                      <w:color w:val="auto"/>
+                      <w:sz w:val="28"/>
+                      <w:u w:val="single"/>
+                    </w:rPr>
+                    <w:t>:</w:t>
+                  </w:r>
+                </w:p>
+                <w:p>
+                  <w:pPr>
+                    <w:pStyle w:val="NoSpacing"/>
+                    <w:spacing w:line="276" w:lineRule="auto"/>
+                    <w:suppressOverlap/>
+                    <w:jc w:val="right"/>
+                    <w:rPr>
+                      <w:b/>
+                      <w:bCs/>
+                      <w:caps/>
+                      <w:color w:val="auto"/>
+                      <w:sz w:val="36"/>
+                    </w:rPr>
+                  </w:pPr>
+                  <w:r>
+                    <w:rPr>
+                      <w:b/>
+                      <w:bCs/>
+                      <w:caps/>
+                      <w:color w:val="auto"/>
+                      <w:sz w:val="36"/>
+                    </w:rPr>
+                    <w:t>Muhammad Zeeshan</w:t>
+                  </w:r>
+                </w:p>
+                <w:p>
+                  <w:pPr>
+                    <w:pStyle w:val="NoSpacing"/>
+                    <w:spacing w:line="276" w:lineRule="auto"/>
+                    <w:suppressOverlap/>
+                    <w:jc w:val="right"/>
+                    <w:rPr>
+                      <w:b/>
+                      <w:bCs/>
+                      <w:caps/>
+                      <w:color w:val="auto"/>
+                      <w:sz w:val="36"/>
+                    </w:rPr>
+                  </w:pPr>
+                  <w:r>
+                    <w:rPr>
+                      <w:b/>
+                      <w:bCs/>
+                      <w:caps/>
+                      <w:color w:val="auto"/>
+                      <w:sz w:val="36"/>
+                    </w:rPr>
+                    <w:t>Sharjeel Ahmed</w:t>
+                  </w:r>
+                </w:p>
+                <w:p>
+                  <w:pPr>
+                    <w:pStyle w:val="NoSpacing"/>
+                    <w:spacing w:line="276" w:lineRule="auto"/>
+                    <w:suppressOverlap/>
+                    <w:jc w:val="right"/>
+                    <w:rPr>
+                      <w:b/>
+                      <w:bCs/>
+                      <w:caps/>
+                      <w:color w:val="D34817" w:themeColor="accent1"/>
+                      <w:sz w:val="36"/>
+                    </w:rPr>
+                  </w:pPr>
+                  <w:r>
+                    <w:rPr>
+                      <w:b/>
+                      <w:bCs/>
+                      <w:caps/>
+                      <w:color w:val="auto"/>
+                      <w:sz w:val="36"/>
+                    </w:rPr>
+                    <w:t xml:space="preserve">Muhammad Azhar </w:t>
+                  </w:r>
+                </w:p>
+              </w:txbxContent>
+            </v:textbox>
+            <w10:wrap anchorx="margin" anchory="margin"/>
+          </v:rect>
+        </w:pict>
       </w:r>
       <w:r>
         <w:rPr>
           <w:noProof/>
         </w:rPr>
-        <mc:AlternateContent>
-          <mc:Choice Requires="wps">
-            <w:drawing>
-              <wp:anchor distT="0" distB="0" distL="114300" distR="114300" simplePos="0" relativeHeight="251663360" behindDoc="0" locked="0" layoutInCell="1" allowOverlap="1" wp14:anchorId="0E178E12" wp14:editId="38B2103F">
-                <wp:simplePos x="0" y="0"/>
-                <wp:positionH relativeFrom="column">
-                  <wp:posOffset>130175</wp:posOffset>
-                </wp:positionH>
-                <wp:positionV relativeFrom="paragraph">
-                  <wp:posOffset>3657444</wp:posOffset>
-                </wp:positionV>
-                <wp:extent cx="6020674" cy="878774"/>
-                <wp:effectExtent l="0" t="0" r="18415" b="17145"/>
-                <wp:wrapNone/>
-                <wp:docPr id="3" name="Text Box 3"/>
-                <wp:cNvGraphicFramePr/>
-                <a:graphic xmlns:a="http://schemas.openxmlformats.org/drawingml/2006/main">
-                  <a:graphicData uri="http://schemas.microsoft.com/office/word/2010/wordprocessingShape">
-                    <wps:wsp>
-                      <wps:cNvSpPr txBox="1"/>
-                      <wps:spPr>
-                        <a:xfrm>
-                          <a:off x="0" y="0"/>
-                          <a:ext cx="6020674" cy="878774"/>
-                        </a:xfrm>
-                        <a:prstGeom prst="rect">
-                          <a:avLst/>
-                        </a:prstGeom>
-                        <a:solidFill>
-                          <a:schemeClr val="lt1"/>
-                        </a:solidFill>
-                        <a:ln w="6350">
-                          <a:solidFill>
-                            <a:schemeClr val="bg1"/>
-                          </a:solidFill>
-                        </a:ln>
-                        <a:effectLst/>
-                      </wps:spPr>
-                      <wps:style>
-                        <a:lnRef idx="0">
-                          <a:schemeClr val="accent1"/>
-                        </a:lnRef>
-                        <a:fillRef idx="0">
-                          <a:schemeClr val="accent1"/>
-                        </a:fillRef>
-                        <a:effectRef idx="0">
-                          <a:schemeClr val="accent1"/>
-                        </a:effectRef>
-                        <a:fontRef idx="minor">
-                          <a:schemeClr val="dk1"/>
-                        </a:fontRef>
-                      </wps:style>
-                      <wps:txbx>
-                        <w:txbxContent>
-                          <w:p>
-                            <w:pPr>
-                              <w:jc w:val="center"/>
-                              <w:rPr>
-                                <w:rFonts w:ascii="Baskerville Old Face" w:hAnsi="Baskerville Old Face"/>
-                                <w:sz w:val="32"/>
-                              </w:rPr>
-                            </w:pPr>
-                            <w:r>
-                              <w:rPr>
-                                <w:rFonts w:ascii="Baskerville Old Face" w:hAnsi="Baskerville Old Face"/>
-                                <w:sz w:val="32"/>
-                              </w:rPr>
-                              <w:t>Course Instructor:</w:t>
-                            </w:r>
-                            <w:r>
-                              <w:rPr>
-                                <w:rFonts w:ascii="Baskerville Old Face" w:hAnsi="Baskerville Old Face"/>
-                                <w:sz w:val="32"/>
-                              </w:rPr>
-                              <w:tab/>
-                            </w:r>
-                            <w:r>
-                              <w:rPr>
-                                <w:rFonts w:ascii="Baskerville Old Face" w:hAnsi="Baskerville Old Face"/>
-                                <w:sz w:val="32"/>
-                              </w:rPr>
-                              <w:tab/>
-                            </w:r>
-                            <w:r>
-                              <w:rPr>
-                                <w:rFonts w:ascii="Baskerville Old Face" w:hAnsi="Baskerville Old Face"/>
-                                <w:sz w:val="32"/>
-                              </w:rPr>
-                              <w:tab/>
-                              <w:t>MISS AMINA IFTHIKHAR</w:t>
-                            </w:r>
-                          </w:p>
-                          <w:p>
-                            <w:pPr>
-                              <w:jc w:val="center"/>
-                              <w:rPr>
-                                <w:rFonts w:ascii="Baskerville Old Face" w:hAnsi="Baskerville Old Face"/>
-                                <w:sz w:val="32"/>
-                              </w:rPr>
-                            </w:pPr>
-                            <w:r>
-                              <w:rPr>
-                                <w:rFonts w:ascii="Baskerville Old Face" w:hAnsi="Baskerville Old Face"/>
-                                <w:sz w:val="32"/>
-                              </w:rPr>
-                              <w:t xml:space="preserve">   Lab Teacher: </w:t>
-                            </w:r>
-                            <w:r>
-                              <w:rPr>
-                                <w:rFonts w:ascii="Baskerville Old Face" w:hAnsi="Baskerville Old Face"/>
-                                <w:sz w:val="32"/>
-                              </w:rPr>
-                              <w:tab/>
-                            </w:r>
-                            <w:r>
-                              <w:rPr>
-                                <w:rFonts w:ascii="Baskerville Old Face" w:hAnsi="Baskerville Old Face"/>
-                                <w:sz w:val="32"/>
-                              </w:rPr>
-                              <w:tab/>
-                            </w:r>
-                            <w:r>
-                              <w:rPr>
-                                <w:rFonts w:ascii="Baskerville Old Face" w:hAnsi="Baskerville Old Face"/>
-                                <w:sz w:val="32"/>
-                              </w:rPr>
-                              <w:tab/>
-                            </w:r>
-                            <w:r>
-                              <w:rPr>
-                                <w:rFonts w:ascii="Baskerville Old Face" w:hAnsi="Baskerville Old Face"/>
-                                <w:sz w:val="32"/>
-                              </w:rPr>
-                              <w:tab/>
-                            </w:r>
-                            <w:r>
-                              <w:rPr>
-                                <w:rFonts w:ascii="Baskerville Old Face" w:hAnsi="Baskerville Old Face"/>
-                                <w:sz w:val="32"/>
-                              </w:rPr>
-                              <w:t>MISS HINA KHURSHEED</w:t>
-                            </w:r>
-                          </w:p>
-                        </w:txbxContent>
-                      </wps:txbx>
-                      <wps:bodyPr rot="0" spcFirstLastPara="0" vertOverflow="overflow" horzOverflow="overflow" vert="horz" wrap="square" lIns="91440" tIns="45720" rIns="91440" bIns="45720" numCol="1" spcCol="0" rtlCol="0" fromWordArt="0" anchor="t" anchorCtr="0" forceAA="0" compatLnSpc="1">
-                        <a:prstTxWarp prst="textNoShape">
-                          <a:avLst/>
-                        </a:prstTxWarp>
-                        <a:noAutofit/>
-                      </wps:bodyPr>
-                    </wps:wsp>
-                  </a:graphicData>
-                </a:graphic>
-                <wp14:sizeRelH relativeFrom="margin">
-                  <wp14:pctWidth>0</wp14:pctWidth>
-                </wp14:sizeRelH>
-              </wp:anchor>
-            </w:drawing>
-          </mc:Choice>
-          <mc:Fallback>
-            <w:pict>
-              <v:shapetype w14:anchorId="0E178E12" id="_x0000_t202" coordsize="21600,21600" o:spt="202" path="m,l,21600r21600,l21600,xe">
-                <v:stroke joinstyle="miter"/>
-                <v:path gradientshapeok="t" o:connecttype="rect"/>
-              </v:shapetype>
-              <v:shape id="Text Box 3" o:spid="_x0000_s1027" type="#_x0000_t202" style="position:absolute;margin-left:10.25pt;margin-top:4in;width:474.05pt;height:69.2pt;z-index:251663360;visibility:visible;mso-wrap-style:square;mso-width-percent:0;mso-wrap-distance-left:9pt;mso-wrap-distance-top:0;mso-wrap-distance-right:9pt;mso-wrap-distance-bottom:0;mso-position-horizontal:absolute;mso-position-horizontal-relative:text;mso-position-vertical:absolute;mso-position-vertical-relative:text;mso-width-percent:0;mso-width-relative:margin;v-text-anchor:top" o:gfxdata="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" fillcolor="white [3201]" strokecolor="white [3212]" strokeweight=".5pt">
-                <v:textbox>
-                  <w:txbxContent>
-                    <w:p>
-                      <w:pPr>
-                        <w:jc w:val="center"/>
-                        <w:rPr>
-                          <w:rFonts w:ascii="Baskerville Old Face" w:hAnsi="Baskerville Old Face"/>
-                          <w:sz w:val="32"/>
-                        </w:rPr>
-                      </w:pPr>
-                      <w:r>
-                        <w:rPr>
-                          <w:rFonts w:ascii="Baskerville Old Face" w:hAnsi="Baskerville Old Face"/>
-                          <w:sz w:val="32"/>
-                        </w:rPr>
-                        <w:t>Course Instructor:</w:t>
-                      </w:r>
-                      <w:r>
-                        <w:rPr>
-                          <w:rFonts w:ascii="Baskerville Old Face" w:hAnsi="Baskerville Old Face"/>
-                          <w:sz w:val="32"/>
-                        </w:rPr>
-                        <w:tab/>
-                      </w:r>
-                      <w:r>
-                        <w:rPr>
-                          <w:rFonts w:ascii="Baskerville Old Face" w:hAnsi="Baskerville Old Face"/>
-                          <w:sz w:val="32"/>
-                        </w:rPr>
-                        <w:tab/>
-                      </w:r>
-                      <w:r>
-                        <w:rPr>
-                          <w:rFonts w:ascii="Baskerville Old Face" w:hAnsi="Baskerville Old Face"/>
-                          <w:sz w:val="32"/>
-                        </w:rPr>
-                        <w:tab/>
-                        <w:t>MISS AMINA IFTHIKHAR</w:t>
-                      </w:r>
-                    </w:p>
-                    <w:p>
-                      <w:pPr>
-                        <w:jc w:val="center"/>
-                        <w:rPr>
-                          <w:rFonts w:ascii="Baskerville Old Face" w:hAnsi="Baskerville Old Face"/>
-                          <w:sz w:val="32"/>
-                        </w:rPr>
-                      </w:pPr>
-                      <w:r>
-                        <w:rPr>
-                          <w:rFonts w:ascii="Baskerville Old Face" w:hAnsi="Baskerville Old Face"/>
-                          <w:sz w:val="32"/>
-                        </w:rPr>
-                        <w:t xml:space="preserve">   Lab Teacher: </w:t>
-                      </w:r>
-                      <w:r>
-                        <w:rPr>
-                          <w:rFonts w:ascii="Baskerville Old Face" w:hAnsi="Baskerville Old Face"/>
-                          <w:sz w:val="32"/>
-                        </w:rPr>
-                        <w:tab/>
-                      </w:r>
-                      <w:r>
-                        <w:rPr>
-                          <w:rFonts w:ascii="Baskerville Old Face" w:hAnsi="Baskerville Old Face"/>
-                          <w:sz w:val="32"/>
-                        </w:rPr>
-                        <w:tab/>
-                      </w:r>
-                      <w:r>
-                        <w:rPr>
-                          <w:rFonts w:ascii="Baskerville Old Face" w:hAnsi="Baskerville Old Face"/>
-                          <w:sz w:val="32"/>
-                        </w:rPr>
-                        <w:tab/>
-                      </w:r>
-                      <w:r>
-                        <w:rPr>
-                          <w:rFonts w:ascii="Baskerville Old Face" w:hAnsi="Baskerville Old Face"/>
-                          <w:sz w:val="32"/>
-                        </w:rPr>
-                        <w:tab/>
-                      </w:r>
-                      <w:r>
-                        <w:rPr>
-                          <w:rFonts w:ascii="Baskerville Old Face" w:hAnsi="Baskerville Old Face"/>
-                          <w:sz w:val="32"/>
-                        </w:rPr>
-                        <w:t>MISS HINA KHURSHEED</w:t>
-                      </w:r>
-                    </w:p>
-                  </w:txbxContent>
-                </v:textbox>
-              </v:shape>
-            </w:pict>
-          </mc:Fallback>
-        </mc:AlternateContent>
+        <w:pict>
+          <v:shapetype id="_x0000_t202" coordsize="21600,21600" o:spt="202" path="m,l,21600r21600,l21600,xe">
+            <v:stroke joinstyle="miter"/>
+            <v:path gradientshapeok="t" o:connecttype="rect"/>
+          </v:shapetype>
+          <v:shape id="Text Box 3" o:spid="_x0000_s1027" type="#_x0000_t202" style="position:absolute;margin-left:10.25pt;margin-top:4in;width:474.05pt;height:69.2pt;z-index:251663360;visibility:visible;mso-width-relative:margin" o:gfxdata="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" fillcolor="white [3201]" strokecolor="white [3212]" strokeweight=".5pt">
+            <v:textbox>
+              <w:txbxContent>
+                <w:p>
+                  <w:pPr>
+                    <w:jc w:val="center"/>
+                    <w:rPr>
+                      <w:rFonts w:ascii="Baskerville Old Face" w:hAnsi="Baskerville Old Face"/>
+                      <w:sz w:val="32"/>
+                    </w:rPr>
+                  </w:pPr>
+                  <w:r>
+                    <w:rPr>
+                      <w:rFonts w:ascii="Baskerville Old Face" w:hAnsi="Baskerville Old Face"/>
+                      <w:sz w:val="32"/>
+                    </w:rPr>
+                    <w:t>Course Instructor:</w:t>
+                  </w:r>
+                  <w:r>
+                    <w:rPr>
+                      <w:rFonts w:ascii="Baskerville Old Face" w:hAnsi="Baskerville Old Face"/>
+                      <w:sz w:val="32"/>
+                    </w:rPr>
+                    <w:tab/>
+                  </w:r>
+                  <w:r>
+                    <w:rPr>
+                      <w:rFonts w:ascii="Baskerville Old Face" w:hAnsi="Baskerville Old Face"/>
+                      <w:sz w:val="32"/>
+                    </w:rPr>
+                    <w:tab/>
+                  </w:r>
+                  <w:r>
+                    <w:rPr>
+                      <w:rFonts w:ascii="Baskerville Old Face" w:hAnsi="Baskerville Old Face"/>
+                      <w:sz w:val="32"/>
+                    </w:rPr>
+                    <w:tab/>
+                    <w:t>MISS AMINA IFTHIKHAR</w:t>
+                  </w:r>
+                </w:p>
+                <w:p>
+                  <w:pPr>
+                    <w:jc w:val="center"/>
+                    <w:rPr>
+                      <w:rFonts w:ascii="Baskerville Old Face" w:hAnsi="Baskerville Old Face"/>
+                      <w:sz w:val="32"/>
+                    </w:rPr>
+                  </w:pPr>
+                  <w:r>
+                    <w:rPr>
+                      <w:rFonts w:ascii="Baskerville Old Face" w:hAnsi="Baskerville Old Face"/>
+                      <w:sz w:val="32"/>
+                    </w:rPr>
+                    <w:t xml:space="preserve">   Lab Teacher: </w:t>
+                  </w:r>
+                  <w:r>
+                    <w:rPr>
+                      <w:rFonts w:ascii="Baskerville Old Face" w:hAnsi="Baskerville Old Face"/>
+                      <w:sz w:val="32"/>
+                    </w:rPr>
+                    <w:tab/>
+                  </w:r>
+                  <w:r>
+                    <w:rPr>
+                      <w:rFonts w:ascii="Baskerville Old Face" w:hAnsi="Baskerville Old Face"/>
+                      <w:sz w:val="32"/>
+                    </w:rPr>
+                    <w:tab/>
+                  </w:r>
+                  <w:r>
+                    <w:rPr>
+                      <w:rFonts w:ascii="Baskerville Old Face" w:hAnsi="Baskerville Old Face"/>
+                      <w:sz w:val="32"/>
+                    </w:rPr>
+                    <w:tab/>
+                  </w:r>
+                  <w:r>
+                    <w:rPr>
+                      <w:rFonts w:ascii="Baskerville Old Face" w:hAnsi="Baskerville Old Face"/>
+                      <w:sz w:val="32"/>
+                    </w:rPr>
+                    <w:tab/>
+                  </w:r>
+                  <w:r>
+                    <w:rPr>
+                      <w:rFonts w:ascii="Baskerville Old Face" w:hAnsi="Baskerville Old Face"/>
+                      <w:sz w:val="32"/>
+                    </w:rPr>
+                    <w:t>MISS HINA KHURSHEED</w:t>
+                  </w:r>
+                </w:p>
+              </w:txbxContent>
+            </v:textbox>
+          </v:shape>
+        </w:pict>
       </w:r>
       <w:sdt>
         <w:sdtPr>
@@ -628,421 +259,111 @@
             <w:docPartUnique/>
           </w:docPartObj>
         </w:sdtPr>
-        <w:sdtEndPr/>
         <w:sdtContent>
           <w:r>
             <w:rPr>
               <w:noProof/>
             </w:rPr>
-            <mc:AlternateContent>
-              <mc:Choice Requires="wps">
-                <w:drawing>
-                  <wp:anchor distT="0" distB="0" distL="114300" distR="114300" simplePos="0" relativeHeight="251662336" behindDoc="0" locked="0" layoutInCell="0" allowOverlap="1" wp14:anchorId="2D98A5B0" wp14:editId="54192F92">
-                    <wp:simplePos x="0" y="0"/>
-                    <wp:positionH relativeFrom="page">
-                      <wp:align>center</wp:align>
-                    </wp:positionH>
-                    <wp:positionV relativeFrom="page">
-                      <wp:align>center</wp:align>
-                    </wp:positionV>
-                    <wp:extent cx="7129145" cy="9435465"/>
-                    <wp:effectExtent l="9525" t="9525" r="12065" b="10160"/>
-                    <wp:wrapNone/>
-                    <wp:docPr id="14" name="AutoShape 622"/>
-                    <wp:cNvGraphicFramePr>
-                      <a:graphicFrameLocks xmlns:a="http://schemas.openxmlformats.org/drawingml/2006/main"/>
-                    </wp:cNvGraphicFramePr>
-                    <a:graphic xmlns:a="http://schemas.openxmlformats.org/drawingml/2006/main">
-                      <a:graphicData uri="http://schemas.microsoft.com/office/word/2010/wordprocessingShape">
-                        <wps:wsp>
-                          <wps:cNvSpPr>
-                            <a:spLocks noChangeArrowheads="1"/>
-                          </wps:cNvSpPr>
-                          <wps:spPr bwMode="auto">
-                            <a:xfrm>
-                              <a:off x="0" y="0"/>
-                              <a:ext cx="7129145" cy="9435465"/>
-                            </a:xfrm>
-                            <a:prstGeom prst="roundRect">
-                              <a:avLst>
-                                <a:gd name="adj" fmla="val 3463"/>
-                              </a:avLst>
-                            </a:prstGeom>
-                            <a:noFill/>
-                            <a:ln w="9525">
-                              <a:solidFill>
-                                <a:srgbClr val="000000"/>
-                              </a:solidFill>
-                              <a:round/>
-                              <a:headEnd/>
-                              <a:tailEnd/>
-                            </a:ln>
-                            <a:extLst>
-                              <a:ext uri="{909E8E84-426E-40DD-AFC4-6F175D3DCCD1}">
-                                <a14:hiddenFill xmlns:a14="http://schemas.microsoft.com/office/drawing/2010/main">
-                                  <a:solidFill>
-                                    <a:srgbClr val="000000"/>
-                                  </a:solidFill>
-                                </a14:hiddenFill>
-                              </a:ext>
-                              <a:ext uri="{53640926-AAD7-44D8-BBD7-CCE9431645EC}">
-                                <a14:shadowObscured xmlns:a14="http://schemas.microsoft.com/office/drawing/2010/main" val="1"/>
-                              </a:ext>
-                            </a:extLst>
-                          </wps:spPr>
-                          <wps:bodyPr rot="0" vert="horz" wrap="square" lIns="91440" tIns="45720" rIns="91440" bIns="45720" anchor="t" anchorCtr="0" upright="1">
-                            <a:noAutofit/>
-                          </wps:bodyPr>
-                        </wps:wsp>
-                      </a:graphicData>
-                    </a:graphic>
-                    <wp14:sizeRelH relativeFrom="page">
-                      <wp14:pctWidth>92000</wp14:pctWidth>
-                    </wp14:sizeRelH>
-                    <wp14:sizeRelV relativeFrom="page">
-                      <wp14:pctHeight>94000</wp14:pctHeight>
-                    </wp14:sizeRelV>
-                  </wp:anchor>
-                </w:drawing>
-              </mc:Choice>
-              <mc:Fallback>
-                <w:pict>
-                  <v:roundrect w14:anchorId="285CD27C" id="AutoShape 622" o:spid="_x0000_s1026" style="position:absolute;margin-left:0;margin-top:0;width:561.35pt;height:742.95pt;z-index:251662336;visibility:visible;mso-wrap-style:square;mso-width-percent:920;mso-height-percent:940;mso-wrap-distance-left:9pt;mso-wrap-distance-top:0;mso-wrap-distance-right:9pt;mso-wrap-distance-bottom:0;mso-position-horizontal:center;mso-position-horizontal-relative:page;mso-position-vertical:center;mso-position-vertical-relative:page;mso-width-percent:920;mso-height-percent:940;mso-width-relative:page;mso-height-relative:page;v-text-anchor:top" arcsize="2269f" o:gfxdata="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" o:allowincell="f" filled="f" fillcolor="black">
-                    <w10:wrap anchorx="page" anchory="page"/>
-                  </v:roundrect>
-                </w:pict>
-              </mc:Fallback>
-            </mc:AlternateContent>
+            <w:pict>
+              <v:roundrect id="AutoShape 622" o:spid="_x0000_s1035" style="position:absolute;margin-left:0;margin-top:0;width:561.35pt;height:742.95pt;z-index:251662336;visibility:visible;mso-width-percent:920;mso-height-percent:940;mso-position-horizontal:center;mso-position-horizontal-relative:page;mso-position-vertical:center;mso-position-vertical-relative:page;mso-width-percent:920;mso-height-percent:940" arcsize="2269f" o:gfxdata="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" o:allowincell="f" filled="f" fillcolor="black">
+                <w10:wrap anchorx="page" anchory="page"/>
+              </v:roundrect>
+            </w:pict>
           </w:r>
           <w:r>
             <w:rPr>
               <w:noProof/>
             </w:rPr>
-            <mc:AlternateContent>
-              <mc:Choice Requires="wps">
-                <w:drawing>
-                  <wp:anchor distT="0" distB="0" distL="114300" distR="114300" simplePos="0" relativeHeight="251661312" behindDoc="0" locked="0" layoutInCell="0" allowOverlap="1" wp14:anchorId="6542DDB0" wp14:editId="513F871F">
-                    <wp:simplePos x="0" y="0"/>
-                    <wp:positionH relativeFrom="page">
-                      <wp:align>center</wp:align>
-                    </wp:positionH>
-                    <mc:AlternateContent>
-                      <mc:Choice Requires="wp14">
-                        <wp:positionV relativeFrom="page">
-                          <wp14:pctPosVOffset>25000</wp14:pctPosVOffset>
-                        </wp:positionV>
-                      </mc:Choice>
-                      <mc:Fallback>
-                        <wp:positionV relativeFrom="page">
-                          <wp:posOffset>2672715</wp:posOffset>
-                        </wp:positionV>
-                      </mc:Fallback>
-                    </mc:AlternateContent>
-                    <wp:extent cx="7125970" cy="2205990"/>
-                    <wp:effectExtent l="0" t="4445" r="1270" b="0"/>
-                    <wp:wrapNone/>
-                    <wp:docPr id="15" name="Rectangle 619"/>
-                    <wp:cNvGraphicFramePr>
-                      <a:graphicFrameLocks xmlns:a="http://schemas.openxmlformats.org/drawingml/2006/main"/>
-                    </wp:cNvGraphicFramePr>
-                    <a:graphic xmlns:a="http://schemas.openxmlformats.org/drawingml/2006/main">
-                      <a:graphicData uri="http://schemas.microsoft.com/office/word/2010/wordprocessingShape">
-                        <wps:wsp>
-                          <wps:cNvSpPr>
-                            <a:spLocks noChangeArrowheads="1"/>
-                          </wps:cNvSpPr>
-                          <wps:spPr bwMode="auto">
-                            <a:xfrm>
-                              <a:off x="0" y="0"/>
-                              <a:ext cx="7125970" cy="2205990"/>
-                            </a:xfrm>
-                            <a:prstGeom prst="rect">
-                              <a:avLst/>
-                            </a:prstGeom>
-                            <a:noFill/>
-                            <a:extLst>
-                              <a:ext uri="{909E8E84-426E-40DD-AFC4-6F175D3DCCD1}">
-                                <a14:hiddenFill xmlns:a14="http://schemas.microsoft.com/office/drawing/2010/main">
-                                  <a:solidFill>
-                                    <a:srgbClr val="FFFFFF"/>
-                                  </a:solidFill>
-                                </a14:hiddenFill>
-                              </a:ext>
-                              <a:ext uri="{91240B29-F687-4F45-9708-019B960494DF}">
-                                <a14:hiddenLine xmlns:a14="http://schemas.microsoft.com/office/drawing/2010/main" w="9525">
-                                  <a:solidFill>
-                                    <a:srgbClr val="000000"/>
-                                  </a:solidFill>
-                                  <a:miter lim="800000"/>
-                                  <a:headEnd/>
-                                  <a:tailEnd/>
-                                </a14:hiddenLine>
-                              </a:ext>
-                              <a:ext uri="{53640926-AAD7-44D8-BBD7-CCE9431645EC}">
-                                <a14:shadowObscured xmlns:a14="http://schemas.microsoft.com/office/drawing/2010/main" val="1"/>
-                              </a:ext>
-                            </a:extLst>
-                          </wps:spPr>
-                          <wps:txbx>
-                            <w:txbxContent>
-                              <w:tbl>
-                                <w:tblPr>
-                                  <w:tblOverlap w:val="never"/>
-                                  <w:tblW w:w="5000" w:type="pct"/>
-                                  <w:jc w:val="center"/>
-                                  <w:tblCellMar>
-                                    <w:top w:w="144" w:type="dxa"/>
-                                    <w:left w:w="0" w:type="dxa"/>
-                                    <w:bottom w:w="144" w:type="dxa"/>
-                                    <w:right w:w="0" w:type="dxa"/>
-                                  </w:tblCellMar>
-                                  <w:tblLook w:val="04A0" w:firstRow="1" w:lastRow="0" w:firstColumn="1" w:lastColumn="0" w:noHBand="0" w:noVBand="1"/>
-                                </w:tblPr>
-                                <w:tblGrid>
-                                  <w:gridCol w:w="10919"/>
-                                </w:tblGrid>
-                                <w:tr>
-                                  <w:trPr>
-                                    <w:trHeight w:val="144"/>
-                                    <w:jc w:val="center"/>
-                                  </w:trPr>
-                                  <w:tc>
-                                    <w:tcPr>
-                                      <w:tcW w:w="0" w:type="auto"/>
-                                      <w:shd w:val="clear" w:color="auto" w:fill="F4B29B" w:themeFill="accent1" w:themeFillTint="66"/>
-                                      <w:tcMar>
-                                        <w:top w:w="0" w:type="dxa"/>
-                                        <w:bottom w:w="0" w:type="dxa"/>
-                                      </w:tcMar>
-                                      <w:vAlign w:val="center"/>
-                                    </w:tcPr>
-                                    <w:p>
-                                      <w:pPr>
-                                        <w:pStyle w:val="NoSpacing"/>
-                                        <w:rPr>
-                                          <w:sz w:val="8"/>
-                                          <w:szCs w:val="8"/>
-                                        </w:rPr>
-                                      </w:pPr>
-                                    </w:p>
-                                  </w:tc>
-                                </w:tr>
-                                <w:tr>
-                                  <w:trPr>
-                                    <w:trHeight w:val="1440"/>
-                                    <w:jc w:val="center"/>
-                                  </w:trPr>
-                                  <w:tc>
-                                    <w:tcPr>
-                                      <w:tcW w:w="0" w:type="auto"/>
-                                      <w:shd w:val="clear" w:color="auto" w:fill="D34817" w:themeFill="accent1"/>
-                                      <w:vAlign w:val="center"/>
-                                    </w:tcPr>
-                                    <w:p>
-                                      <w:pPr>
-                                        <w:pStyle w:val="NoSpacing"/>
-                                        <w:suppressOverlap/>
-                                        <w:jc w:val="center"/>
-                                        <w:rPr>
-                                          <w:rFonts w:ascii="Berlin Sans FB Demi" w:eastAsiaTheme="majorEastAsia" w:hAnsi="Berlin Sans FB Demi" w:cstheme="majorBidi"/>
-                                          <w:b/>
-                                          <w:color w:val="FFFFFF" w:themeColor="background1"/>
-                                          <w:sz w:val="72"/>
-                                          <w:szCs w:val="72"/>
-                                          <w:u w:val="single"/>
-                                        </w:rPr>
-                                      </w:pPr>
-                                      <w:sdt>
-                                        <w:sdtPr>
-                                          <w:rPr>
-                                            <w:rFonts w:ascii="Berlin Sans FB Demi" w:eastAsiaTheme="majorEastAsia" w:hAnsi="Berlin Sans FB Demi" w:cstheme="majorBidi"/>
-                                            <w:b/>
-                                            <w:color w:val="FFFFFF" w:themeColor="background1"/>
-                                            <w:sz w:val="72"/>
-                                            <w:szCs w:val="72"/>
-                                            <w:u w:val="single"/>
-                                          </w:rPr>
-                                          <w:id w:val="-624315262"/>
-                                          <w:placeholder>
-                                            <w:docPart w:val="53C0378971314217BB48BDEAF8440F88"/>
-                                          </w:placeholder>
-                                          <w:dataBinding w:prefixMappings="xmlns:ns0='http://schemas.openxmlformats.org/package/2006/metadata/core-properties' xmlns:ns1='http://purl.org/dc/elements/1.1/'" w:xpath="/ns0:coreProperties[1]/ns1:title[1]" w:storeItemID="{6C3C8BC8-F283-45AE-878A-BAB7291924A1}"/>
-                                          <w:text/>
-                                        </w:sdtPr>
-                                        <w:sdtEndPr/>
-                                        <w:sdtContent>
-                                          <w:r>
-                                            <w:rPr>
-                                              <w:rFonts w:ascii="Berlin Sans FB Demi" w:eastAsiaTheme="majorEastAsia" w:hAnsi="Berlin Sans FB Demi" w:cstheme="majorBidi"/>
-                                              <w:b/>
-                                              <w:color w:val="FFFFFF" w:themeColor="background1"/>
-                                              <w:sz w:val="72"/>
-                                              <w:szCs w:val="72"/>
-                                              <w:u w:val="single"/>
-                                            </w:rPr>
-                                            <w:t>COMPILER CONS</w:t>
-                                          </w:r>
-                                          <w:r>
-                                            <w:rPr>
-                                              <w:rFonts w:ascii="Berlin Sans FB Demi" w:eastAsiaTheme="majorEastAsia" w:hAnsi="Berlin Sans FB Demi" w:cstheme="majorBidi"/>
-                                              <w:b/>
-                                              <w:color w:val="FFFFFF" w:themeColor="background1"/>
-                                              <w:sz w:val="72"/>
-                                              <w:szCs w:val="72"/>
-                                              <w:u w:val="single"/>
-                                            </w:rPr>
-                                            <w:t>T</w:t>
-                                          </w:r>
-                                          <w:r>
-                                            <w:rPr>
-                                              <w:rFonts w:ascii="Berlin Sans FB Demi" w:eastAsiaTheme="majorEastAsia" w:hAnsi="Berlin Sans FB Demi" w:cstheme="majorBidi"/>
-                                              <w:b/>
-                                              <w:color w:val="FFFFFF" w:themeColor="background1"/>
-                                              <w:sz w:val="72"/>
-                                              <w:szCs w:val="72"/>
-                                              <w:u w:val="single"/>
-                                            </w:rPr>
-                                            <w:t>RUCTION</w:t>
-                                          </w:r>
-                                        </w:sdtContent>
-                                      </w:sdt>
-                                    </w:p>
-                                  </w:tc>
-                                </w:tr>
-                                <w:tr>
-                                  <w:trPr>
-                                    <w:trHeight w:val="144"/>
-                                    <w:jc w:val="center"/>
-                                  </w:trPr>
-                                  <w:tc>
-                                    <w:tcPr>
-                                      <w:tcW w:w="0" w:type="auto"/>
-                                      <w:shd w:val="clear" w:color="auto" w:fill="918485" w:themeFill="accent5"/>
-                                      <w:tcMar>
-                                        <w:top w:w="0" w:type="dxa"/>
-                                        <w:bottom w:w="0" w:type="dxa"/>
-                                      </w:tcMar>
-                                      <w:vAlign w:val="center"/>
-                                    </w:tcPr>
-                                    <w:p>
-                                      <w:pPr>
-                                        <w:pStyle w:val="NoSpacing"/>
-                                        <w:rPr>
-                                          <w:sz w:val="8"/>
-                                          <w:szCs w:val="8"/>
-                                        </w:rPr>
-                                      </w:pPr>
-                                    </w:p>
-                                  </w:tc>
-                                </w:tr>
-                                <w:tr>
-                                  <w:trPr>
-                                    <w:trHeight w:val="720"/>
-                                    <w:jc w:val="center"/>
-                                  </w:trPr>
-                                  <w:tc>
-                                    <w:tcPr>
-                                      <w:tcW w:w="0" w:type="auto"/>
-                                      <w:vAlign w:val="bottom"/>
-                                    </w:tcPr>
-                                    <w:p>
-                                      <w:pPr>
-                                        <w:pStyle w:val="NoSpacing"/>
-                                        <w:suppressOverlap/>
-                                        <w:jc w:val="center"/>
-                                        <w:rPr>
-                                          <w:rFonts w:asciiTheme="majorHAnsi" w:eastAsiaTheme="majorEastAsia" w:hAnsiTheme="majorHAnsi" w:cstheme="majorBidi"/>
-                                          <w:i/>
-                                          <w:iCs/>
-                                          <w:sz w:val="36"/>
-                                          <w:szCs w:val="36"/>
-                                        </w:rPr>
-                                      </w:pPr>
-                                    </w:p>
-                                  </w:tc>
-                                </w:tr>
-                              </w:tbl>
-                              <w:p/>
-                            </w:txbxContent>
-                          </wps:txbx>
-                          <wps:bodyPr rot="0" vert="horz" wrap="square" lIns="0" tIns="0" rIns="0" bIns="0" anchor="t" anchorCtr="0" upright="1">
-                            <a:spAutoFit/>
-                          </wps:bodyPr>
-                        </wps:wsp>
-                      </a:graphicData>
-                    </a:graphic>
-                    <wp14:sizeRelH relativeFrom="page">
-                      <wp14:pctWidth>91700</wp14:pctWidth>
-                    </wp14:sizeRelH>
-                    <wp14:sizeRelV relativeFrom="margin">
-                      <wp14:pctHeight>100000</wp14:pctHeight>
-                    </wp14:sizeRelV>
-                  </wp:anchor>
-                </w:drawing>
-              </mc:Choice>
-              <mc:Fallback>
-                <w:pict>
-                  <v:rect w14:anchorId="6542DDB0" id="Rectangle 619" o:spid="_x0000_s1028" style="position:absolute;margin-left:0;margin-top:0;width:561.1pt;height:173.7pt;z-index:251661312;visibility:visible;mso-wrap-style:square;mso-width-percent:917;mso-height-percent:1000;mso-top-percent:250;mso-wrap-distance-left:9pt;mso-wrap-distance-top:0;mso-wrap-distance-right:9pt;mso-wrap-distance-bottom:0;mso-position-horizontal:center;mso-position-horizontal-relative:page;mso-position-vertical-relative:page;mso-width-percent:917;mso-height-percent:1000;mso-top-percent:250;mso-width-relative:page;mso-height-relative:margin;v-text-anchor:top" o:gfxdata="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" o:allowincell="f" filled="f" stroked="f">
-                    <v:textbox style="mso-fit-shape-to-text:t" inset="0,0,0,0">
-                      <w:txbxContent>
-                        <w:tbl>
-                          <w:tblPr>
-                            <w:tblOverlap w:val="never"/>
-                            <w:tblW w:w="5000" w:type="pct"/>
-                            <w:jc w:val="center"/>
-                            <w:tblCellMar>
-                              <w:top w:w="144" w:type="dxa"/>
-                              <w:left w:w="0" w:type="dxa"/>
-                              <w:bottom w:w="144" w:type="dxa"/>
-                              <w:right w:w="0" w:type="dxa"/>
-                            </w:tblCellMar>
-                            <w:tblLook w:val="04A0" w:firstRow="1" w:lastRow="0" w:firstColumn="1" w:lastColumn="0" w:noHBand="0" w:noVBand="1"/>
-                          </w:tblPr>
-                          <w:tblGrid>
-                            <w:gridCol w:w="10919"/>
-                          </w:tblGrid>
-                          <w:tr>
-                            <w:trPr>
-                              <w:trHeight w:val="144"/>
+            <w:pict>
+              <v:rect id="Rectangle 619" o:spid="_x0000_s1028" style="position:absolute;margin-left:0;margin-top:0;width:561.1pt;height:173.7pt;z-index:251661312;visibility:visible;mso-width-percent:917;mso-height-percent:1000;mso-top-percent:250;mso-position-horizontal:center;mso-position-horizontal-relative:page;mso-position-vertical-relative:page;mso-width-percent:917;mso-height-percent:1000;mso-top-percent:250;mso-height-relative:margin" o:gfxdata="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" o:allowincell="f" filled="f" stroked="f">
+                <v:textbox style="mso-fit-shape-to-text:t" inset="0,0,0,0">
+                  <w:txbxContent>
+                    <w:tbl>
+                      <w:tblPr>
+                        <w:tblOverlap w:val="never"/>
+                        <w:tblW w:w="5000" w:type="pct"/>
+                        <w:jc w:val="center"/>
+                        <w:tblCellMar>
+                          <w:top w:w="144" w:type="dxa"/>
+                          <w:left w:w="0" w:type="dxa"/>
+                          <w:bottom w:w="144" w:type="dxa"/>
+                          <w:right w:w="0" w:type="dxa"/>
+                        </w:tblCellMar>
+                        <w:tblLook w:val="04A0"/>
+                      </w:tblPr>
+                      <w:tblGrid>
+                        <w:gridCol w:w="10934"/>
+                      </w:tblGrid>
+                      <w:tr>
+                        <w:trPr>
+                          <w:trHeight w:val="144"/>
+                          <w:jc w:val="center"/>
+                        </w:trPr>
+                        <w:tc>
+                          <w:tcPr>
+                            <w:tcW w:w="0" w:type="auto"/>
+                            <w:shd w:val="clear" w:color="auto" w:fill="F4B29B" w:themeFill="accent1" w:themeFillTint="66"/>
+                            <w:tcMar>
+                              <w:top w:w="0" w:type="dxa"/>
+                              <w:bottom w:w="0" w:type="dxa"/>
+                            </w:tcMar>
+                            <w:vAlign w:val="center"/>
+                          </w:tcPr>
+                          <w:p>
+                            <w:pPr>
+                              <w:pStyle w:val="NoSpacing"/>
+                              <w:rPr>
+                                <w:sz w:val="8"/>
+                                <w:szCs w:val="8"/>
+                              </w:rPr>
+                            </w:pPr>
+                          </w:p>
+                        </w:tc>
+                      </w:tr>
+                      <w:tr>
+                        <w:trPr>
+                          <w:trHeight w:val="1440"/>
+                          <w:jc w:val="center"/>
+                        </w:trPr>
+                        <w:tc>
+                          <w:tcPr>
+                            <w:tcW w:w="0" w:type="auto"/>
+                            <w:shd w:val="clear" w:color="auto" w:fill="D34817" w:themeFill="accent1"/>
+                            <w:vAlign w:val="center"/>
+                          </w:tcPr>
+                          <w:p>
+                            <w:pPr>
+                              <w:pStyle w:val="NoSpacing"/>
+                              <w:suppressOverlap/>
                               <w:jc w:val="center"/>
-                            </w:trPr>
-                            <w:tc>
-                              <w:tcPr>
-                                <w:tcW w:w="0" w:type="auto"/>
-                                <w:shd w:val="clear" w:color="auto" w:fill="F4B29B" w:themeFill="accent1" w:themeFillTint="66"/>
-                                <w:tcMar>
-                                  <w:top w:w="0" w:type="dxa"/>
-                                  <w:bottom w:w="0" w:type="dxa"/>
-                                </w:tcMar>
-                                <w:vAlign w:val="center"/>
-                              </w:tcPr>
-                              <w:p>
-                                <w:pPr>
-                                  <w:pStyle w:val="NoSpacing"/>
-                                  <w:rPr>
-                                    <w:sz w:val="8"/>
-                                    <w:szCs w:val="8"/>
-                                  </w:rPr>
-                                </w:pPr>
-                              </w:p>
-                            </w:tc>
-                          </w:tr>
-                          <w:tr>
-                            <w:trPr>
-                              <w:trHeight w:val="1440"/>
-                              <w:jc w:val="center"/>
-                            </w:trPr>
-                            <w:tc>
-                              <w:tcPr>
-                                <w:tcW w:w="0" w:type="auto"/>
-                                <w:shd w:val="clear" w:color="auto" w:fill="D34817" w:themeFill="accent1"/>
-                                <w:vAlign w:val="center"/>
-                              </w:tcPr>
-                              <w:p>
-                                <w:pPr>
-                                  <w:pStyle w:val="NoSpacing"/>
-                                  <w:suppressOverlap/>
-                                  <w:jc w:val="center"/>
+                              <w:rPr>
+                                <w:rFonts w:ascii="Berlin Sans FB Demi" w:eastAsiaTheme="majorEastAsia" w:hAnsi="Berlin Sans FB Demi" w:cstheme="majorBidi"/>
+                                <w:b/>
+                                <w:color w:val="FFFFFF" w:themeColor="background1"/>
+                                <w:sz w:val="72"/>
+                                <w:szCs w:val="72"/>
+                                <w:u w:val="single"/>
+                              </w:rPr>
+                            </w:pPr>
+                            <w:sdt>
+                              <w:sdtPr>
+                                <w:rPr>
+                                  <w:rFonts w:ascii="Berlin Sans FB Demi" w:eastAsiaTheme="majorEastAsia" w:hAnsi="Berlin Sans FB Demi" w:cstheme="majorBidi"/>
+                                  <w:b/>
+                                  <w:color w:val="FFFFFF" w:themeColor="background1"/>
+                                  <w:sz w:val="72"/>
+                                  <w:szCs w:val="72"/>
+                                  <w:u w:val="single"/>
+                                </w:rPr>
+                                <w:id w:val="-624315262"/>
+                                <w:placeholder>
+                                  <w:docPart w:val="53C0378971314217BB48BDEAF8440F88"/>
+                                </w:placeholder>
+                                <w:dataBinding w:prefixMappings="xmlns:ns0='http://schemas.openxmlformats.org/package/2006/metadata/core-properties' xmlns:ns1='http://purl.org/dc/elements/1.1/'" w:xpath="/ns0:coreProperties[1]/ns1:title[1]" w:storeItemID="{6C3C8BC8-F283-45AE-878A-BAB7291924A1}"/>
+                                <w:text/>
+                              </w:sdtPr>
+                              <w:sdtContent>
+                                <w:r>
                                   <w:rPr>
                                     <w:rFonts w:ascii="Berlin Sans FB Demi" w:eastAsiaTheme="majorEastAsia" w:hAnsi="Berlin Sans FB Demi" w:cstheme="majorBidi"/>
                                     <w:b/>
@@ -1051,125 +372,94 @@
                                     <w:szCs w:val="72"/>
                                     <w:u w:val="single"/>
                                   </w:rPr>
-                                </w:pPr>
-                                <w:sdt>
-                                  <w:sdtPr>
-                                    <w:rPr>
-                                      <w:rFonts w:ascii="Berlin Sans FB Demi" w:eastAsiaTheme="majorEastAsia" w:hAnsi="Berlin Sans FB Demi" w:cstheme="majorBidi"/>
-                                      <w:b/>
-                                      <w:color w:val="FFFFFF" w:themeColor="background1"/>
-                                      <w:sz w:val="72"/>
-                                      <w:szCs w:val="72"/>
-                                      <w:u w:val="single"/>
-                                    </w:rPr>
-                                    <w:id w:val="-624315262"/>
-                                    <w:placeholder>
-                                      <w:docPart w:val="53C0378971314217BB48BDEAF8440F88"/>
-                                    </w:placeholder>
-                                    <w:dataBinding w:prefixMappings="xmlns:ns0='http://schemas.openxmlformats.org/package/2006/metadata/core-properties' xmlns:ns1='http://purl.org/dc/elements/1.1/'" w:xpath="/ns0:coreProperties[1]/ns1:title[1]" w:storeItemID="{6C3C8BC8-F283-45AE-878A-BAB7291924A1}"/>
-                                    <w:text/>
-                                  </w:sdtPr>
-                                  <w:sdtEndPr/>
-                                  <w:sdtContent>
-                                    <w:r>
-                                      <w:rPr>
-                                        <w:rFonts w:ascii="Berlin Sans FB Demi" w:eastAsiaTheme="majorEastAsia" w:hAnsi="Berlin Sans FB Demi" w:cstheme="majorBidi"/>
-                                        <w:b/>
-                                        <w:color w:val="FFFFFF" w:themeColor="background1"/>
-                                        <w:sz w:val="72"/>
-                                        <w:szCs w:val="72"/>
-                                        <w:u w:val="single"/>
-                                      </w:rPr>
-                                      <w:t>COMPILER CONS</w:t>
-                                    </w:r>
-                                    <w:r>
-                                      <w:rPr>
-                                        <w:rFonts w:ascii="Berlin Sans FB Demi" w:eastAsiaTheme="majorEastAsia" w:hAnsi="Berlin Sans FB Demi" w:cstheme="majorBidi"/>
-                                        <w:b/>
-                                        <w:color w:val="FFFFFF" w:themeColor="background1"/>
-                                        <w:sz w:val="72"/>
-                                        <w:szCs w:val="72"/>
-                                        <w:u w:val="single"/>
-                                      </w:rPr>
-                                      <w:t>T</w:t>
-                                    </w:r>
-                                    <w:r>
-                                      <w:rPr>
-                                        <w:rFonts w:ascii="Berlin Sans FB Demi" w:eastAsiaTheme="majorEastAsia" w:hAnsi="Berlin Sans FB Demi" w:cstheme="majorBidi"/>
-                                        <w:b/>
-                                        <w:color w:val="FFFFFF" w:themeColor="background1"/>
-                                        <w:sz w:val="72"/>
-                                        <w:szCs w:val="72"/>
-                                        <w:u w:val="single"/>
-                                      </w:rPr>
-                                      <w:t>RUCTION</w:t>
-                                    </w:r>
-                                  </w:sdtContent>
-                                </w:sdt>
-                              </w:p>
-                            </w:tc>
-                          </w:tr>
-                          <w:tr>
-                            <w:trPr>
-                              <w:trHeight w:val="144"/>
+                                  <w:t>COMPILER CONS</w:t>
+                                </w:r>
+                                <w:r>
+                                  <w:rPr>
+                                    <w:rFonts w:ascii="Berlin Sans FB Demi" w:eastAsiaTheme="majorEastAsia" w:hAnsi="Berlin Sans FB Demi" w:cstheme="majorBidi"/>
+                                    <w:b/>
+                                    <w:color w:val="FFFFFF" w:themeColor="background1"/>
+                                    <w:sz w:val="72"/>
+                                    <w:szCs w:val="72"/>
+                                    <w:u w:val="single"/>
+                                  </w:rPr>
+                                  <w:t>T</w:t>
+                                </w:r>
+                                <w:r>
+                                  <w:rPr>
+                                    <w:rFonts w:ascii="Berlin Sans FB Demi" w:eastAsiaTheme="majorEastAsia" w:hAnsi="Berlin Sans FB Demi" w:cstheme="majorBidi"/>
+                                    <w:b/>
+                                    <w:color w:val="FFFFFF" w:themeColor="background1"/>
+                                    <w:sz w:val="72"/>
+                                    <w:szCs w:val="72"/>
+                                    <w:u w:val="single"/>
+                                  </w:rPr>
+                                  <w:t>RUCTION</w:t>
+                                </w:r>
+                              </w:sdtContent>
+                            </w:sdt>
+                          </w:p>
+                        </w:tc>
+                      </w:tr>
+                      <w:tr>
+                        <w:trPr>
+                          <w:trHeight w:val="144"/>
+                          <w:jc w:val="center"/>
+                        </w:trPr>
+                        <w:tc>
+                          <w:tcPr>
+                            <w:tcW w:w="0" w:type="auto"/>
+                            <w:shd w:val="clear" w:color="auto" w:fill="918485" w:themeFill="accent5"/>
+                            <w:tcMar>
+                              <w:top w:w="0" w:type="dxa"/>
+                              <w:bottom w:w="0" w:type="dxa"/>
+                            </w:tcMar>
+                            <w:vAlign w:val="center"/>
+                          </w:tcPr>
+                          <w:p>
+                            <w:pPr>
+                              <w:pStyle w:val="NoSpacing"/>
+                              <w:rPr>
+                                <w:sz w:val="8"/>
+                                <w:szCs w:val="8"/>
+                              </w:rPr>
+                            </w:pPr>
+                          </w:p>
+                        </w:tc>
+                      </w:tr>
+                      <w:tr>
+                        <w:trPr>
+                          <w:trHeight w:val="720"/>
+                          <w:jc w:val="center"/>
+                        </w:trPr>
+                        <w:tc>
+                          <w:tcPr>
+                            <w:tcW w:w="0" w:type="auto"/>
+                            <w:vAlign w:val="bottom"/>
+                          </w:tcPr>
+                          <w:p>
+                            <w:pPr>
+                              <w:pStyle w:val="NoSpacing"/>
+                              <w:suppressOverlap/>
                               <w:jc w:val="center"/>
-                            </w:trPr>
-                            <w:tc>
-                              <w:tcPr>
-                                <w:tcW w:w="0" w:type="auto"/>
-                                <w:shd w:val="clear" w:color="auto" w:fill="918485" w:themeFill="accent5"/>
-                                <w:tcMar>
-                                  <w:top w:w="0" w:type="dxa"/>
-                                  <w:bottom w:w="0" w:type="dxa"/>
-                                </w:tcMar>
-                                <w:vAlign w:val="center"/>
-                              </w:tcPr>
-                              <w:p>
-                                <w:pPr>
-                                  <w:pStyle w:val="NoSpacing"/>
-                                  <w:rPr>
-                                    <w:sz w:val="8"/>
-                                    <w:szCs w:val="8"/>
-                                  </w:rPr>
-                                </w:pPr>
-                              </w:p>
-                            </w:tc>
-                          </w:tr>
-                          <w:tr>
-                            <w:trPr>
-                              <w:trHeight w:val="720"/>
-                              <w:jc w:val="center"/>
-                            </w:trPr>
-                            <w:tc>
-                              <w:tcPr>
-                                <w:tcW w:w="0" w:type="auto"/>
-                                <w:vAlign w:val="bottom"/>
-                              </w:tcPr>
-                              <w:p>
-                                <w:pPr>
-                                  <w:pStyle w:val="NoSpacing"/>
-                                  <w:suppressOverlap/>
-                                  <w:jc w:val="center"/>
-                                  <w:rPr>
-                                    <w:rFonts w:asciiTheme="majorHAnsi" w:eastAsiaTheme="majorEastAsia" w:hAnsiTheme="majorHAnsi" w:cstheme="majorBidi"/>
-                                    <w:i/>
-                                    <w:iCs/>
-                                    <w:sz w:val="36"/>
-                                    <w:szCs w:val="36"/>
-                                  </w:rPr>
-                                </w:pPr>
-                              </w:p>
-                            </w:tc>
-                          </w:tr>
-                        </w:tbl>
-                        <w:p/>
-                      </w:txbxContent>
-                    </v:textbox>
-                    <w10:wrap anchorx="page" anchory="page"/>
-                  </v:rect>
-                </w:pict>
-              </mc:Fallback>
-            </mc:AlternateContent>
+                              <w:rPr>
+                                <w:rFonts w:asciiTheme="majorHAnsi" w:eastAsiaTheme="majorEastAsia" w:hAnsiTheme="majorHAnsi" w:cstheme="majorBidi"/>
+                                <w:i/>
+                                <w:iCs/>
+                                <w:sz w:val="36"/>
+                                <w:szCs w:val="36"/>
+                              </w:rPr>
+                            </w:pPr>
+                          </w:p>
+                        </w:tc>
+                      </w:tr>
+                    </w:tbl>
+                    <w:p/>
+                  </w:txbxContent>
+                </v:textbox>
+                <w10:wrap anchorx="page" anchory="page"/>
+              </v:rect>
+            </w:pict>
           </w:r>
           <w:r>
             <w:br w:type="page"/>
@@ -1186,372 +476,57 @@
           <w:noProof/>
         </w:rPr>
         <w:lastRenderedPageBreak/>
-        <mc:AlternateContent>
-          <mc:Choice Requires="wpg">
-            <w:drawing>
-              <wp:anchor distT="0" distB="0" distL="228600" distR="228600" simplePos="0" relativeHeight="251665408" behindDoc="0" locked="0" layoutInCell="1" allowOverlap="1" wp14:anchorId="6862BE1D" wp14:editId="2F244B42">
-                <wp:simplePos x="0" y="0"/>
-                <wp:positionH relativeFrom="margin">
-                  <wp:posOffset>-220980</wp:posOffset>
-                </wp:positionH>
-                <wp:positionV relativeFrom="margin">
-                  <wp:posOffset>62865</wp:posOffset>
-                </wp:positionV>
-                <wp:extent cx="6093460" cy="8247380"/>
-                <wp:effectExtent l="0" t="0" r="0" b="0"/>
-                <wp:wrapSquare wrapText="bothSides"/>
-                <wp:docPr id="173" name="Group 173"/>
-                <wp:cNvGraphicFramePr/>
-                <a:graphic xmlns:a="http://schemas.openxmlformats.org/drawingml/2006/main">
-                  <a:graphicData uri="http://schemas.microsoft.com/office/word/2010/wordprocessingGroup">
-                    <wpg:wgp>
-                      <wpg:cNvGrpSpPr/>
-                      <wpg:grpSpPr>
-                        <a:xfrm>
-                          <a:off x="0" y="0"/>
-                          <a:ext cx="6093460" cy="8247380"/>
-                          <a:chOff x="-30952" y="19049"/>
-                          <a:chExt cx="3218688" cy="2037960"/>
-                        </a:xfrm>
-                      </wpg:grpSpPr>
-                      <wps:wsp>
-                        <wps:cNvPr id="174" name="Rectangle 174"/>
-                        <wps:cNvSpPr/>
-                        <wps:spPr>
-                          <a:xfrm>
-                            <a:off x="-30952" y="28243"/>
-                            <a:ext cx="3218688" cy="2028766"/>
-                          </a:xfrm>
-                          <a:prstGeom prst="rect">
-                            <a:avLst/>
-                          </a:prstGeom>
-                          <a:solidFill>
-                            <a:schemeClr val="bg1">
-                              <a:alpha val="0"/>
-                            </a:schemeClr>
-                          </a:solidFill>
-                          <a:ln>
-                            <a:noFill/>
-                          </a:ln>
-                        </wps:spPr>
-                        <wps:style>
-                          <a:lnRef idx="2">
-                            <a:schemeClr val="accent1">
-                              <a:shade val="50000"/>
-                            </a:schemeClr>
-                          </a:lnRef>
-                          <a:fillRef idx="1">
-                            <a:schemeClr val="accent1"/>
-                          </a:fillRef>
-                          <a:effectRef idx="0">
-                            <a:schemeClr val="accent1"/>
-                          </a:effectRef>
-                          <a:fontRef idx="minor">
-                            <a:schemeClr val="lt1"/>
-                          </a:fontRef>
-                        </wps:style>
-                        <wps:bodyPr rot="0" spcFirstLastPara="0" vertOverflow="overflow" horzOverflow="overflow" vert="horz" wrap="square" lIns="91440" tIns="45720" rIns="91440" bIns="45720" numCol="1" spcCol="0" rtlCol="0" fromWordArt="0" anchor="ctr" anchorCtr="0" forceAA="0" compatLnSpc="1">
-                          <a:prstTxWarp prst="textNoShape">
-                            <a:avLst/>
-                          </a:prstTxWarp>
-                          <a:noAutofit/>
-                        </wps:bodyPr>
-                      </wps:wsp>
-                      <wpg:grpSp>
-                        <wpg:cNvPr id="175" name="Group 175"/>
-                        <wpg:cNvGrpSpPr/>
-                        <wpg:grpSpPr>
-                          <a:xfrm>
-                            <a:off x="-30952" y="19049"/>
-                            <a:ext cx="2271321" cy="832103"/>
-                            <a:chOff x="208343" y="-1"/>
-                            <a:chExt cx="1486515" cy="1024127"/>
-                          </a:xfrm>
-                        </wpg:grpSpPr>
-                        <wps:wsp>
-                          <wps:cNvPr id="176" name="Rectangle 10"/>
-                          <wps:cNvSpPr/>
-                          <wps:spPr>
-                            <a:xfrm>
-                              <a:off x="228600" y="0"/>
-                              <a:ext cx="1466258" cy="1012274"/>
-                            </a:xfrm>
-                            <a:custGeom>
-                              <a:avLst/>
-                              <a:gdLst>
-                                <a:gd name="connsiteX0" fmla="*/ 0 w 2240281"/>
-                                <a:gd name="connsiteY0" fmla="*/ 0 h 822960"/>
-                                <a:gd name="connsiteX1" fmla="*/ 2240281 w 2240281"/>
-                                <a:gd name="connsiteY1" fmla="*/ 0 h 822960"/>
-                                <a:gd name="connsiteX2" fmla="*/ 2240281 w 2240281"/>
-                                <a:gd name="connsiteY2" fmla="*/ 822960 h 822960"/>
-                                <a:gd name="connsiteX3" fmla="*/ 0 w 2240281"/>
-                                <a:gd name="connsiteY3" fmla="*/ 822960 h 822960"/>
-                                <a:gd name="connsiteX4" fmla="*/ 0 w 2240281"/>
-                                <a:gd name="connsiteY4" fmla="*/ 0 h 822960"/>
-                                <a:gd name="connsiteX0" fmla="*/ 0 w 2240281"/>
-                                <a:gd name="connsiteY0" fmla="*/ 0 h 822960"/>
-                                <a:gd name="connsiteX1" fmla="*/ 2240281 w 2240281"/>
-                                <a:gd name="connsiteY1" fmla="*/ 0 h 822960"/>
-                                <a:gd name="connsiteX2" fmla="*/ 1659256 w 2240281"/>
-                                <a:gd name="connsiteY2" fmla="*/ 222885 h 822960"/>
-                                <a:gd name="connsiteX3" fmla="*/ 0 w 2240281"/>
-                                <a:gd name="connsiteY3" fmla="*/ 822960 h 822960"/>
-                                <a:gd name="connsiteX4" fmla="*/ 0 w 2240281"/>
-                                <a:gd name="connsiteY4" fmla="*/ 0 h 822960"/>
-                              </a:gdLst>
-                              <a:ahLst/>
-                              <a:cxnLst>
-                                <a:cxn ang="0">
-                                  <a:pos x="connsiteX0" y="connsiteY0"/>
-                                </a:cxn>
-                                <a:cxn ang="0">
-                                  <a:pos x="connsiteX1" y="connsiteY1"/>
-                                </a:cxn>
-                                <a:cxn ang="0">
-                                  <a:pos x="connsiteX2" y="connsiteY2"/>
-                                </a:cxn>
-                                <a:cxn ang="0">
-                                  <a:pos x="connsiteX3" y="connsiteY3"/>
-                                </a:cxn>
-                                <a:cxn ang="0">
-                                  <a:pos x="connsiteX4" y="connsiteY4"/>
-                                </a:cxn>
-                              </a:cxnLst>
-                              <a:rect l="l" t="t" r="r" b="b"/>
-                              <a:pathLst>
-                                <a:path w="2240281" h="822960">
-                                  <a:moveTo>
-                                    <a:pt x="0" y="0"/>
-                                  </a:moveTo>
-                                  <a:lnTo>
-                                    <a:pt x="2240281" y="0"/>
-                                  </a:lnTo>
-                                  <a:lnTo>
-                                    <a:pt x="1659256" y="222885"/>
-                                  </a:lnTo>
-                                  <a:lnTo>
-                                    <a:pt x="0" y="822960"/>
-                                  </a:lnTo>
-                                  <a:lnTo>
-                                    <a:pt x="0" y="0"/>
-                                  </a:lnTo>
-                                  <a:close/>
-                                </a:path>
-                              </a:pathLst>
-                            </a:custGeom>
-                            <a:solidFill>
-                              <a:schemeClr val="accent1"/>
-                            </a:solidFill>
-                            <a:ln>
-                              <a:noFill/>
-                            </a:ln>
-                          </wps:spPr>
-                          <wps:style>
-                            <a:lnRef idx="2">
-                              <a:schemeClr val="accent1">
-                                <a:shade val="50000"/>
-                              </a:schemeClr>
-                            </a:lnRef>
-                            <a:fillRef idx="1">
-                              <a:schemeClr val="accent1"/>
-                            </a:fillRef>
-                            <a:effectRef idx="0">
-                              <a:schemeClr val="accent1"/>
-                            </a:effectRef>
-                            <a:fontRef idx="minor">
-                              <a:schemeClr val="lt1"/>
-                            </a:fontRef>
-                          </wps:style>
-                          <wps:bodyPr rot="0" spcFirstLastPara="0" vertOverflow="overflow" horzOverflow="overflow" vert="horz" wrap="square" lIns="91440" tIns="45720" rIns="91440" bIns="45720" numCol="1" spcCol="0" rtlCol="0" fromWordArt="0" anchor="ctr" anchorCtr="0" forceAA="0" compatLnSpc="1">
-                            <a:prstTxWarp prst="textNoShape">
-                              <a:avLst/>
-                            </a:prstTxWarp>
-                            <a:noAutofit/>
-                          </wps:bodyPr>
-                        </wps:wsp>
-                        <wps:wsp>
-                          <wps:cNvPr id="177" name="Rectangle 177"/>
-                          <wps:cNvSpPr/>
-                          <wps:spPr>
-                            <a:xfrm>
-                              <a:off x="208343" y="-1"/>
-                              <a:ext cx="1472184" cy="1024127"/>
-                            </a:xfrm>
-                            <a:prstGeom prst="rect">
-                              <a:avLst/>
-                            </a:prstGeom>
-                            <a:blipFill>
-                              <a:blip r:embed="rId10"/>
-                              <a:stretch>
-                                <a:fillRect/>
-                              </a:stretch>
-                            </a:blipFill>
-                            <a:ln>
-                              <a:noFill/>
-                            </a:ln>
-                          </wps:spPr>
-                          <wps:style>
-                            <a:lnRef idx="2">
-                              <a:schemeClr val="accent1">
-                                <a:shade val="50000"/>
-                              </a:schemeClr>
-                            </a:lnRef>
-                            <a:fillRef idx="1">
-                              <a:schemeClr val="accent1"/>
-                            </a:fillRef>
-                            <a:effectRef idx="0">
-                              <a:schemeClr val="accent1"/>
-                            </a:effectRef>
-                            <a:fontRef idx="minor">
-                              <a:schemeClr val="lt1"/>
-                            </a:fontRef>
-                          </wps:style>
-                          <wps:bodyPr rot="0" spcFirstLastPara="0" vertOverflow="overflow" horzOverflow="overflow" vert="horz" wrap="square" lIns="91440" tIns="45720" rIns="91440" bIns="45720" numCol="1" spcCol="0" rtlCol="0" fromWordArt="0" anchor="ctr" anchorCtr="0" forceAA="0" compatLnSpc="1">
-                            <a:prstTxWarp prst="textNoShape">
-                              <a:avLst/>
-                            </a:prstTxWarp>
-                            <a:noAutofit/>
-                          </wps:bodyPr>
-                        </wps:wsp>
-                      </wpg:grpSp>
-                      <wps:wsp>
-                        <wps:cNvPr id="178" name="Text Box 178"/>
-                        <wps:cNvSpPr txBox="1"/>
-                        <wps:spPr>
-                          <a:xfrm>
-                            <a:off x="1018226" y="423389"/>
-                            <a:ext cx="1934249" cy="367012"/>
-                          </a:xfrm>
-                          <a:prstGeom prst="rect">
-                            <a:avLst/>
-                          </a:prstGeom>
-                          <a:noFill/>
-                          <a:ln w="6350">
-                            <a:noFill/>
-                          </a:ln>
-                          <a:effectLst/>
-                        </wps:spPr>
-                        <wps:style>
-                          <a:lnRef idx="0">
-                            <a:schemeClr val="accent1"/>
-                          </a:lnRef>
-                          <a:fillRef idx="0">
-                            <a:schemeClr val="accent1"/>
-                          </a:fillRef>
-                          <a:effectRef idx="0">
-                            <a:schemeClr val="accent1"/>
-                          </a:effectRef>
-                          <a:fontRef idx="minor">
-                            <a:schemeClr val="dk1"/>
-                          </a:fontRef>
-                        </wps:style>
-                        <wps:txbx>
-                          <w:txbxContent>
-                            <w:p>
-                              <w:pPr>
-                                <w:pStyle w:val="NoSpacing"/>
-                                <w:ind w:left="360"/>
-                                <w:jc w:val="right"/>
-                                <w:rPr>
-                                  <w:color w:val="D34817" w:themeColor="accent1"/>
-                                  <w:sz w:val="84"/>
-                                </w:rPr>
-                              </w:pPr>
-                              <w:r>
-                                <w:rPr>
-                                  <w:color w:val="D34817" w:themeColor="accent1"/>
-                                  <w:sz w:val="84"/>
-                                </w:rPr>
-                                <w:t>IGNITE</w:t>
-                              </w:r>
-                            </w:p>
-                            <w:p>
-                              <w:pPr>
-                                <w:pStyle w:val="NoSpacing"/>
-                                <w:ind w:left="360"/>
-                                <w:jc w:val="right"/>
-                                <w:rPr>
-                                  <w:color w:val="D34817" w:themeColor="accent1"/>
-                                  <w:sz w:val="68"/>
-                                </w:rPr>
-                              </w:pPr>
-                            </w:p>
-                          </w:txbxContent>
-                        </wps:txbx>
-                        <wps:bodyPr rot="0" spcFirstLastPara="0" vertOverflow="overflow" horzOverflow="overflow" vert="horz" wrap="square" lIns="45720" tIns="91440" rIns="0" bIns="0" numCol="1" spcCol="0" rtlCol="0" fromWordArt="0" anchor="t" anchorCtr="0" forceAA="0" compatLnSpc="1">
-                          <a:prstTxWarp prst="textNoShape">
-                            <a:avLst/>
-                          </a:prstTxWarp>
-                          <a:noAutofit/>
-                        </wps:bodyPr>
-                      </wps:wsp>
-                    </wpg:wgp>
-                  </a:graphicData>
-                </a:graphic>
-                <wp14:sizeRelH relativeFrom="margin">
-                  <wp14:pctWidth>0</wp14:pctWidth>
-                </wp14:sizeRelH>
-                <wp14:sizeRelV relativeFrom="margin">
-                  <wp14:pctHeight>0</wp14:pctHeight>
-                </wp14:sizeRelV>
-              </wp:anchor>
-            </w:drawing>
-          </mc:Choice>
-          <mc:Fallback>
-            <w:pict>
-              <v:group w14:anchorId="6862BE1D" id="Group 173" o:spid="_x0000_s1029" style="position:absolute;margin-left:-17.4pt;margin-top:4.95pt;width:479.8pt;height:649.4pt;z-index:251665408;mso-wrap-distance-left:18pt;mso-wrap-distance-right:18pt;mso-position-horizontal-relative:margin;mso-position-vertical-relative:margin;mso-width-relative:margin;mso-height-relative:margin" coordorigin="-309,190" coordsize="32186,20379" o:gfxdata="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">
-                <v:rect id="Rectangle 174" o:spid="_x0000_s1030" style="position:absolute;left:-309;top:282;width:32186;height:20288;visibility:visible;mso-wrap-style:square;v-text-anchor:middle" o:gfxdata="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" fillcolor="white [3212]" stroked="f" strokeweight="1pt">
-                  <v:fill opacity="0"/>
-                </v:rect>
-                <v:group id="Group 175" o:spid="_x0000_s1031" style="position:absolute;left:-309;top:190;width:22712;height:8321" coordorigin="2083" coordsize="14865,10241" o:gfxdata="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">
-                  <v:shape id="Rectangle 10" o:spid="_x0000_s1032" style="position:absolute;left:2286;width:14662;height:10122;visibility:visible;mso-wrap-style:square;v-text-anchor:middle" coordsize="2240281,822960" o:gfxdata="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" path="m,l2240281,,1659256,222885,,822960,,xe" fillcolor="#d34817 [3204]" stroked="f" strokeweight="1pt">
-                    <v:path arrowok="t" o:connecttype="custom" o:connectlocs="0,0;1466258,0;1085979,274158;0,1012274;0,0" o:connectangles="0,0,0,0,0"/>
-                  </v:shape>
-                  <v:rect id="Rectangle 177" o:spid="_x0000_s1033" style="position:absolute;left:2083;width:14722;height:10241;visibility:visible;mso-wrap-style:square;v-text-anchor:middle" o:gfxdata="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" stroked="f" strokeweight="1pt">
-                    <v:fill r:id="rId11" o:title="" recolor="t" rotate="t" type="frame"/>
-                  </v:rect>
-                </v:group>
-                <v:shape id="Text Box 178" o:spid="_x0000_s1034" type="#_x0000_t202" style="position:absolute;left:10182;top:4233;width:19342;height:3671;visibility:visible;mso-wrap-style:square;v-text-anchor:top" o:gfxdata="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" filled="f" stroked="f" strokeweight=".5pt">
-                  <v:textbox inset="3.6pt,7.2pt,0,0">
-                    <w:txbxContent>
-                      <w:p>
-                        <w:pPr>
-                          <w:pStyle w:val="NoSpacing"/>
-                          <w:ind w:left="360"/>
-                          <w:jc w:val="right"/>
-                          <w:rPr>
-                            <w:color w:val="D34817" w:themeColor="accent1"/>
-                            <w:sz w:val="84"/>
-                          </w:rPr>
-                        </w:pPr>
-                        <w:r>
-                          <w:rPr>
-                            <w:color w:val="D34817" w:themeColor="accent1"/>
-                            <w:sz w:val="84"/>
-                          </w:rPr>
-                          <w:t>IGNITE</w:t>
-                        </w:r>
-                      </w:p>
-                      <w:p>
-                        <w:pPr>
-                          <w:pStyle w:val="NoSpacing"/>
-                          <w:ind w:left="360"/>
-                          <w:jc w:val="right"/>
-                          <w:rPr>
-                            <w:color w:val="D34817" w:themeColor="accent1"/>
-                            <w:sz w:val="68"/>
-                          </w:rPr>
-                        </w:pPr>
-                      </w:p>
-                    </w:txbxContent>
-                  </v:textbox>
-                </v:shape>
-                <w10:wrap type="square" anchorx="margin" anchory="margin"/>
-              </v:group>
-            </w:pict>
-          </mc:Fallback>
-        </mc:AlternateContent>
+        <w:pict>
+          <v:group id="Group 173" o:spid="_x0000_s1029" style="position:absolute;margin-left:-17.4pt;margin-top:4.95pt;width:479.8pt;height:649.4pt;z-index:251665408;mso-wrap-distance-left:18pt;mso-wrap-distance-right:18pt;mso-position-horizontal-relative:margin;mso-position-vertical-relative:margin;mso-width-relative:margin;mso-height-relative:margin" coordorigin="-309,190" coordsize="32186,20379" o:gfxdata="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">
+            <v:rect id="Rectangle 174" o:spid="_x0000_s1030" style="position:absolute;left:-309;top:282;width:32186;height:20288;visibility:visible;v-text-anchor:middle" o:gfxdata="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" fillcolor="white [3212]" stroked="f" strokeweight="1pt">
+              <v:fill opacity="0"/>
+            </v:rect>
+            <v:group id="Group 175" o:spid="_x0000_s1031" style="position:absolute;left:-309;top:190;width:22712;height:8321" coordorigin="2083" coordsize="14865,10241" o:gfxdata="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">
+              <v:shape id="Rectangle 10" o:spid="_x0000_s1032" style="position:absolute;left:2286;width:14662;height:10122;visibility:visible;mso-wrap-style:square;v-text-anchor:middle" coordsize="2240281,822960" o:gfxdata="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" path="m,l2240281,,1659256,222885,,822960,,xe" fillcolor="#d34817 [3204]" stroked="f" strokeweight="1pt">
+                <v:path arrowok="t" o:connecttype="custom" o:connectlocs="0,0;1466258,0;1085979,274158;0,1012274;0,0" o:connectangles="0,0,0,0,0"/>
+              </v:shape>
+              <v:rect id="Rectangle 177" o:spid="_x0000_s1033" style="position:absolute;left:2083;width:14722;height:10241;visibility:visible;v-text-anchor:middle" o:gfxdata="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" stroked="f" strokeweight="1pt">
+                <v:fill r:id="rId10" o:title="" recolor="t" rotate="t" type="frame"/>
+              </v:rect>
+            </v:group>
+            <v:shape id="Text Box 178" o:spid="_x0000_s1034" type="#_x0000_t202" style="position:absolute;left:10182;top:4233;width:19342;height:3671;visibility:visible" o:gfxdata="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" filled="f" stroked="f" strokeweight=".5pt">
+              <v:textbox inset="3.6pt,7.2pt,0,0">
+                <w:txbxContent>
+                  <w:p>
+                    <w:pPr>
+                      <w:pStyle w:val="NoSpacing"/>
+                      <w:ind w:left="360"/>
+                      <w:jc w:val="right"/>
+                      <w:rPr>
+                        <w:color w:val="D34817" w:themeColor="accent1"/>
+                        <w:sz w:val="84"/>
+                      </w:rPr>
+                    </w:pPr>
+                    <w:r>
+                      <w:rPr>
+                        <w:color w:val="D34817" w:themeColor="accent1"/>
+                        <w:sz w:val="84"/>
+                      </w:rPr>
+                      <w:t>IGNITE</w:t>
+                    </w:r>
+                  </w:p>
+                  <w:p>
+                    <w:pPr>
+                      <w:pStyle w:val="NoSpacing"/>
+                      <w:ind w:left="360"/>
+                      <w:jc w:val="right"/>
+                      <w:rPr>
+                        <w:color w:val="D34817" w:themeColor="accent1"/>
+                        <w:sz w:val="68"/>
+                      </w:rPr>
+                    </w:pPr>
+                  </w:p>
+                </w:txbxContent>
+              </v:textbox>
+            </v:shape>
+            <w10:wrap type="square" anchorx="margin" anchory="margin"/>
+          </v:group>
+        </w:pict>
       </w:r>
     </w:p>
     <w:p>
@@ -1607,7 +582,7 @@
         <w:tblStyle w:val="TableGrid"/>
         <w:tblW w:w="9970" w:type="dxa"/>
         <w:jc w:val="center"/>
-        <w:tblLook w:val="04A0" w:firstRow="1" w:lastRow="0" w:firstColumn="1" w:lastColumn="0" w:noHBand="0" w:noVBand="1"/>
+        <w:tblLook w:val="04A0"/>
       </w:tblPr>
       <w:tblGrid>
         <w:gridCol w:w="2267"/>
@@ -1734,7 +709,6 @@
                 <w:szCs w:val="24"/>
               </w:rPr>
             </w:pPr>
-            <w:proofErr w:type="spellStart"/>
             <w:r>
               <w:rPr>
                 <w:sz w:val="24"/>
@@ -1742,7 +716,6 @@
               </w:rPr>
               <w:t>Vari</w:t>
             </w:r>
-            <w:proofErr w:type="spellEnd"/>
           </w:p>
         </w:tc>
         <w:tc>
@@ -1826,7 +799,6 @@
                 <w:szCs w:val="24"/>
               </w:rPr>
             </w:pPr>
-            <w:proofErr w:type="spellStart"/>
             <w:r>
               <w:rPr>
                 <w:sz w:val="24"/>
@@ -1834,27 +806,12 @@
               </w:rPr>
               <w:t>Vari</w:t>
             </w:r>
-            <w:proofErr w:type="spellEnd"/>
-            <w:r>
-              <w:rPr>
-                <w:sz w:val="24"/>
-                <w:szCs w:val="24"/>
-              </w:rPr>
-              <w:t xml:space="preserve"> </w:t>
-            </w:r>
-            <w:r>
-              <w:rPr>
-                <w:sz w:val="24"/>
-                <w:szCs w:val="24"/>
-              </w:rPr>
-              <w:t xml:space="preserve"> </w:t>
-            </w:r>
-            <w:r>
-              <w:rPr>
-                <w:sz w:val="24"/>
-                <w:szCs w:val="24"/>
-              </w:rPr>
-              <w:t xml:space="preserve"> </w:t>
+            <w:r>
+              <w:rPr>
+                <w:sz w:val="24"/>
+                <w:szCs w:val="24"/>
+              </w:rPr>
+              <w:t xml:space="preserve"> $</w:t>
             </w:r>
             <w:r>
               <w:rPr>
@@ -1872,7 +829,6 @@
                 <w:szCs w:val="24"/>
               </w:rPr>
             </w:pPr>
-            <w:proofErr w:type="spellStart"/>
             <w:r>
               <w:rPr>
                 <w:sz w:val="24"/>
@@ -1880,20 +836,12 @@
               </w:rPr>
               <w:t>Vari</w:t>
             </w:r>
-            <w:proofErr w:type="spellEnd"/>
-            <w:r>
-              <w:rPr>
-                <w:sz w:val="24"/>
-                <w:szCs w:val="24"/>
-              </w:rPr>
-              <w:t xml:space="preserve"> </w:t>
-            </w:r>
-            <w:r>
-              <w:rPr>
-                <w:sz w:val="24"/>
-                <w:szCs w:val="24"/>
-              </w:rPr>
-              <w:t xml:space="preserve">  </w:t>
+            <w:r>
+              <w:rPr>
+                <w:sz w:val="24"/>
+                <w:szCs w:val="24"/>
+              </w:rPr>
+              <w:t xml:space="preserve"> $</w:t>
             </w:r>
             <w:r>
               <w:rPr>
@@ -1945,7 +893,6 @@
                 <w:szCs w:val="24"/>
               </w:rPr>
             </w:pPr>
-            <w:proofErr w:type="spellStart"/>
             <w:r>
               <w:rPr>
                 <w:sz w:val="24"/>
@@ -1953,7 +900,6 @@
               </w:rPr>
               <w:t>Varf</w:t>
             </w:r>
-            <w:proofErr w:type="spellEnd"/>
           </w:p>
         </w:tc>
         <w:tc>
@@ -2037,7 +983,6 @@
                 <w:szCs w:val="24"/>
               </w:rPr>
             </w:pPr>
-            <w:proofErr w:type="spellStart"/>
             <w:r>
               <w:rPr>
                 <w:sz w:val="24"/>
@@ -2045,20 +990,12 @@
               </w:rPr>
               <w:t>Varf</w:t>
             </w:r>
-            <w:proofErr w:type="spellEnd"/>
-            <w:r>
-              <w:rPr>
-                <w:sz w:val="24"/>
-                <w:szCs w:val="24"/>
-              </w:rPr>
-              <w:t xml:space="preserve"> </w:t>
-            </w:r>
-            <w:r>
-              <w:rPr>
-                <w:sz w:val="24"/>
-                <w:szCs w:val="24"/>
-              </w:rPr>
-              <w:t xml:space="preserve">  </w:t>
+            <w:r>
+              <w:rPr>
+                <w:sz w:val="24"/>
+                <w:szCs w:val="24"/>
+              </w:rPr>
+              <w:t xml:space="preserve"> $</w:t>
             </w:r>
             <w:r>
               <w:rPr>
@@ -2124,7 +1061,6 @@
                 <w:szCs w:val="24"/>
               </w:rPr>
             </w:pPr>
-            <w:proofErr w:type="spellStart"/>
             <w:r>
               <w:rPr>
                 <w:sz w:val="24"/>
@@ -2132,7 +1068,6 @@
               </w:rPr>
               <w:t>Varc</w:t>
             </w:r>
-            <w:proofErr w:type="spellEnd"/>
           </w:p>
         </w:tc>
         <w:tc>
@@ -2168,7 +1103,6 @@
                 <w:szCs w:val="24"/>
               </w:rPr>
             </w:pPr>
-            <w:proofErr w:type="spellStart"/>
             <w:r>
               <w:rPr>
                 <w:sz w:val="24"/>
@@ -2176,20 +1110,12 @@
               </w:rPr>
               <w:t>Varc</w:t>
             </w:r>
-            <w:proofErr w:type="spellEnd"/>
-            <w:r>
-              <w:rPr>
-                <w:sz w:val="24"/>
-                <w:szCs w:val="24"/>
-              </w:rPr>
-              <w:t xml:space="preserve"> </w:t>
-            </w:r>
-            <w:r>
-              <w:rPr>
-                <w:sz w:val="24"/>
-                <w:szCs w:val="24"/>
-              </w:rPr>
-              <w:t xml:space="preserve">  </w:t>
+            <w:r>
+              <w:rPr>
+                <w:sz w:val="24"/>
+                <w:szCs w:val="24"/>
+              </w:rPr>
+              <w:t xml:space="preserve"> $</w:t>
             </w:r>
             <w:r>
               <w:rPr>
@@ -2241,7 +1167,6 @@
                 <w:szCs w:val="24"/>
               </w:rPr>
             </w:pPr>
-            <w:proofErr w:type="spellStart"/>
             <w:r>
               <w:rPr>
                 <w:sz w:val="24"/>
@@ -2249,7 +1174,6 @@
               </w:rPr>
               <w:t>Vars</w:t>
             </w:r>
-            <w:proofErr w:type="spellEnd"/>
           </w:p>
         </w:tc>
         <w:tc>
@@ -2285,7 +1209,6 @@
                 <w:szCs w:val="24"/>
               </w:rPr>
             </w:pPr>
-            <w:proofErr w:type="spellStart"/>
             <w:r>
               <w:rPr>
                 <w:sz w:val="24"/>
@@ -2293,29 +1216,19 @@
               </w:rPr>
               <w:t>Vars</w:t>
             </w:r>
-            <w:proofErr w:type="spellEnd"/>
-            <w:r>
-              <w:rPr>
-                <w:sz w:val="24"/>
-                <w:szCs w:val="24"/>
-              </w:rPr>
-              <w:t xml:space="preserve"> </w:t>
-            </w:r>
-            <w:proofErr w:type="spellStart"/>
-            <w:r>
-              <w:rPr>
-                <w:sz w:val="24"/>
-                <w:szCs w:val="24"/>
-              </w:rPr>
-              <w:t>abc</w:t>
-            </w:r>
-            <w:proofErr w:type="spellEnd"/>
-            <w:r>
-              <w:rPr>
-                <w:sz w:val="24"/>
-                <w:szCs w:val="24"/>
-              </w:rPr>
-              <w:t xml:space="preserve"> = “</w:t>
+            <w:r>
+              <w:rPr>
+                <w:sz w:val="24"/>
+                <w:szCs w:val="24"/>
+              </w:rPr>
+              <w:t xml:space="preserve"> $</w:t>
+            </w:r>
+            <w:r>
+              <w:rPr>
+                <w:sz w:val="24"/>
+                <w:szCs w:val="24"/>
+              </w:rPr>
+              <w:t>abc = “</w:t>
             </w:r>
             <w:r>
               <w:rPr>
@@ -2428,7 +1341,7 @@
         <w:tblStyle w:val="TableGrid"/>
         <w:tblW w:w="9585" w:type="dxa"/>
         <w:jc w:val="center"/>
-        <w:tblLook w:val="04A0" w:firstRow="1" w:lastRow="0" w:firstColumn="1" w:lastColumn="0" w:noHBand="0" w:noVBand="1"/>
+        <w:tblLook w:val="04A0"/>
       </w:tblPr>
       <w:tblGrid>
         <w:gridCol w:w="4578"/>
@@ -2864,7 +1777,7 @@
         <w:tblStyle w:val="TableGrid"/>
         <w:tblW w:w="9585" w:type="dxa"/>
         <w:jc w:val="center"/>
-        <w:tblLook w:val="04A0" w:firstRow="1" w:lastRow="0" w:firstColumn="1" w:lastColumn="0" w:noHBand="0" w:noVBand="1"/>
+        <w:tblLook w:val="04A0"/>
       </w:tblPr>
       <w:tblGrid>
         <w:gridCol w:w="4578"/>
@@ -3113,7 +2026,7 @@
         <w:tblStyle w:val="TableGrid"/>
         <w:tblW w:w="9585" w:type="dxa"/>
         <w:jc w:val="center"/>
-        <w:tblLook w:val="04A0" w:firstRow="1" w:lastRow="0" w:firstColumn="1" w:lastColumn="0" w:noHBand="0" w:noVBand="1"/>
+        <w:tblLook w:val="04A0"/>
       </w:tblPr>
       <w:tblGrid>
         <w:gridCol w:w="4578"/>
@@ -3532,21 +2445,7 @@
           <w:rFonts w:ascii="Monotype Corsiva" w:hAnsi="Monotype Corsiva"/>
           <w:sz w:val="24"/>
         </w:rPr>
-        <w:t xml:space="preserve">LOGICAL </w:t>
-      </w:r>
-      <w:r>
-        <w:rPr>
-          <w:rFonts w:ascii="Monotype Corsiva" w:hAnsi="Monotype Corsiva"/>
-          <w:sz w:val="24"/>
-        </w:rPr>
-        <w:t xml:space="preserve"> </w:t>
-      </w:r>
-      <w:r>
-        <w:rPr>
-          <w:rFonts w:ascii="Monotype Corsiva" w:hAnsi="Monotype Corsiva"/>
-          <w:sz w:val="24"/>
-        </w:rPr>
-        <w:t>OPERATOR</w:t>
+        <w:t>LOGICAL OPERATOR</w:t>
       </w:r>
     </w:p>
     <w:tbl>
@@ -3554,7 +2453,7 @@
         <w:tblStyle w:val="TableGrid"/>
         <w:tblW w:w="9585" w:type="dxa"/>
         <w:jc w:val="center"/>
-        <w:tblLook w:val="04A0" w:firstRow="1" w:lastRow="0" w:firstColumn="1" w:lastColumn="0" w:noHBand="0" w:noVBand="1"/>
+        <w:tblLook w:val="04A0"/>
       </w:tblPr>
       <w:tblGrid>
         <w:gridCol w:w="4578"/>
@@ -3854,7 +2753,7 @@
         <w:tblStyle w:val="TableGrid"/>
         <w:tblW w:w="9585" w:type="dxa"/>
         <w:jc w:val="center"/>
-        <w:tblLook w:val="04A0" w:firstRow="1" w:lastRow="0" w:firstColumn="1" w:lastColumn="0" w:noHBand="0" w:noVBand="1"/>
+        <w:tblLook w:val="04A0"/>
       </w:tblPr>
       <w:tblGrid>
         <w:gridCol w:w="4578"/>
@@ -4337,7 +3236,7 @@
         <w:tblStyle w:val="TableGrid"/>
         <w:tblW w:w="9572" w:type="dxa"/>
         <w:jc w:val="center"/>
-        <w:tblLook w:val="04A0" w:firstRow="1" w:lastRow="0" w:firstColumn="1" w:lastColumn="0" w:noHBand="0" w:noVBand="1"/>
+        <w:tblLook w:val="04A0"/>
       </w:tblPr>
       <w:tblGrid>
         <w:gridCol w:w="2175"/>
@@ -4496,23 +3395,7 @@
                 <w:sz w:val="24"/>
                 <w:szCs w:val="24"/>
               </w:rPr>
-              <w:t xml:space="preserve">For(initialize , condition, </w:t>
-            </w:r>
-            <w:proofErr w:type="spellStart"/>
-            <w:r>
-              <w:rPr>
-                <w:sz w:val="24"/>
-                <w:szCs w:val="24"/>
-              </w:rPr>
-              <w:t>Inc</w:t>
-            </w:r>
-            <w:proofErr w:type="spellEnd"/>
-            <w:r>
-              <w:rPr>
-                <w:sz w:val="24"/>
-                <w:szCs w:val="24"/>
-              </w:rPr>
-              <w:t>/Dec)</w:t>
+              <w:t>For(initialize , condition, Inc/Dec)</w:t>
             </w:r>
           </w:p>
         </w:tc>
@@ -4532,55 +3415,7 @@
                 <w:sz w:val="24"/>
                 <w:szCs w:val="24"/>
               </w:rPr>
-              <w:t>For (</w:t>
-            </w:r>
-            <w:proofErr w:type="spellStart"/>
-            <w:r>
-              <w:rPr>
-                <w:sz w:val="24"/>
-                <w:szCs w:val="24"/>
-              </w:rPr>
-              <w:t>i</w:t>
-            </w:r>
-            <w:proofErr w:type="spellEnd"/>
-            <w:r>
-              <w:rPr>
-                <w:sz w:val="24"/>
-                <w:szCs w:val="24"/>
-              </w:rPr>
-              <w:t xml:space="preserve"> = 0 ; </w:t>
-            </w:r>
-            <w:proofErr w:type="spellStart"/>
-            <w:r>
-              <w:rPr>
-                <w:sz w:val="24"/>
-                <w:szCs w:val="24"/>
-              </w:rPr>
-              <w:t>i</w:t>
-            </w:r>
-            <w:proofErr w:type="spellEnd"/>
-            <w:r>
-              <w:rPr>
-                <w:sz w:val="24"/>
-                <w:szCs w:val="24"/>
-              </w:rPr>
-              <w:t xml:space="preserve">&lt;5 ; </w:t>
-            </w:r>
-            <w:proofErr w:type="spellStart"/>
-            <w:r>
-              <w:rPr>
-                <w:sz w:val="24"/>
-                <w:szCs w:val="24"/>
-              </w:rPr>
-              <w:t>i</w:t>
-            </w:r>
-            <w:proofErr w:type="spellEnd"/>
-            <w:r>
-              <w:rPr>
-                <w:sz w:val="24"/>
-                <w:szCs w:val="24"/>
-              </w:rPr>
-              <w:t>++)</w:t>
+              <w:t>For (i = 0 ; i&lt;5 ; i++)</w:t>
             </w:r>
           </w:p>
           <w:p>
@@ -4596,49 +3431,7 @@
                 <w:sz w:val="24"/>
                 <w:szCs w:val="24"/>
               </w:rPr>
-              <w:t>For (</w:t>
-            </w:r>
-            <w:r>
-              <w:rPr>
-                <w:sz w:val="24"/>
-                <w:szCs w:val="24"/>
-              </w:rPr>
-              <w:t>j</w:t>
-            </w:r>
-            <w:r>
-              <w:rPr>
-                <w:sz w:val="24"/>
-                <w:szCs w:val="24"/>
-              </w:rPr>
-              <w:t xml:space="preserve"> = 0 ; </w:t>
-            </w:r>
-            <w:r>
-              <w:rPr>
-                <w:sz w:val="24"/>
-                <w:szCs w:val="24"/>
-              </w:rPr>
-              <w:t>j</w:t>
-            </w:r>
-            <w:r>
-              <w:rPr>
-                <w:sz w:val="24"/>
-                <w:szCs w:val="24"/>
-              </w:rPr>
-              <w:t xml:space="preserve">&lt;5 ; </w:t>
-            </w:r>
-            <w:r>
-              <w:rPr>
-                <w:sz w:val="24"/>
-                <w:szCs w:val="24"/>
-              </w:rPr>
-              <w:t xml:space="preserve">j </w:t>
-            </w:r>
-            <w:r>
-              <w:rPr>
-                <w:sz w:val="24"/>
-                <w:szCs w:val="24"/>
-              </w:rPr>
-              <w:t>– –)</w:t>
+              <w:t>For (j = 0 ; j&lt;5 ; j – –)</w:t>
             </w:r>
           </w:p>
         </w:tc>
@@ -4741,23 +3534,7 @@
                 <w:sz w:val="24"/>
                 <w:szCs w:val="24"/>
               </w:rPr>
-              <w:t xml:space="preserve">      </w:t>
-            </w:r>
-            <w:proofErr w:type="spellStart"/>
-            <w:r>
-              <w:rPr>
-                <w:sz w:val="24"/>
-                <w:szCs w:val="24"/>
-              </w:rPr>
-              <w:t>Inc</w:t>
-            </w:r>
-            <w:proofErr w:type="spellEnd"/>
-            <w:r>
-              <w:rPr>
-                <w:sz w:val="24"/>
-                <w:szCs w:val="24"/>
-              </w:rPr>
-              <w:t>/Dec</w:t>
+              <w:t>Inc/Dec</w:t>
             </w:r>
           </w:p>
           <w:p>
@@ -4794,23 +3571,7 @@
                 <w:sz w:val="24"/>
                 <w:szCs w:val="24"/>
               </w:rPr>
-              <w:t>While (</w:t>
-            </w:r>
-            <w:proofErr w:type="spellStart"/>
-            <w:r>
-              <w:rPr>
-                <w:sz w:val="24"/>
-                <w:szCs w:val="24"/>
-              </w:rPr>
-              <w:t>i</w:t>
-            </w:r>
-            <w:proofErr w:type="spellEnd"/>
-            <w:r>
-              <w:rPr>
-                <w:sz w:val="24"/>
-                <w:szCs w:val="24"/>
-              </w:rPr>
-              <w:t xml:space="preserve"> = 10)</w:t>
+              <w:t>While (i = 10)</w:t>
             </w:r>
           </w:p>
           <w:p>
@@ -4842,23 +3603,7 @@
                 <w:sz w:val="24"/>
                 <w:szCs w:val="24"/>
               </w:rPr>
-              <w:t xml:space="preserve">    </w:t>
-            </w:r>
-            <w:proofErr w:type="spellStart"/>
-            <w:r>
-              <w:rPr>
-                <w:sz w:val="24"/>
-                <w:szCs w:val="24"/>
-              </w:rPr>
-              <w:t>i</w:t>
-            </w:r>
-            <w:proofErr w:type="spellEnd"/>
-            <w:r>
-              <w:rPr>
-                <w:sz w:val="24"/>
-                <w:szCs w:val="24"/>
-              </w:rPr>
-              <w:t>++;</w:t>
+              <w:t>i++;</w:t>
             </w:r>
           </w:p>
           <w:p>
@@ -4945,7 +3690,7 @@
         <w:tblStyle w:val="TableGrid"/>
         <w:tblW w:w="9650" w:type="dxa"/>
         <w:jc w:val="center"/>
-        <w:tblLook w:val="04A0" w:firstRow="1" w:lastRow="0" w:firstColumn="1" w:lastColumn="0" w:noHBand="0" w:noVBand="1"/>
+        <w:tblLook w:val="04A0"/>
       </w:tblPr>
       <w:tblGrid>
         <w:gridCol w:w="2091"/>
@@ -5371,7 +4116,7 @@
         <w:tblStyle w:val="TableGrid"/>
         <w:tblW w:w="9649" w:type="dxa"/>
         <w:jc w:val="center"/>
-        <w:tblLook w:val="04A0" w:firstRow="1" w:lastRow="0" w:firstColumn="1" w:lastColumn="0" w:noHBand="0" w:noVBand="1"/>
+        <w:tblLook w:val="04A0"/>
       </w:tblPr>
       <w:tblGrid>
         <w:gridCol w:w="4609"/>
@@ -5889,7 +4634,7 @@
         <w:tblStyle w:val="TableGrid"/>
         <w:tblW w:w="9752" w:type="dxa"/>
         <w:jc w:val="center"/>
-        <w:tblLook w:val="04A0" w:firstRow="1" w:lastRow="0" w:firstColumn="1" w:lastColumn="0" w:noHBand="0" w:noVBand="1"/>
+        <w:tblLook w:val="04A0"/>
       </w:tblPr>
       <w:tblGrid>
         <w:gridCol w:w="2220"/>
@@ -6036,6 +4781,13 @@
                 <w:sz w:val="24"/>
                 <w:szCs w:val="24"/>
               </w:rPr>
+              <w:t>(+,-,null)</w:t>
+            </w:r>
+            <w:r>
+              <w:rPr>
+                <w:sz w:val="24"/>
+                <w:szCs w:val="24"/>
+              </w:rPr>
               <w:t>N</w:t>
             </w:r>
             <w:r>
@@ -6129,21 +4881,28 @@
                 <w:sz w:val="24"/>
                 <w:szCs w:val="24"/>
               </w:rPr>
+              <w:t>(+,-,null)</w:t>
+            </w:r>
+            <w:r>
+              <w:rPr>
+                <w:sz w:val="24"/>
+                <w:szCs w:val="24"/>
+              </w:rPr>
               <w:t>N</w:t>
             </w:r>
             <w:r>
               <w:rPr>
-                <w:rFonts w:ascii="Monotype Corsiva" w:hAnsi="Monotype Corsiva"/>
-                <w:sz w:val="24"/>
-              </w:rPr>
-              <w:t>*</w:t>
-            </w:r>
-            <w:r>
-              <w:rPr>
-                <w:sz w:val="24"/>
-                <w:szCs w:val="24"/>
-              </w:rPr>
-              <w:t xml:space="preserve"> + D</w:t>
+                <w:sz w:val="24"/>
+                <w:szCs w:val="24"/>
+              </w:rPr>
+              <w:t>*.</w:t>
+            </w:r>
+            <w:r>
+              <w:rPr>
+                <w:sz w:val="24"/>
+                <w:szCs w:val="24"/>
+              </w:rPr>
+              <w:t xml:space="preserve"> D</w:t>
             </w:r>
             <w:r>
               <w:rPr>
@@ -6236,7 +4995,49 @@
                 <w:sz w:val="24"/>
                 <w:szCs w:val="24"/>
               </w:rPr>
-              <w:t>‘L’</w:t>
+              <w:t>‘</w:t>
+            </w:r>
+            <w:r>
+              <w:rPr>
+                <w:sz w:val="24"/>
+                <w:szCs w:val="24"/>
+              </w:rPr>
+              <w:t>/(esc char</w:t>
+            </w:r>
+            <w:r>
+              <w:rPr>
+                <w:sz w:val="24"/>
+                <w:szCs w:val="24"/>
+              </w:rPr>
+              <w:t xml:space="preserve"> </w:t>
+            </w:r>
+            <w:r>
+              <w:rPr>
+                <w:sz w:val="24"/>
+                <w:szCs w:val="24"/>
+              </w:rPr>
+              <w:t>+</w:t>
+            </w:r>
+            <w:r>
+              <w:rPr>
+                <w:sz w:val="24"/>
+                <w:szCs w:val="24"/>
+              </w:rPr>
+              <w:t xml:space="preserve"> </w:t>
+            </w:r>
+            <w:r>
+              <w:rPr>
+                <w:sz w:val="24"/>
+                <w:szCs w:val="24"/>
+              </w:rPr>
+              <w:t>special)+(any char except special char)</w:t>
+            </w:r>
+            <w:r>
+              <w:rPr>
+                <w:sz w:val="24"/>
+                <w:szCs w:val="24"/>
+              </w:rPr>
+              <w:t>’</w:t>
             </w:r>
           </w:p>
         </w:tc>
@@ -6321,23 +5122,14 @@
                 <w:sz w:val="24"/>
                 <w:szCs w:val="24"/>
               </w:rPr>
-              <w:t>“ L</w:t>
-            </w:r>
-            <w:r>
-              <w:rPr>
-                <w:sz w:val="24"/>
-                <w:szCs w:val="24"/>
-                <w:vertAlign w:val="superscript"/>
-              </w:rPr>
-              <w:t>+</w:t>
-            </w:r>
-            <w:r>
-              <w:rPr>
-                <w:sz w:val="24"/>
-                <w:szCs w:val="24"/>
-                <w:vertAlign w:val="superscript"/>
-              </w:rPr>
-              <w:t xml:space="preserve"> </w:t>
+              <w:t>“</w:t>
+            </w:r>
+            <w:r>
+              <w:rPr>
+                <w:sz w:val="24"/>
+                <w:szCs w:val="24"/>
+              </w:rPr>
+              <w:t>[/(esc char + special char)+(any char except special char)]*</w:t>
             </w:r>
             <w:r>
               <w:rPr>
@@ -6483,7 +5275,13 @@
         </w:rPr>
         <w:t xml:space="preserve">e.g.  </w:t>
       </w:r>
-      <w:proofErr w:type="gramStart"/>
+      <w:r>
+        <w:rPr>
+          <w:rFonts w:ascii="Monotype Corsiva" w:hAnsi="Monotype Corsiva"/>
+          <w:sz w:val="24"/>
+        </w:rPr>
+        <w:t>$</w:t>
+      </w:r>
       <w:r>
         <w:rPr>
           <w:rFonts w:ascii="Monotype Corsiva" w:hAnsi="Monotype Corsiva"/>
@@ -6491,7 +5289,6 @@
         </w:rPr>
         <w:t>a</w:t>
       </w:r>
-      <w:proofErr w:type="gramEnd"/>
     </w:p>
     <w:p>
       <w:pPr>
@@ -6510,17 +5307,9 @@
           <w:rFonts w:ascii="Monotype Corsiva" w:hAnsi="Monotype Corsiva"/>
           <w:sz w:val="24"/>
         </w:rPr>
-        <w:t xml:space="preserve">       </w:t>
-      </w:r>
-      <w:proofErr w:type="gramStart"/>
-      <w:r>
-        <w:rPr>
-          <w:rFonts w:ascii="Monotype Corsiva" w:hAnsi="Monotype Corsiva"/>
-          <w:sz w:val="24"/>
-        </w:rPr>
+        <w:lastRenderedPageBreak/>
         <w:t>aa</w:t>
       </w:r>
-      <w:proofErr w:type="gramEnd"/>
     </w:p>
     <w:p>
       <w:pPr>
@@ -6542,17 +5331,7 @@
           <w:rFonts w:ascii="Monotype Corsiva" w:hAnsi="Monotype Corsiva"/>
           <w:sz w:val="24"/>
         </w:rPr>
-        <w:t xml:space="preserve">LETTER  </w:t>
-      </w:r>
-      <w:r>
-        <w:t xml:space="preserve"> </w:t>
-      </w:r>
-      <w:r>
-        <w:rPr>
-          <w:rFonts w:ascii="Monotype Corsiva" w:hAnsi="Monotype Corsiva"/>
-          <w:sz w:val="24"/>
-        </w:rPr>
-        <w:t>THEN   NUMBER</w:t>
+        <w:t>LETTER  THEN   NUMBER</w:t>
       </w:r>
     </w:p>
     <w:p>
@@ -6572,7 +5351,21 @@
           <w:rFonts w:ascii="Monotype Corsiva" w:hAnsi="Monotype Corsiva"/>
           <w:sz w:val="24"/>
         </w:rPr>
-        <w:t>e.g.  a1</w:t>
+        <w:t xml:space="preserve">e.g.  </w:t>
+      </w:r>
+      <w:r>
+        <w:rPr>
+          <w:rFonts w:ascii="Monotype Corsiva" w:hAnsi="Monotype Corsiva"/>
+          <w:sz w:val="24"/>
+        </w:rPr>
+        <w:t>$</w:t>
+      </w:r>
+      <w:r>
+        <w:rPr>
+          <w:rFonts w:ascii="Monotype Corsiva" w:hAnsi="Monotype Corsiva"/>
+          <w:sz w:val="24"/>
+        </w:rPr>
+        <w:t>a1</w:t>
       </w:r>
     </w:p>
     <w:p>
@@ -6592,8 +5385,21 @@
           <w:rFonts w:ascii="Monotype Corsiva" w:hAnsi="Monotype Corsiva"/>
           <w:sz w:val="24"/>
         </w:rPr>
-        <w:lastRenderedPageBreak/>
-        <w:t xml:space="preserve">       abc2</w:t>
+        <w:t xml:space="preserve">       </w:t>
+      </w:r>
+      <w:r>
+        <w:rPr>
+          <w:rFonts w:ascii="Monotype Corsiva" w:hAnsi="Monotype Corsiva"/>
+          <w:sz w:val="24"/>
+        </w:rPr>
+        <w:t>$</w:t>
+      </w:r>
+      <w:r>
+        <w:rPr>
+          <w:rFonts w:ascii="Monotype Corsiva" w:hAnsi="Monotype Corsiva"/>
+          <w:sz w:val="24"/>
+        </w:rPr>
+        <w:t>abc2</w:t>
       </w:r>
     </w:p>
     <w:p>
@@ -6643,6 +5449,13 @@
           <w:rFonts w:ascii="Monotype Corsiva" w:hAnsi="Monotype Corsiva"/>
           <w:sz w:val="24"/>
         </w:rPr>
+        <w:t>$</w:t>
+      </w:r>
+      <w:r>
+        <w:rPr>
+          <w:rFonts w:ascii="Monotype Corsiva" w:hAnsi="Monotype Corsiva"/>
+          <w:sz w:val="24"/>
+        </w:rPr>
         <w:t>_a</w:t>
       </w:r>
     </w:p>
@@ -6663,7 +5476,21 @@
           <w:rFonts w:ascii="Monotype Corsiva" w:hAnsi="Monotype Corsiva"/>
           <w:sz w:val="24"/>
         </w:rPr>
-        <w:t xml:space="preserve">       _abc1</w:t>
+        <w:t xml:space="preserve">       </w:t>
+      </w:r>
+      <w:r>
+        <w:rPr>
+          <w:rFonts w:ascii="Monotype Corsiva" w:hAnsi="Monotype Corsiva"/>
+          <w:sz w:val="24"/>
+        </w:rPr>
+        <w:t>$</w:t>
+      </w:r>
+      <w:r>
+        <w:rPr>
+          <w:rFonts w:ascii="Monotype Corsiva" w:hAnsi="Monotype Corsiva"/>
+          <w:sz w:val="24"/>
+        </w:rPr>
+        <w:t>_abc1</w:t>
       </w:r>
     </w:p>
     <w:p>
@@ -6753,11 +5580,11 @@
       <w:tblPr>
         <w:tblStyle w:val="TableGrid"/>
         <w:tblW w:w="0" w:type="auto"/>
-        <w:tblLook w:val="04A0" w:firstRow="1" w:lastRow="0" w:firstColumn="1" w:lastColumn="0" w:noHBand="0" w:noVBand="1"/>
+        <w:tblLook w:val="04A0"/>
       </w:tblPr>
       <w:tblGrid>
-        <w:gridCol w:w="4509"/>
-        <w:gridCol w:w="4508"/>
+        <w:gridCol w:w="4622"/>
+        <w:gridCol w:w="4621"/>
       </w:tblGrid>
       <w:tr>
         <w:tc>
@@ -6905,11 +5732,11 @@
       <w:tblPr>
         <w:tblStyle w:val="TableGrid"/>
         <w:tblW w:w="0" w:type="auto"/>
-        <w:tblLook w:val="04A0" w:firstRow="1" w:lastRow="0" w:firstColumn="1" w:lastColumn="0" w:noHBand="0" w:noVBand="1"/>
+        <w:tblLook w:val="04A0"/>
       </w:tblPr>
       <w:tblGrid>
-        <w:gridCol w:w="4514"/>
-        <w:gridCol w:w="4503"/>
+        <w:gridCol w:w="4625"/>
+        <w:gridCol w:w="4618"/>
       </w:tblGrid>
       <w:tr>
         <w:tc>
@@ -7191,9 +6018,9 @@
       </w:pPr>
     </w:p>
     <w:sectPr>
-      <w:footerReference w:type="even" r:id="rId12"/>
-      <w:footerReference w:type="default" r:id="rId13"/>
-      <w:footerReference w:type="first" r:id="rId14"/>
+      <w:footerReference w:type="even" r:id="rId11"/>
+      <w:footerReference w:type="default" r:id="rId12"/>
+      <w:footerReference w:type="first" r:id="rId13"/>
       <w:pgSz w:w="11907" w:h="16839" w:code="9"/>
       <w:pgMar w:top="1440" w:right="1440" w:bottom="1440" w:left="1440" w:header="720" w:footer="720" w:gutter="0"/>
       <w:cols w:space="720"/>
@@ -7204,8 +6031,8 @@
 </file>
 
 <file path=word/endnotes.xml><?xml version="1.0" encoding="utf-8"?>
-<w:endnotes xmlns:wpc="http://schemas.microsoft.com/office/word/2010/wordprocessingCanvas" xmlns:mc="http://schemas.openxmlformats.org/markup-compatibility/2006" xmlns:o="urn:schemas-microsoft-com:office:office" xmlns:r="http://schemas.openxmlformats.org/officeDocument/2006/relationships" xmlns:m="http://schemas.openxmlformats.org/officeDocument/2006/math" xmlns:v="urn:schemas-microsoft-com:vml" xmlns:wp14="http://schemas.microsoft.com/office/word/2010/wordprocessingDrawing" xmlns:wp="http://schemas.openxmlformats.org/drawingml/2006/wordprocessingDrawing" xmlns:w10="urn:schemas-microsoft-com:office:word" xmlns:w="http://schemas.openxmlformats.org/wordprocessingml/2006/main" xmlns:w14="http://schemas.microsoft.com/office/word/2010/wordml" xmlns:w15="http://schemas.microsoft.com/office/word/2012/wordml" xmlns:wpg="http://schemas.microsoft.com/office/word/2010/wordprocessingGroup" xmlns:wpi="http://schemas.microsoft.com/office/word/2010/wordprocessingInk" xmlns:wne="http://schemas.microsoft.com/office/word/2006/wordml" xmlns:wps="http://schemas.microsoft.com/office/word/2010/wordprocessingShape" mc:Ignorable="w14 w15 wp14">
-  <w:endnote w:type="separator" w:id="-1">
+<w:endnotes xmlns:ve="http://schemas.openxmlformats.org/markup-compatibility/2006" xmlns:o="urn:schemas-microsoft-com:office:office" xmlns:r="http://schemas.openxmlformats.org/officeDocument/2006/relationships" xmlns:m="http://schemas.openxmlformats.org/officeDocument/2006/math" xmlns:v="urn:schemas-microsoft-com:vml" xmlns:wp="http://schemas.openxmlformats.org/drawingml/2006/wordprocessingDrawing" xmlns:w10="urn:schemas-microsoft-com:office:word" xmlns:w="http://schemas.openxmlformats.org/wordprocessingml/2006/main" xmlns:wne="http://schemas.microsoft.com/office/word/2006/wordml">
+  <w:endnote w:type="separator" w:id="0">
     <w:p>
       <w:pPr>
         <w:spacing w:after="0" w:line="240" w:lineRule="auto"/>
@@ -7215,7 +6042,7 @@
       </w:r>
     </w:p>
   </w:endnote>
-  <w:endnote w:type="continuationSeparator" w:id="0">
+  <w:endnote w:type="continuationSeparator" w:id="1">
     <w:p>
       <w:pPr>
         <w:spacing w:after="0" w:line="240" w:lineRule="auto"/>
@@ -7229,7 +6056,7 @@
 </file>
 
 <file path=word/footer1.xml><?xml version="1.0" encoding="utf-8"?>
-<w:ftr xmlns:wpc="http://schemas.microsoft.com/office/word/2010/wordprocessingCanvas" xmlns:mc="http://schemas.openxmlformats.org/markup-compatibility/2006" xmlns:o="urn:schemas-microsoft-com:office:office" xmlns:r="http://schemas.openxmlformats.org/officeDocument/2006/relationships" xmlns:m="http://schemas.openxmlformats.org/officeDocument/2006/math" xmlns:v="urn:schemas-microsoft-com:vml" xmlns:wp14="http://schemas.microsoft.com/office/word/2010/wordprocessingDrawing" xmlns:wp="http://schemas.openxmlformats.org/drawingml/2006/wordprocessingDrawing" xmlns:w10="urn:schemas-microsoft-com:office:word" xmlns:w="http://schemas.openxmlformats.org/wordprocessingml/2006/main" xmlns:w14="http://schemas.microsoft.com/office/word/2010/wordml" xmlns:w15="http://schemas.microsoft.com/office/word/2012/wordml" xmlns:wpg="http://schemas.microsoft.com/office/word/2010/wordprocessingGroup" xmlns:wpi="http://schemas.microsoft.com/office/word/2010/wordprocessingInk" xmlns:wne="http://schemas.microsoft.com/office/word/2006/wordml" xmlns:wps="http://schemas.microsoft.com/office/word/2010/wordprocessingShape" mc:Ignorable="w14 w15 wp14">
+<w:ftr xmlns:ve="http://schemas.openxmlformats.org/markup-compatibility/2006" xmlns:o="urn:schemas-microsoft-com:office:office" xmlns:r="http://schemas.openxmlformats.org/officeDocument/2006/relationships" xmlns:m="http://schemas.openxmlformats.org/officeDocument/2006/math" xmlns:v="urn:schemas-microsoft-com:vml" xmlns:wp="http://schemas.openxmlformats.org/drawingml/2006/wordprocessingDrawing" xmlns:w10="urn:schemas-microsoft-com:office:word" xmlns:w="http://schemas.openxmlformats.org/wordprocessingml/2006/main" xmlns:wne="http://schemas.microsoft.com/office/word/2006/wordml">
   <w:sdt>
     <w:sdtPr>
       <w:id w:val="473097668"/>
@@ -7266,7 +6093,7 @@
           <w:rPr>
             <w:noProof/>
           </w:rPr>
-          <w:t>2</w:t>
+          <w:t>4</w:t>
         </w:r>
         <w:r>
           <w:rPr>
@@ -7291,7 +6118,7 @@
 </file>
 
 <file path=word/footer2.xml><?xml version="1.0" encoding="utf-8"?>
-<w:ftr xmlns:wpc="http://schemas.microsoft.com/office/word/2010/wordprocessingCanvas" xmlns:mc="http://schemas.openxmlformats.org/markup-compatibility/2006" xmlns:o="urn:schemas-microsoft-com:office:office" xmlns:r="http://schemas.openxmlformats.org/officeDocument/2006/relationships" xmlns:m="http://schemas.openxmlformats.org/officeDocument/2006/math" xmlns:v="urn:schemas-microsoft-com:vml" xmlns:wp14="http://schemas.microsoft.com/office/word/2010/wordprocessingDrawing" xmlns:wp="http://schemas.openxmlformats.org/drawingml/2006/wordprocessingDrawing" xmlns:w10="urn:schemas-microsoft-com:office:word" xmlns:w="http://schemas.openxmlformats.org/wordprocessingml/2006/main" xmlns:w14="http://schemas.microsoft.com/office/word/2010/wordml" xmlns:w15="http://schemas.microsoft.com/office/word/2012/wordml" xmlns:wpg="http://schemas.microsoft.com/office/word/2010/wordprocessingGroup" xmlns:wpi="http://schemas.microsoft.com/office/word/2010/wordprocessingInk" xmlns:wne="http://schemas.microsoft.com/office/word/2006/wordml" xmlns:wps="http://schemas.microsoft.com/office/word/2010/wordprocessingShape" mc:Ignorable="w14 w15 wp14">
+<w:ftr xmlns:ve="http://schemas.openxmlformats.org/markup-compatibility/2006" xmlns:o="urn:schemas-microsoft-com:office:office" xmlns:r="http://schemas.openxmlformats.org/officeDocument/2006/relationships" xmlns:m="http://schemas.openxmlformats.org/officeDocument/2006/math" xmlns:v="urn:schemas-microsoft-com:vml" xmlns:wp="http://schemas.openxmlformats.org/drawingml/2006/wordprocessingDrawing" xmlns:w10="urn:schemas-microsoft-com:office:word" xmlns:w="http://schemas.openxmlformats.org/wordprocessingml/2006/main" xmlns:wne="http://schemas.microsoft.com/office/word/2006/wordml">
   <w:p>
     <w:pPr>
       <w:pStyle w:val="Footer"/>
@@ -7309,7 +6136,7 @@
 </file>
 
 <file path=word/footer3.xml><?xml version="1.0" encoding="utf-8"?>
-<w:ftr xmlns:wpc="http://schemas.microsoft.com/office/word/2010/wordprocessingCanvas" xmlns:mc="http://schemas.openxmlformats.org/markup-compatibility/2006" xmlns:o="urn:schemas-microsoft-com:office:office" xmlns:r="http://schemas.openxmlformats.org/officeDocument/2006/relationships" xmlns:m="http://schemas.openxmlformats.org/officeDocument/2006/math" xmlns:v="urn:schemas-microsoft-com:vml" xmlns:wp14="http://schemas.microsoft.com/office/word/2010/wordprocessingDrawing" xmlns:wp="http://schemas.openxmlformats.org/drawingml/2006/wordprocessingDrawing" xmlns:w10="urn:schemas-microsoft-com:office:word" xmlns:w="http://schemas.openxmlformats.org/wordprocessingml/2006/main" xmlns:w14="http://schemas.microsoft.com/office/word/2010/wordml" xmlns:w15="http://schemas.microsoft.com/office/word/2012/wordml" xmlns:wpg="http://schemas.microsoft.com/office/word/2010/wordprocessingGroup" xmlns:wpi="http://schemas.microsoft.com/office/word/2010/wordprocessingInk" xmlns:wne="http://schemas.microsoft.com/office/word/2006/wordml" xmlns:wps="http://schemas.microsoft.com/office/word/2010/wordprocessingShape" mc:Ignorable="w14 w15 wp14">
+<w:ftr xmlns:ve="http://schemas.openxmlformats.org/markup-compatibility/2006" xmlns:o="urn:schemas-microsoft-com:office:office" xmlns:r="http://schemas.openxmlformats.org/officeDocument/2006/relationships" xmlns:m="http://schemas.openxmlformats.org/officeDocument/2006/math" xmlns:v="urn:schemas-microsoft-com:vml" xmlns:wp="http://schemas.openxmlformats.org/drawingml/2006/wordprocessingDrawing" xmlns:w10="urn:schemas-microsoft-com:office:word" xmlns:w="http://schemas.openxmlformats.org/wordprocessingml/2006/main" xmlns:wne="http://schemas.microsoft.com/office/word/2006/wordml">
   <w:sdt>
     <w:sdtPr>
       <w:id w:val="-454494687"/>
@@ -7376,8 +6203,8 @@
 </file>
 
 <file path=word/footnotes.xml><?xml version="1.0" encoding="utf-8"?>
-<w:footnotes xmlns:wpc="http://schemas.microsoft.com/office/word/2010/wordprocessingCanvas" xmlns:mc="http://schemas.openxmlformats.org/markup-compatibility/2006" xmlns:o="urn:schemas-microsoft-com:office:office" xmlns:r="http://schemas.openxmlformats.org/officeDocument/2006/relationships" xmlns:m="http://schemas.openxmlformats.org/officeDocument/2006/math" xmlns:v="urn:schemas-microsoft-com:vml" xmlns:wp14="http://schemas.microsoft.com/office/word/2010/wordprocessingDrawing" xmlns:wp="http://schemas.openxmlformats.org/drawingml/2006/wordprocessingDrawing" xmlns:w10="urn:schemas-microsoft-com:office:word" xmlns:w="http://schemas.openxmlformats.org/wordprocessingml/2006/main" xmlns:w14="http://schemas.microsoft.com/office/word/2010/wordml" xmlns:w15="http://schemas.microsoft.com/office/word/2012/wordml" xmlns:wpg="http://schemas.microsoft.com/office/word/2010/wordprocessingGroup" xmlns:wpi="http://schemas.microsoft.com/office/word/2010/wordprocessingInk" xmlns:wne="http://schemas.microsoft.com/office/word/2006/wordml" xmlns:wps="http://schemas.microsoft.com/office/word/2010/wordprocessingShape" mc:Ignorable="w14 w15 wp14">
-  <w:footnote w:type="separator" w:id="-1">
+<w:footnotes xmlns:ve="http://schemas.openxmlformats.org/markup-compatibility/2006" xmlns:o="urn:schemas-microsoft-com:office:office" xmlns:r="http://schemas.openxmlformats.org/officeDocument/2006/relationships" xmlns:m="http://schemas.openxmlformats.org/officeDocument/2006/math" xmlns:v="urn:schemas-microsoft-com:vml" xmlns:wp="http://schemas.openxmlformats.org/drawingml/2006/wordprocessingDrawing" xmlns:w10="urn:schemas-microsoft-com:office:word" xmlns:w="http://schemas.openxmlformats.org/wordprocessingml/2006/main" xmlns:wne="http://schemas.microsoft.com/office/word/2006/wordml">
+  <w:footnote w:type="separator" w:id="0">
     <w:p>
       <w:pPr>
         <w:spacing w:after="0" w:line="240" w:lineRule="auto"/>
@@ -7387,7 +6214,7 @@
       </w:r>
     </w:p>
   </w:footnote>
-  <w:footnote w:type="continuationSeparator" w:id="0">
+  <w:footnote w:type="continuationSeparator" w:id="1">
     <w:p>
       <w:pPr>
         <w:spacing w:after="0" w:line="240" w:lineRule="auto"/>
@@ -7401,7 +6228,7 @@
 </file>
 
 <file path=word/numbering.xml><?xml version="1.0" encoding="utf-8"?>
-<w:numbering xmlns:wpc="http://schemas.microsoft.com/office/word/2010/wordprocessingCanvas" xmlns:mc="http://schemas.openxmlformats.org/markup-compatibility/2006" xmlns:o="urn:schemas-microsoft-com:office:office" xmlns:r="http://schemas.openxmlformats.org/officeDocument/2006/relationships" xmlns:m="http://schemas.openxmlformats.org/officeDocument/2006/math" xmlns:v="urn:schemas-microsoft-com:vml" xmlns:wp14="http://schemas.microsoft.com/office/word/2010/wordprocessingDrawing" xmlns:wp="http://schemas.openxmlformats.org/drawingml/2006/wordprocessingDrawing" xmlns:w10="urn:schemas-microsoft-com:office:word" xmlns:w="http://schemas.openxmlformats.org/wordprocessingml/2006/main" xmlns:w14="http://schemas.microsoft.com/office/word/2010/wordml" xmlns:w15="http://schemas.microsoft.com/office/word/2012/wordml" xmlns:wpg="http://schemas.microsoft.com/office/word/2010/wordprocessingGroup" xmlns:wpi="http://schemas.microsoft.com/office/word/2010/wordprocessingInk" xmlns:wne="http://schemas.microsoft.com/office/word/2006/wordml" xmlns:wps="http://schemas.microsoft.com/office/word/2010/wordprocessingShape" mc:Ignorable="w14 w15 wp14">
+<w:numbering xmlns:ve="http://schemas.openxmlformats.org/markup-compatibility/2006" xmlns:o="urn:schemas-microsoft-com:office:office" xmlns:r="http://schemas.openxmlformats.org/officeDocument/2006/relationships" xmlns:m="http://schemas.openxmlformats.org/officeDocument/2006/math" xmlns:v="urn:schemas-microsoft-com:vml" xmlns:wp="http://schemas.openxmlformats.org/drawingml/2006/wordprocessingDrawing" xmlns:w10="urn:schemas-microsoft-com:office:word" xmlns:w="http://schemas.openxmlformats.org/wordprocessingml/2006/main" xmlns:wne="http://schemas.microsoft.com/office/word/2006/wordml">
   <w:abstractNum w:abstractNumId="0">
     <w:nsid w:val="FFFFFF80"/>
     <w:multiLevelType w:val="singleLevel"/>
@@ -7749,7 +6576,7 @@
 </file>
 
 <file path=word/styles.xml><?xml version="1.0" encoding="utf-8"?>
-<w:styles xmlns:mc="http://schemas.openxmlformats.org/markup-compatibility/2006" xmlns:r="http://schemas.openxmlformats.org/officeDocument/2006/relationships" xmlns:w="http://schemas.openxmlformats.org/wordprocessingml/2006/main" xmlns:w14="http://schemas.microsoft.com/office/word/2010/wordml" xmlns:w15="http://schemas.microsoft.com/office/word/2012/wordml" mc:Ignorable="w14 w15">
+<w:styles xmlns:r="http://schemas.openxmlformats.org/officeDocument/2006/relationships" xmlns:w="http://schemas.openxmlformats.org/wordprocessingml/2006/main">
   <w:docDefaults>
     <w:rPrDefault>
       <w:rPr>
@@ -7765,382 +6592,155 @@
       </w:pPr>
     </w:pPrDefault>
   </w:docDefaults>
-  <w:latentStyles w:defLockedState="0" w:defUIPriority="99" w:defSemiHidden="0" w:defUnhideWhenUsed="0" w:defQFormat="0" w:count="371">
-    <w:lsdException w:name="Normal" w:uiPriority="0" w:qFormat="1"/>
-    <w:lsdException w:name="heading 1" w:uiPriority="9" w:qFormat="1"/>
-    <w:lsdException w:name="heading 2" w:uiPriority="9" w:qFormat="1"/>
-    <w:lsdException w:name="heading 3" w:uiPriority="9" w:qFormat="1"/>
-    <w:lsdException w:name="heading 4" w:semiHidden="1" w:uiPriority="9" w:unhideWhenUsed="1" w:qFormat="1"/>
-    <w:lsdException w:name="heading 5" w:semiHidden="1" w:uiPriority="9" w:unhideWhenUsed="1" w:qFormat="1"/>
-    <w:lsdException w:name="heading 6" w:semiHidden="1" w:uiPriority="9" w:unhideWhenUsed="1" w:qFormat="1"/>
-    <w:lsdException w:name="heading 7" w:semiHidden="1" w:uiPriority="9" w:unhideWhenUsed="1" w:qFormat="1"/>
-    <w:lsdException w:name="heading 8" w:semiHidden="1" w:uiPriority="9" w:unhideWhenUsed="1" w:qFormat="1"/>
-    <w:lsdException w:name="heading 9" w:semiHidden="1" w:uiPriority="9" w:unhideWhenUsed="1" w:qFormat="1"/>
-    <w:lsdException w:name="index 1" w:semiHidden="1" w:unhideWhenUsed="1"/>
-    <w:lsdException w:name="index 2" w:semiHidden="1" w:unhideWhenUsed="1"/>
-    <w:lsdException w:name="index 3" w:semiHidden="1" w:unhideWhenUsed="1"/>
-    <w:lsdException w:name="index 4" w:semiHidden="1" w:unhideWhenUsed="1"/>
-    <w:lsdException w:name="index 5" w:semiHidden="1" w:unhideWhenUsed="1"/>
-    <w:lsdException w:name="index 6" w:semiHidden="1" w:unhideWhenUsed="1"/>
-    <w:lsdException w:name="index 7" w:semiHidden="1" w:unhideWhenUsed="1"/>
-    <w:lsdException w:name="index 8" w:semiHidden="1" w:unhideWhenUsed="1"/>
-    <w:lsdException w:name="index 9" w:semiHidden="1" w:unhideWhenUsed="1"/>
-    <w:lsdException w:name="toc 1" w:semiHidden="1" w:unhideWhenUsed="1" w:qFormat="1"/>
-    <w:lsdException w:name="toc 2" w:semiHidden="1" w:unhideWhenUsed="1" w:qFormat="1"/>
-    <w:lsdException w:name="toc 3" w:semiHidden="1" w:unhideWhenUsed="1" w:qFormat="1"/>
-    <w:lsdException w:name="toc 4" w:semiHidden="1" w:unhideWhenUsed="1" w:qFormat="1"/>
-    <w:lsdException w:name="toc 5" w:semiHidden="1" w:unhideWhenUsed="1" w:qFormat="1"/>
-    <w:lsdException w:name="toc 6" w:semiHidden="1" w:unhideWhenUsed="1" w:qFormat="1"/>
-    <w:lsdException w:name="toc 7" w:semiHidden="1" w:unhideWhenUsed="1" w:qFormat="1"/>
-    <w:lsdException w:name="toc 8" w:semiHidden="1" w:unhideWhenUsed="1" w:qFormat="1"/>
-    <w:lsdException w:name="toc 9" w:semiHidden="1" w:unhideWhenUsed="1" w:qFormat="1"/>
-    <w:lsdException w:name="Normal Indent" w:semiHidden="1" w:unhideWhenUsed="1"/>
-    <w:lsdException w:name="footnote text" w:semiHidden="1" w:unhideWhenUsed="1"/>
-    <w:lsdException w:name="annotation text" w:semiHidden="1" w:unhideWhenUsed="1"/>
-    <w:lsdException w:name="header" w:semiHidden="1" w:unhideWhenUsed="1"/>
-    <w:lsdException w:name="footer" w:semiHidden="1" w:unhideWhenUsed="1"/>
-    <w:lsdException w:name="index heading" w:semiHidden="1" w:unhideWhenUsed="1"/>
-    <w:lsdException w:name="caption" w:uiPriority="35" w:qFormat="1"/>
-    <w:lsdException w:name="table of figures" w:semiHidden="1" w:unhideWhenUsed="1"/>
-    <w:lsdException w:name="envelope address" w:semiHidden="1" w:unhideWhenUsed="1"/>
-    <w:lsdException w:name="envelope return" w:semiHidden="1" w:unhideWhenUsed="1"/>
-    <w:lsdException w:name="footnote reference" w:semiHidden="1" w:unhideWhenUsed="1"/>
-    <w:lsdException w:name="annotation reference" w:semiHidden="1" w:unhideWhenUsed="1"/>
-    <w:lsdException w:name="line number" w:semiHidden="1" w:unhideWhenUsed="1"/>
-    <w:lsdException w:name="page number" w:semiHidden="1" w:unhideWhenUsed="1"/>
-    <w:lsdException w:name="endnote reference" w:semiHidden="1" w:unhideWhenUsed="1"/>
-    <w:lsdException w:name="endnote text" w:semiHidden="1" w:unhideWhenUsed="1"/>
-    <w:lsdException w:name="table of authorities" w:semiHidden="1" w:unhideWhenUsed="1"/>
-    <w:lsdException w:name="macro" w:semiHidden="1" w:unhideWhenUsed="1"/>
-    <w:lsdException w:name="toa heading" w:semiHidden="1" w:unhideWhenUsed="1"/>
-    <w:lsdException w:name="List" w:semiHidden="1" w:unhideWhenUsed="1"/>
-    <w:lsdException w:name="List Bullet" w:semiHidden="1" w:uiPriority="36" w:unhideWhenUsed="1" w:qFormat="1"/>
-    <w:lsdException w:name="List Number" w:semiHidden="1" w:unhideWhenUsed="1"/>
-    <w:lsdException w:name="List 2" w:semiHidden="1" w:unhideWhenUsed="1"/>
-    <w:lsdException w:name="List 3" w:semiHidden="1" w:unhideWhenUsed="1"/>
-    <w:lsdException w:name="List 4" w:semiHidden="1" w:unhideWhenUsed="1"/>
-    <w:lsdException w:name="List 5" w:semiHidden="1" w:unhideWhenUsed="1"/>
-    <w:lsdException w:name="List Bullet 2" w:semiHidden="1" w:uiPriority="36" w:unhideWhenUsed="1" w:qFormat="1"/>
-    <w:lsdException w:name="List Bullet 3" w:semiHidden="1" w:uiPriority="36" w:unhideWhenUsed="1" w:qFormat="1"/>
-    <w:lsdException w:name="List Bullet 4" w:semiHidden="1" w:uiPriority="36" w:unhideWhenUsed="1" w:qFormat="1"/>
-    <w:lsdException w:name="List Bullet 5" w:semiHidden="1" w:uiPriority="36" w:unhideWhenUsed="1" w:qFormat="1"/>
-    <w:lsdException w:name="List Number 2" w:semiHidden="1" w:unhideWhenUsed="1"/>
-    <w:lsdException w:name="List Number 3" w:semiHidden="1" w:unhideWhenUsed="1"/>
-    <w:lsdException w:name="List Number 4" w:semiHidden="1" w:unhideWhenUsed="1"/>
-    <w:lsdException w:name="List Number 5" w:semiHidden="1" w:unhideWhenUsed="1"/>
-    <w:lsdException w:name="Title" w:uiPriority="10" w:qFormat="1"/>
-    <w:lsdException w:name="Closing" w:semiHidden="1" w:unhideWhenUsed="1"/>
-    <w:lsdException w:name="Signature" w:semiHidden="1" w:unhideWhenUsed="1"/>
-    <w:lsdException w:name="Default Paragraph Font" w:semiHidden="1" w:uiPriority="1" w:unhideWhenUsed="1"/>
-    <w:lsdException w:name="Body Text" w:semiHidden="1" w:unhideWhenUsed="1"/>
-    <w:lsdException w:name="Body Text Indent" w:semiHidden="1" w:unhideWhenUsed="1"/>
-    <w:lsdException w:name="List Continue" w:semiHidden="1" w:unhideWhenUsed="1"/>
-    <w:lsdException w:name="List Continue 2" w:semiHidden="1" w:unhideWhenUsed="1"/>
-    <w:lsdException w:name="List Continue 3" w:semiHidden="1" w:unhideWhenUsed="1"/>
-    <w:lsdException w:name="List Continue 4" w:semiHidden="1" w:unhideWhenUsed="1"/>
-    <w:lsdException w:name="List Continue 5" w:semiHidden="1" w:unhideWhenUsed="1"/>
-    <w:lsdException w:name="Message Header" w:semiHidden="1" w:unhideWhenUsed="1"/>
-    <w:lsdException w:name="Subtitle" w:uiPriority="11" w:qFormat="1"/>
-    <w:lsdException w:name="Salutation" w:semiHidden="1" w:unhideWhenUsed="1"/>
-    <w:lsdException w:name="Date" w:semiHidden="1" w:unhideWhenUsed="1"/>
-    <w:lsdException w:name="Body Text First Indent" w:semiHidden="1" w:unhideWhenUsed="1"/>
-    <w:lsdException w:name="Body Text First Indent 2" w:semiHidden="1" w:unhideWhenUsed="1"/>
-    <w:lsdException w:name="Note Heading" w:semiHidden="1" w:unhideWhenUsed="1"/>
-    <w:lsdException w:name="Body Text 2" w:semiHidden="1" w:unhideWhenUsed="1"/>
-    <w:lsdException w:name="Body Text 3" w:semiHidden="1" w:unhideWhenUsed="1"/>
-    <w:lsdException w:name="Body Text Indent 2" w:semiHidden="1" w:unhideWhenUsed="1"/>
-    <w:lsdException w:name="Body Text Indent 3" w:semiHidden="1" w:unhideWhenUsed="1"/>
-    <w:lsdException w:name="Block Text" w:semiHidden="1" w:uiPriority="40" w:unhideWhenUsed="1"/>
-    <w:lsdException w:name="Hyperlink" w:semiHidden="1" w:unhideWhenUsed="1"/>
-    <w:lsdException w:name="FollowedHyperlink" w:semiHidden="1" w:unhideWhenUsed="1"/>
-    <w:lsdException w:name="Strong" w:uiPriority="22" w:qFormat="1"/>
-    <w:lsdException w:name="Emphasis" w:uiPriority="20" w:qFormat="1"/>
-    <w:lsdException w:name="Document Map" w:semiHidden="1" w:unhideWhenUsed="1"/>
-    <w:lsdException w:name="Plain Text" w:semiHidden="1" w:unhideWhenUsed="1"/>
-    <w:lsdException w:name="E-mail Signature" w:semiHidden="1" w:unhideWhenUsed="1"/>
-    <w:lsdException w:name="HTML Top of Form" w:semiHidden="1" w:unhideWhenUsed="1"/>
-    <w:lsdException w:name="HTML Bottom of Form" w:semiHidden="1" w:unhideWhenUsed="1"/>
-    <w:lsdException w:name="Normal (Web)" w:semiHidden="1" w:unhideWhenUsed="1"/>
-    <w:lsdException w:name="HTML Acronym" w:semiHidden="1" w:unhideWhenUsed="1"/>
-    <w:lsdException w:name="HTML Address" w:semiHidden="1" w:unhideWhenUsed="1"/>
-    <w:lsdException w:name="HTML Cite" w:semiHidden="1" w:unhideWhenUsed="1"/>
-    <w:lsdException w:name="HTML Code" w:semiHidden="1" w:unhideWhenUsed="1"/>
-    <w:lsdException w:name="HTML Definition" w:semiHidden="1" w:unhideWhenUsed="1"/>
-    <w:lsdException w:name="HTML Keyboard" w:semiHidden="1" w:unhideWhenUsed="1"/>
-    <w:lsdException w:name="HTML Preformatted" w:semiHidden="1" w:unhideWhenUsed="1"/>
-    <w:lsdException w:name="HTML Sample" w:semiHidden="1" w:unhideWhenUsed="1"/>
-    <w:lsdException w:name="HTML Typewriter" w:semiHidden="1" w:unhideWhenUsed="1"/>
-    <w:lsdException w:name="HTML Variable" w:semiHidden="1" w:unhideWhenUsed="1"/>
-    <w:lsdException w:name="Normal Table" w:semiHidden="1" w:unhideWhenUsed="1"/>
-    <w:lsdException w:name="annotation subject" w:semiHidden="1" w:unhideWhenUsed="1"/>
-    <w:lsdException w:name="No List" w:semiHidden="1" w:unhideWhenUsed="1"/>
-    <w:lsdException w:name="Outline List 1" w:semiHidden="1" w:unhideWhenUsed="1"/>
-    <w:lsdException w:name="Outline List 2" w:semiHidden="1" w:unhideWhenUsed="1"/>
-    <w:lsdException w:name="Outline List 3" w:semiHidden="1" w:unhideWhenUsed="1"/>
-    <w:lsdException w:name="Table Simple 1" w:semiHidden="1" w:unhideWhenUsed="1"/>
-    <w:lsdException w:name="Table Simple 2" w:semiHidden="1" w:unhideWhenUsed="1"/>
-    <w:lsdException w:name="Table Simple 3" w:semiHidden="1" w:unhideWhenUsed="1"/>
-    <w:lsdException w:name="Table Classic 1" w:semiHidden="1" w:unhideWhenUsed="1"/>
-    <w:lsdException w:name="Table Classic 2" w:semiHidden="1" w:unhideWhenUsed="1"/>
-    <w:lsdException w:name="Table Classic 3" w:semiHidden="1" w:unhideWhenUsed="1"/>
-    <w:lsdException w:name="Table Classic 4" w:semiHidden="1" w:unhideWhenUsed="1"/>
-    <w:lsdException w:name="Table Colorful 1" w:semiHidden="1" w:unhideWhenUsed="1"/>
-    <w:lsdException w:name="Table Colorful 2" w:semiHidden="1" w:unhideWhenUsed="1"/>
-    <w:lsdException w:name="Table Colorful 3" w:semiHidden="1" w:unhideWhenUsed="1"/>
-    <w:lsdException w:name="Table Columns 1" w:semiHidden="1" w:unhideWhenUsed="1"/>
-    <w:lsdException w:name="Table Columns 2" w:semiHidden="1" w:unhideWhenUsed="1"/>
-    <w:lsdException w:name="Table Columns 3" w:semiHidden="1" w:unhideWhenUsed="1"/>
-    <w:lsdException w:name="Table Columns 4" w:semiHidden="1" w:unhideWhenUsed="1"/>
-    <w:lsdException w:name="Table Columns 5" w:semiHidden="1" w:unhideWhenUsed="1"/>
-    <w:lsdException w:name="Table Grid 1" w:semiHidden="1" w:unhideWhenUsed="1"/>
-    <w:lsdException w:name="Table Grid 2" w:semiHidden="1" w:unhideWhenUsed="1"/>
-    <w:lsdException w:name="Table Grid 3" w:semiHidden="1" w:unhideWhenUsed="1"/>
-    <w:lsdException w:name="Table Grid 4" w:semiHidden="1" w:unhideWhenUsed="1"/>
-    <w:lsdException w:name="Table Grid 5" w:semiHidden="1" w:unhideWhenUsed="1"/>
-    <w:lsdException w:name="Table Grid 6" w:semiHidden="1" w:unhideWhenUsed="1"/>
-    <w:lsdException w:name="Table Grid 7" w:semiHidden="1" w:unhideWhenUsed="1"/>
-    <w:lsdException w:name="Table Grid 8" w:semiHidden="1" w:unhideWhenUsed="1"/>
-    <w:lsdException w:name="Table List 1" w:semiHidden="1" w:unhideWhenUsed="1"/>
-    <w:lsdException w:name="Table List 2" w:semiHidden="1" w:unhideWhenUsed="1"/>
-    <w:lsdException w:name="Table List 3" w:semiHidden="1" w:unhideWhenUsed="1"/>
-    <w:lsdException w:name="Table List 4" w:semiHidden="1" w:unhideWhenUsed="1"/>
-    <w:lsdException w:name="Table List 5" w:semiHidden="1" w:unhideWhenUsed="1"/>
-    <w:lsdException w:name="Table List 6" w:semiHidden="1" w:unhideWhenUsed="1"/>
-    <w:lsdException w:name="Table List 7" w:semiHidden="1" w:unhideWhenUsed="1"/>
-    <w:lsdException w:name="Table List 8" w:semiHidden="1" w:unhideWhenUsed="1"/>
-    <w:lsdException w:name="Table 3D effects 1" w:semiHidden="1" w:unhideWhenUsed="1"/>
-    <w:lsdException w:name="Table 3D effects 2" w:semiHidden="1" w:unhideWhenUsed="1"/>
-    <w:lsdException w:name="Table 3D effects 3" w:semiHidden="1" w:unhideWhenUsed="1"/>
-    <w:lsdException w:name="Table Contemporary" w:semiHidden="1" w:unhideWhenUsed="1"/>
-    <w:lsdException w:name="Table Elegant" w:semiHidden="1" w:unhideWhenUsed="1"/>
-    <w:lsdException w:name="Table Professional" w:semiHidden="1" w:unhideWhenUsed="1"/>
-    <w:lsdException w:name="Table Subtle 1" w:semiHidden="1" w:unhideWhenUsed="1"/>
-    <w:lsdException w:name="Table Subtle 2" w:semiHidden="1" w:unhideWhenUsed="1"/>
-    <w:lsdException w:name="Table Web 1" w:semiHidden="1" w:unhideWhenUsed="1"/>
-    <w:lsdException w:name="Table Web 2" w:semiHidden="1" w:unhideWhenUsed="1"/>
-    <w:lsdException w:name="Table Web 3" w:semiHidden="1" w:unhideWhenUsed="1"/>
-    <w:lsdException w:name="Balloon Text" w:semiHidden="1" w:unhideWhenUsed="1"/>
-    <w:lsdException w:name="Table Grid" w:uiPriority="59"/>
-    <w:lsdException w:name="Table Theme" w:semiHidden="1" w:unhideWhenUsed="1"/>
-    <w:lsdException w:name="Placeholder Text" w:semiHidden="1"/>
-    <w:lsdException w:name="No Spacing" w:uiPriority="1" w:qFormat="1"/>
-    <w:lsdException w:name="Light Shading" w:uiPriority="60"/>
-    <w:lsdException w:name="Light List" w:uiPriority="61"/>
-    <w:lsdException w:name="Light Grid" w:uiPriority="62"/>
-    <w:lsdException w:name="Medium Shading 1" w:uiPriority="63"/>
-    <w:lsdException w:name="Medium Shading 2" w:uiPriority="64"/>
-    <w:lsdException w:name="Medium List 1" w:uiPriority="65"/>
-    <w:lsdException w:name="Medium List 2" w:uiPriority="66"/>
-    <w:lsdException w:name="Medium Grid 1" w:uiPriority="67"/>
-    <w:lsdException w:name="Medium Grid 2" w:uiPriority="68"/>
-    <w:lsdException w:name="Medium Grid 3" w:uiPriority="69"/>
-    <w:lsdException w:name="Dark List" w:uiPriority="70"/>
-    <w:lsdException w:name="Colorful Shading" w:uiPriority="71"/>
-    <w:lsdException w:name="Colorful List" w:uiPriority="72"/>
-    <w:lsdException w:name="Colorful Grid" w:uiPriority="73"/>
-    <w:lsdException w:name="Light Shading Accent 1" w:uiPriority="60"/>
-    <w:lsdException w:name="Light List Accent 1" w:uiPriority="61"/>
-    <w:lsdException w:name="Light Grid Accent 1" w:uiPriority="62"/>
-    <w:lsdException w:name="Medium Shading 1 Accent 1" w:uiPriority="63"/>
-    <w:lsdException w:name="Medium Shading 2 Accent 1" w:uiPriority="64"/>
-    <w:lsdException w:name="Medium List 1 Accent 1" w:uiPriority="65"/>
-    <w:lsdException w:name="Revision" w:semiHidden="1"/>
-    <w:lsdException w:name="List Paragraph" w:uiPriority="34" w:qFormat="1"/>
-    <w:lsdException w:name="Quote" w:uiPriority="29" w:qFormat="1"/>
-    <w:lsdException w:name="Intense Quote" w:uiPriority="0" w:qFormat="1"/>
-    <w:lsdException w:name="Medium List 2 Accent 1" w:uiPriority="66"/>
-    <w:lsdException w:name="Medium Grid 1 Accent 1" w:uiPriority="67"/>
-    <w:lsdException w:name="Medium Grid 2 Accent 1" w:uiPriority="68"/>
-    <w:lsdException w:name="Medium Grid 3 Accent 1" w:uiPriority="69"/>
-    <w:lsdException w:name="Dark List Accent 1" w:uiPriority="70"/>
-    <w:lsdException w:name="Colorful Shading Accent 1" w:uiPriority="71"/>
-    <w:lsdException w:name="Colorful List Accent 1" w:uiPriority="72"/>
-    <w:lsdException w:name="Colorful Grid Accent 1" w:uiPriority="73"/>
-    <w:lsdException w:name="Light Shading Accent 2" w:uiPriority="60"/>
-    <w:lsdException w:name="Light List Accent 2" w:uiPriority="61"/>
-    <w:lsdException w:name="Light Grid Accent 2" w:uiPriority="62"/>
-    <w:lsdException w:name="Medium Shading 1 Accent 2" w:uiPriority="63"/>
-    <w:lsdException w:name="Medium Shading 2 Accent 2" w:uiPriority="64"/>
-    <w:lsdException w:name="Medium List 1 Accent 2" w:uiPriority="65"/>
-    <w:lsdException w:name="Medium List 2 Accent 2" w:uiPriority="66"/>
-    <w:lsdException w:name="Medium Grid 1 Accent 2" w:uiPriority="67"/>
-    <w:lsdException w:name="Medium Grid 2 Accent 2" w:uiPriority="68"/>
-    <w:lsdException w:name="Medium Grid 3 Accent 2" w:uiPriority="69"/>
-    <w:lsdException w:name="Dark List Accent 2" w:uiPriority="70"/>
-    <w:lsdException w:name="Colorful Shading Accent 2" w:uiPriority="71"/>
-    <w:lsdException w:name="Colorful List Accent 2" w:uiPriority="72"/>
-    <w:lsdException w:name="Colorful Grid Accent 2" w:uiPriority="73"/>
-    <w:lsdException w:name="Light Shading Accent 3" w:uiPriority="60"/>
-    <w:lsdException w:name="Light List Accent 3" w:uiPriority="61"/>
-    <w:lsdException w:name="Light Grid Accent 3" w:uiPriority="62"/>
-    <w:lsdException w:name="Medium Shading 1 Accent 3" w:uiPriority="63"/>
-    <w:lsdException w:name="Medium Shading 2 Accent 3" w:uiPriority="64"/>
-    <w:lsdException w:name="Medium List 1 Accent 3" w:uiPriority="65"/>
-    <w:lsdException w:name="Medium List 2 Accent 3" w:uiPriority="66"/>
-    <w:lsdException w:name="Medium Grid 1 Accent 3" w:uiPriority="67"/>
-    <w:lsdException w:name="Medium Grid 2 Accent 3" w:uiPriority="68"/>
-    <w:lsdException w:name="Medium Grid 3 Accent 3" w:uiPriority="69"/>
-    <w:lsdException w:name="Dark List Accent 3" w:uiPriority="70"/>
-    <w:lsdException w:name="Colorful Shading Accent 3" w:uiPriority="71"/>
-    <w:lsdException w:name="Colorful List Accent 3" w:uiPriority="72"/>
-    <w:lsdException w:name="Colorful Grid Accent 3" w:uiPriority="73"/>
-    <w:lsdException w:name="Light Shading Accent 4" w:uiPriority="60"/>
-    <w:lsdException w:name="Light List Accent 4" w:uiPriority="61"/>
-    <w:lsdException w:name="Light Grid Accent 4" w:uiPriority="62"/>
-    <w:lsdException w:name="Medium Shading 1 Accent 4" w:uiPriority="63"/>
-    <w:lsdException w:name="Medium Shading 2 Accent 4" w:uiPriority="64"/>
-    <w:lsdException w:name="Medium List 1 Accent 4" w:uiPriority="65"/>
-    <w:lsdException w:name="Medium List 2 Accent 4" w:uiPriority="66"/>
-    <w:lsdException w:name="Medium Grid 1 Accent 4" w:uiPriority="67"/>
-    <w:lsdException w:name="Medium Grid 2 Accent 4" w:uiPriority="68"/>
-    <w:lsdException w:name="Medium Grid 3 Accent 4" w:uiPriority="69"/>
-    <w:lsdException w:name="Dark List Accent 4" w:uiPriority="70"/>
-    <w:lsdException w:name="Colorful Shading Accent 4" w:uiPriority="71"/>
-    <w:lsdException w:name="Colorful List Accent 4" w:uiPriority="72"/>
-    <w:lsdException w:name="Colorful Grid Accent 4" w:uiPriority="73"/>
-    <w:lsdException w:name="Light Shading Accent 5" w:uiPriority="60"/>
-    <w:lsdException w:name="Light List Accent 5" w:uiPriority="61"/>
-    <w:lsdException w:name="Light Grid Accent 5" w:uiPriority="62"/>
-    <w:lsdException w:name="Medium Shading 1 Accent 5" w:uiPriority="63"/>
-    <w:lsdException w:name="Medium Shading 2 Accent 5" w:uiPriority="64"/>
-    <w:lsdException w:name="Medium List 1 Accent 5" w:uiPriority="65"/>
-    <w:lsdException w:name="Medium List 2 Accent 5" w:uiPriority="66"/>
-    <w:lsdException w:name="Medium Grid 1 Accent 5" w:uiPriority="67"/>
-    <w:lsdException w:name="Medium Grid 2 Accent 5" w:uiPriority="68"/>
-    <w:lsdException w:name="Medium Grid 3 Accent 5" w:uiPriority="69"/>
-    <w:lsdException w:name="Dark List Accent 5" w:uiPriority="70"/>
-    <w:lsdException w:name="Colorful Shading Accent 5" w:uiPriority="71"/>
-    <w:lsdException w:name="Colorful List Accent 5" w:uiPriority="72"/>
-    <w:lsdException w:name="Colorful Grid Accent 5" w:uiPriority="73"/>
-    <w:lsdException w:name="Light Shading Accent 6" w:uiPriority="60"/>
-    <w:lsdException w:name="Light List Accent 6" w:uiPriority="61"/>
-    <w:lsdException w:name="Light Grid Accent 6" w:uiPriority="62"/>
-    <w:lsdException w:name="Medium Shading 1 Accent 6" w:uiPriority="63"/>
-    <w:lsdException w:name="Medium Shading 2 Accent 6" w:uiPriority="64"/>
-    <w:lsdException w:name="Medium List 1 Accent 6" w:uiPriority="65"/>
-    <w:lsdException w:name="Medium List 2 Accent 6" w:uiPriority="66"/>
-    <w:lsdException w:name="Medium Grid 1 Accent 6" w:uiPriority="67"/>
-    <w:lsdException w:name="Medium Grid 2 Accent 6" w:uiPriority="68"/>
-    <w:lsdException w:name="Medium Grid 3 Accent 6" w:uiPriority="69"/>
-    <w:lsdException w:name="Dark List Accent 6" w:uiPriority="70"/>
-    <w:lsdException w:name="Colorful Shading Accent 6" w:uiPriority="71"/>
-    <w:lsdException w:name="Colorful List Accent 6" w:uiPriority="72"/>
-    <w:lsdException w:name="Colorful Grid Accent 6" w:uiPriority="73"/>
-    <w:lsdException w:name="Subtle Emphasis" w:uiPriority="19" w:qFormat="1"/>
-    <w:lsdException w:name="Intense Emphasis" w:uiPriority="21" w:qFormat="1"/>
-    <w:lsdException w:name="Subtle Reference" w:uiPriority="31" w:qFormat="1"/>
-    <w:lsdException w:name="Intense Reference" w:uiPriority="32" w:qFormat="1"/>
-    <w:lsdException w:name="Book Title" w:uiPriority="33" w:qFormat="1"/>
-    <w:lsdException w:name="Bibliography" w:semiHidden="1" w:uiPriority="37" w:unhideWhenUsed="1"/>
-    <w:lsdException w:name="TOC Heading" w:semiHidden="1" w:uiPriority="39" w:unhideWhenUsed="1" w:qFormat="1"/>
-    <w:lsdException w:name="Plain Table 1" w:uiPriority="41"/>
-    <w:lsdException w:name="Plain Table 2" w:uiPriority="42"/>
-    <w:lsdException w:name="Plain Table 3" w:uiPriority="43"/>
-    <w:lsdException w:name="Plain Table 4" w:uiPriority="44"/>
-    <w:lsdException w:name="Plain Table 5" w:uiPriority="45"/>
-    <w:lsdException w:name="Grid Table Light" w:uiPriority="40"/>
-    <w:lsdException w:name="Grid Table 1 Light" w:uiPriority="46"/>
-    <w:lsdException w:name="Grid Table 2" w:uiPriority="47"/>
-    <w:lsdException w:name="Grid Table 3" w:uiPriority="48"/>
-    <w:lsdException w:name="Grid Table 4" w:uiPriority="49"/>
-    <w:lsdException w:name="Grid Table 5 Dark" w:uiPriority="50"/>
-    <w:lsdException w:name="Grid Table 6 Colorful" w:uiPriority="51"/>
-    <w:lsdException w:name="Grid Table 7 Colorful" w:uiPriority="52"/>
-    <w:lsdException w:name="Grid Table 1 Light Accent 1" w:uiPriority="46"/>
-    <w:lsdException w:name="Grid Table 2 Accent 1" w:uiPriority="47"/>
-    <w:lsdException w:name="Grid Table 3 Accent 1" w:uiPriority="48"/>
-    <w:lsdException w:name="Grid Table 4 Accent 1" w:uiPriority="49"/>
-    <w:lsdException w:name="Grid Table 5 Dark Accent 1" w:uiPriority="50"/>
-    <w:lsdException w:name="Grid Table 6 Colorful Accent 1" w:uiPriority="51"/>
-    <w:lsdException w:name="Grid Table 7 Colorful Accent 1" w:uiPriority="52"/>
-    <w:lsdException w:name="Grid Table 1 Light Accent 2" w:uiPriority="46"/>
-    <w:lsdException w:name="Grid Table 2 Accent 2" w:uiPriority="47"/>
-    <w:lsdException w:name="Grid Table 3 Accent 2" w:uiPriority="48"/>
-    <w:lsdException w:name="Grid Table 4 Accent 2" w:uiPriority="49"/>
-    <w:lsdException w:name="Grid Table 5 Dark Accent 2" w:uiPriority="50"/>
-    <w:lsdException w:name="Grid Table 6 Colorful Accent 2" w:uiPriority="51"/>
-    <w:lsdException w:name="Grid Table 7 Colorful Accent 2" w:uiPriority="52"/>
-    <w:lsdException w:name="Grid Table 1 Light Accent 3" w:uiPriority="46"/>
-    <w:lsdException w:name="Grid Table 2 Accent 3" w:uiPriority="47"/>
-    <w:lsdException w:name="Grid Table 3 Accent 3" w:uiPriority="48"/>
-    <w:lsdException w:name="Grid Table 4 Accent 3" w:uiPriority="49"/>
-    <w:lsdException w:name="Grid Table 5 Dark Accent 3" w:uiPriority="50"/>
-    <w:lsdException w:name="Grid Table 6 Colorful Accent 3" w:uiPriority="51"/>
-    <w:lsdException w:name="Grid Table 7 Colorful Accent 3" w:uiPriority="52"/>
-    <w:lsdException w:name="Grid Table 1 Light Accent 4" w:uiPriority="46"/>
-    <w:lsdException w:name="Grid Table 2 Accent 4" w:uiPriority="47"/>
-    <w:lsdException w:name="Grid Table 3 Accent 4" w:uiPriority="48"/>
-    <w:lsdException w:name="Grid Table 4 Accent 4" w:uiPriority="49"/>
-    <w:lsdException w:name="Grid Table 5 Dark Accent 4" w:uiPriority="50"/>
-    <w:lsdException w:name="Grid Table 6 Colorful Accent 4" w:uiPriority="51"/>
-    <w:lsdException w:name="Grid Table 7 Colorful Accent 4" w:uiPriority="52"/>
-    <w:lsdException w:name="Grid Table 1 Light Accent 5" w:uiPriority="46"/>
-    <w:lsdException w:name="Grid Table 2 Accent 5" w:uiPriority="47"/>
-    <w:lsdException w:name="Grid Table 3 Accent 5" w:uiPriority="48"/>
-    <w:lsdException w:name="Grid Table 4 Accent 5" w:uiPriority="49"/>
-    <w:lsdException w:name="Grid Table 5 Dark Accent 5" w:uiPriority="50"/>
-    <w:lsdException w:name="Grid Table 6 Colorful Accent 5" w:uiPriority="51"/>
-    <w:lsdException w:name="Grid Table 7 Colorful Accent 5" w:uiPriority="52"/>
-    <w:lsdException w:name="Grid Table 1 Light Accent 6" w:uiPriority="46"/>
-    <w:lsdException w:name="Grid Table 2 Accent 6" w:uiPriority="47"/>
-    <w:lsdException w:name="Grid Table 3 Accent 6" w:uiPriority="48"/>
-    <w:lsdException w:name="Grid Table 4 Accent 6" w:uiPriority="49"/>
-    <w:lsdException w:name="Grid Table 5 Dark Accent 6" w:uiPriority="50"/>
-    <w:lsdException w:name="Grid Table 6 Colorful Accent 6" w:uiPriority="51"/>
-    <w:lsdException w:name="Grid Table 7 Colorful Accent 6" w:uiPriority="52"/>
-    <w:lsdException w:name="List Table 1 Light" w:uiPriority="46"/>
-    <w:lsdException w:name="List Table 2" w:uiPriority="47"/>
-    <w:lsdException w:name="List Table 3" w:uiPriority="48"/>
-    <w:lsdException w:name="List Table 4" w:uiPriority="49"/>
-    <w:lsdException w:name="List Table 5 Dark" w:uiPriority="50"/>
-    <w:lsdException w:name="List Table 6 Colorful" w:uiPriority="51"/>
-    <w:lsdException w:name="List Table 7 Colorful" w:uiPriority="52"/>
-    <w:lsdException w:name="List Table 1 Light Accent 1" w:uiPriority="46"/>
-    <w:lsdException w:name="List Table 2 Accent 1" w:uiPriority="47"/>
-    <w:lsdException w:name="List Table 3 Accent 1" w:uiPriority="48"/>
-    <w:lsdException w:name="List Table 4 Accent 1" w:uiPriority="49"/>
-    <w:lsdException w:name="List Table 5 Dark Accent 1" w:uiPriority="50"/>
-    <w:lsdException w:name="List Table 6 Colorful Accent 1" w:uiPriority="51"/>
-    <w:lsdException w:name="List Table 7 Colorful Accent 1" w:uiPriority="52"/>
-    <w:lsdException w:name="List Table 1 Light Accent 2" w:uiPriority="46"/>
-    <w:lsdException w:name="List Table 2 Accent 2" w:uiPriority="47"/>
-    <w:lsdException w:name="List Table 3 Accent 2" w:uiPriority="48"/>
-    <w:lsdException w:name="List Table 4 Accent 2" w:uiPriority="49"/>
-    <w:lsdException w:name="List Table 5 Dark Accent 2" w:uiPriority="50"/>
-    <w:lsdException w:name="List Table 6 Colorful Accent 2" w:uiPriority="51"/>
-    <w:lsdException w:name="List Table 7 Colorful Accent 2" w:uiPriority="52"/>
-    <w:lsdException w:name="List Table 1 Light Accent 3" w:uiPriority="46"/>
-    <w:lsdException w:name="List Table 2 Accent 3" w:uiPriority="47"/>
-    <w:lsdException w:name="List Table 3 Accent 3" w:uiPriority="48"/>
-    <w:lsdException w:name="List Table 4 Accent 3" w:uiPriority="49"/>
-    <w:lsdException w:name="List Table 5 Dark Accent 3" w:uiPriority="50"/>
-    <w:lsdException w:name="List Table 6 Colorful Accent 3" w:uiPriority="51"/>
-    <w:lsdException w:name="List Table 7 Colorful Accent 3" w:uiPriority="52"/>
-    <w:lsdException w:name="List Table 1 Light Accent 4" w:uiPriority="46"/>
-    <w:lsdException w:name="List Table 2 Accent 4" w:uiPriority="47"/>
-    <w:lsdException w:name="List Table 3 Accent 4" w:uiPriority="48"/>
-    <w:lsdException w:name="List Table 4 Accent 4" w:uiPriority="49"/>
-    <w:lsdException w:name="List Table 5 Dark Accent 4" w:uiPriority="50"/>
-    <w:lsdException w:name="List Table 6 Colorful Accent 4" w:uiPriority="51"/>
-    <w:lsdException w:name="List Table 7 Colorful Accent 4" w:uiPriority="52"/>
-    <w:lsdException w:name="List Table 1 Light Accent 5" w:uiPriority="46"/>
-    <w:lsdException w:name="List Table 2 Accent 5" w:uiPriority="47"/>
-    <w:lsdException w:name="List Table 3 Accent 5" w:uiPriority="48"/>
-    <w:lsdException w:name="List Table 4 Accent 5" w:uiPriority="49"/>
-    <w:lsdException w:name="List Table 5 Dark Accent 5" w:uiPriority="50"/>
-    <w:lsdException w:name="List Table 6 Colorful Accent 5" w:uiPriority="51"/>
-    <w:lsdException w:name="List Table 7 Colorful Accent 5" w:uiPriority="52"/>
-    <w:lsdException w:name="List Table 1 Light Accent 6" w:uiPriority="46"/>
-    <w:lsdException w:name="List Table 2 Accent 6" w:uiPriority="47"/>
-    <w:lsdException w:name="List Table 3 Accent 6" w:uiPriority="48"/>
-    <w:lsdException w:name="List Table 4 Accent 6" w:uiPriority="49"/>
-    <w:lsdException w:name="List Table 5 Dark Accent 6" w:uiPriority="50"/>
-    <w:lsdException w:name="List Table 6 Colorful Accent 6" w:uiPriority="51"/>
-    <w:lsdException w:name="List Table 7 Colorful Accent 6" w:uiPriority="52"/>
+  <w:latentStyles w:defLockedState="0" w:defUIPriority="99" w:defSemiHidden="1" w:defUnhideWhenUsed="1" w:defQFormat="0" w:count="267">
+    <w:lsdException w:name="Normal" w:semiHidden="0" w:uiPriority="0" w:unhideWhenUsed="0" w:qFormat="1"/>
+    <w:lsdException w:name="heading 1" w:semiHidden="0" w:uiPriority="9" w:unhideWhenUsed="0" w:qFormat="1"/>
+    <w:lsdException w:name="heading 2" w:semiHidden="0" w:uiPriority="9" w:unhideWhenUsed="0" w:qFormat="1"/>
+    <w:lsdException w:name="heading 3" w:semiHidden="0" w:uiPriority="9" w:unhideWhenUsed="0" w:qFormat="1"/>
+    <w:lsdException w:name="heading 4" w:uiPriority="9" w:qFormat="1"/>
+    <w:lsdException w:name="heading 5" w:uiPriority="9" w:qFormat="1"/>
+    <w:lsdException w:name="heading 6" w:uiPriority="9" w:qFormat="1"/>
+    <w:lsdException w:name="heading 7" w:uiPriority="9" w:qFormat="1"/>
+    <w:lsdException w:name="heading 8" w:uiPriority="9" w:qFormat="1"/>
+    <w:lsdException w:name="heading 9" w:uiPriority="9" w:qFormat="1"/>
+    <w:lsdException w:name="toc 1" w:qFormat="1"/>
+    <w:lsdException w:name="toc 2" w:qFormat="1"/>
+    <w:lsdException w:name="toc 3" w:qFormat="1"/>
+    <w:lsdException w:name="toc 4" w:qFormat="1"/>
+    <w:lsdException w:name="toc 5" w:qFormat="1"/>
+    <w:lsdException w:name="toc 6" w:qFormat="1"/>
+    <w:lsdException w:name="toc 7" w:qFormat="1"/>
+    <w:lsdException w:name="toc 8" w:qFormat="1"/>
+    <w:lsdException w:name="toc 9" w:qFormat="1"/>
+    <w:lsdException w:name="caption" w:semiHidden="0" w:uiPriority="35" w:unhideWhenUsed="0" w:qFormat="1"/>
+    <w:lsdException w:name="List Bullet" w:uiPriority="36" w:qFormat="1"/>
+    <w:lsdException w:name="List Bullet 2" w:uiPriority="36" w:qFormat="1"/>
+    <w:lsdException w:name="List Bullet 3" w:uiPriority="36" w:qFormat="1"/>
+    <w:lsdException w:name="List Bullet 4" w:uiPriority="36" w:qFormat="1"/>
+    <w:lsdException w:name="List Bullet 5" w:uiPriority="36" w:qFormat="1"/>
+    <w:lsdException w:name="Title" w:semiHidden="0" w:uiPriority="10" w:unhideWhenUsed="0" w:qFormat="1"/>
+    <w:lsdException w:name="Default Paragraph Font" w:uiPriority="1"/>
+    <w:lsdException w:name="Subtitle" w:semiHidden="0" w:uiPriority="11" w:unhideWhenUsed="0" w:qFormat="1"/>
+    <w:lsdException w:name="Block Text" w:uiPriority="40"/>
+    <w:lsdException w:name="Strong" w:semiHidden="0" w:uiPriority="22" w:unhideWhenUsed="0" w:qFormat="1"/>
+    <w:lsdException w:name="Emphasis" w:semiHidden="0" w:uiPriority="20" w:unhideWhenUsed="0" w:qFormat="1"/>
+    <w:lsdException w:name="Table Grid" w:semiHidden="0" w:uiPriority="59" w:unhideWhenUsed="0"/>
+    <w:lsdException w:name="Placeholder Text" w:unhideWhenUsed="0"/>
+    <w:lsdException w:name="No Spacing" w:semiHidden="0" w:uiPriority="1" w:unhideWhenUsed="0" w:qFormat="1"/>
+    <w:lsdException w:name="Light Shading" w:semiHidden="0" w:uiPriority="60" w:unhideWhenUsed="0"/>
+    <w:lsdException w:name="Light List" w:semiHidden="0" w:uiPriority="61" w:unhideWhenUsed="0"/>
+    <w:lsdException w:name="Light Grid" w:semiHidden="0" w:uiPriority="62" w:unhideWhenUsed="0"/>
+    <w:lsdException w:name="Medium Shading 1" w:semiHidden="0" w:uiPriority="63" w:unhideWhenUsed="0"/>
+    <w:lsdException w:name="Medium Shading 2" w:semiHidden="0" w:uiPriority="64" w:unhideWhenUsed="0"/>
+    <w:lsdException w:name="Medium List 1" w:semiHidden="0" w:uiPriority="65" w:unhideWhenUsed="0"/>
+    <w:lsdException w:name="Medium List 2" w:semiHidden="0" w:uiPriority="66" w:unhideWhenUsed="0"/>
+    <w:lsdException w:name="Medium Grid 1" w:semiHidden="0" w:uiPriority="67" w:unhideWhenUsed="0"/>
+    <w:lsdException w:name="Medium Grid 2" w:semiHidden="0" w:uiPriority="68" w:unhideWhenUsed="0"/>
+    <w:lsdException w:name="Medium Grid 3" w:semiHidden="0" w:uiPriority="69" w:unhideWhenUsed="0"/>
+    <w:lsdException w:name="Dark List" w:semiHidden="0" w:uiPriority="70" w:unhideWhenUsed="0"/>
+    <w:lsdException w:name="Colorful Shading" w:semiHidden="0" w:uiPriority="71" w:unhideWhenUsed="0"/>
+    <w:lsdException w:name="Colorful List" w:semiHidden="0" w:uiPriority="72" w:unhideWhenUsed="0"/>
+    <w:lsdException w:name="Colorful Grid" w:semiHidden="0" w:uiPriority="73" w:unhideWhenUsed="0"/>
+    <w:lsdException w:name="Light Shading Accent 1" w:semiHidden="0" w:uiPriority="60" w:unhideWhenUsed="0"/>
+    <w:lsdException w:name="Light List Accent 1" w:semiHidden="0" w:uiPriority="61" w:unhideWhenUsed="0"/>
+    <w:lsdException w:name="Light Grid Accent 1" w:semiHidden="0" w:uiPriority="62" w:unhideWhenUsed="0"/>
+    <w:lsdException w:name="Medium Shading 1 Accent 1" w:semiHidden="0" w:uiPriority="63" w:unhideWhenUsed="0"/>
+    <w:lsdException w:name="Medium Shading 2 Accent 1" w:semiHidden="0" w:uiPriority="64" w:unhideWhenUsed="0"/>
+    <w:lsdException w:name="Medium List 1 Accent 1" w:semiHidden="0" w:uiPriority="65" w:unhideWhenUsed="0"/>
+    <w:lsdException w:name="Revision" w:unhideWhenUsed="0"/>
+    <w:lsdException w:name="List Paragraph" w:semiHidden="0" w:uiPriority="34" w:unhideWhenUsed="0" w:qFormat="1"/>
+    <w:lsdException w:name="Quote" w:semiHidden="0" w:uiPriority="29" w:unhideWhenUsed="0" w:qFormat="1"/>
+    <w:lsdException w:name="Intense Quote" w:semiHidden="0" w:uiPriority="0" w:unhideWhenUsed="0" w:qFormat="1"/>
+    <w:lsdException w:name="Medium List 2 Accent 1" w:semiHidden="0" w:uiPriority="66" w:unhideWhenUsed="0"/>
+    <w:lsdException w:name="Medium Grid 1 Accent 1" w:semiHidden="0" w:uiPriority="67" w:unhideWhenUsed="0"/>
+    <w:lsdException w:name="Medium Grid 2 Accent 1" w:semiHidden="0" w:uiPriority="68" w:unhideWhenUsed="0"/>
+    <w:lsdException w:name="Medium Grid 3 Accent 1" w:semiHidden="0" w:uiPriority="69" w:unhideWhenUsed="0"/>
+    <w:lsdException w:name="Dark List Accent 1" w:semiHidden="0" w:uiPriority="70" w:unhideWhenUsed="0"/>
+    <w:lsdException w:name="Colorful Shading Accent 1" w:semiHidden="0" w:uiPriority="71" w:unhideWhenUsed="0"/>
+    <w:lsdException w:name="Colorful List Accent 1" w:semiHidden="0" w:uiPriority="72" w:unhideWhenUsed="0"/>
+    <w:lsdException w:name="Colorful Grid Accent 1" w:semiHidden="0" w:uiPriority="73" w:unhideWhenUsed="0"/>
+    <w:lsdException w:name="Light Shading Accent 2" w:semiHidden="0" w:uiPriority="60" w:unhideWhenUsed="0"/>
+    <w:lsdException w:name="Light List Accent 2" w:semiHidden="0" w:uiPriority="61" w:unhideWhenUsed="0"/>
+    <w:lsdException w:name="Light Grid Accent 2" w:semiHidden="0" w:uiPriority="62" w:unhideWhenUsed="0"/>
+    <w:lsdException w:name="Medium Shading 1 Accent 2" w:semiHidden="0" w:uiPriority="63" w:unhideWhenUsed="0"/>
+    <w:lsdException w:name="Medium Shading 2 Accent 2" w:semiHidden="0" w:uiPriority="64" w:unhideWhenUsed="0"/>
+    <w:lsdException w:name="Medium List 1 Accent 2" w:semiHidden="0" w:uiPriority="65" w:unhideWhenUsed="0"/>
+    <w:lsdException w:name="Medium List 2 Accent 2" w:semiHidden="0" w:uiPriority="66" w:unhideWhenUsed="0"/>
+    <w:lsdException w:name="Medium Grid 1 Accent 2" w:semiHidden="0" w:uiPriority="67" w:unhideWhenUsed="0"/>
+    <w:lsdException w:name="Medium Grid 2 Accent 2" w:semiHidden="0" w:uiPriority="68" w:unhideWhenUsed="0"/>
+    <w:lsdException w:name="Medium Grid 3 Accent 2" w:semiHidden="0" w:uiPriority="69" w:unhideWhenUsed="0"/>
+    <w:lsdException w:name="Dark List Accent 2" w:semiHidden="0" w:uiPriority="70" w:unhideWhenUsed="0"/>
+    <w:lsdException w:name="Colorful Shading Accent 2" w:semiHidden="0" w:uiPriority="71" w:unhideWhenUsed="0"/>
+    <w:lsdException w:name="Colorful List Accent 2" w:semiHidden="0" w:uiPriority="72" w:unhideWhenUsed="0"/>
+    <w:lsdException w:name="Colorful Grid Accent 2" w:semiHidden="0" w:uiPriority="73" w:unhideWhenUsed="0"/>
+    <w:lsdException w:name="Light Shading Accent 3" w:semiHidden="0" w:uiPriority="60" w:unhideWhenUsed="0"/>
+    <w:lsdException w:name="Light List Accent 3" w:semiHidden="0" w:uiPriority="61" w:unhideWhenUsed="0"/>
+    <w:lsdException w:name="Light Grid Accent 3" w:semiHidden="0" w:uiPriority="62" w:unhideWhenUsed="0"/>
+    <w:lsdException w:name="Medium Shading 1 Accent 3" w:semiHidden="0" w:uiPriority="63" w:unhideWhenUsed="0"/>
+    <w:lsdException w:name="Medium Shading 2 Accent 3" w:semiHidden="0" w:uiPriority="64" w:unhideWhenUsed="0"/>
+    <w:lsdException w:name="Medium List 1 Accent 3" w:semiHidden="0" w:uiPriority="65" w:unhideWhenUsed="0"/>
+    <w:lsdException w:name="Medium List 2 Accent 3" w:semiHidden="0" w:uiPriority="66" w:unhideWhenUsed="0"/>
+    <w:lsdException w:name="Medium Grid 1 Accent 3" w:semiHidden="0" w:uiPriority="67" w:unhideWhenUsed="0"/>
+    <w:lsdException w:name="Medium Grid 2 Accent 3" w:semiHidden="0" w:uiPriority="68" w:unhideWhenUsed="0"/>
+    <w:lsdException w:name="Medium Grid 3 Accent 3" w:semiHidden="0" w:uiPriority="69" w:unhideWhenUsed="0"/>
+    <w:lsdException w:name="Dark List Accent 3" w:semiHidden="0" w:uiPriority="70" w:unhideWhenUsed="0"/>
+    <w:lsdException w:name="Colorful Shading Accent 3" w:semiHidden="0" w:uiPriority="71" w:unhideWhenUsed="0"/>
+    <w:lsdException w:name="Colorful List Accent 3" w:semiHidden="0" w:uiPriority="72" w:unhideWhenUsed="0"/>
+    <w:lsdException w:name="Colorful Grid Accent 3" w:semiHidden="0" w:uiPriority="73" w:unhideWhenUsed="0"/>
+    <w:lsdException w:name="Light Shading Accent 4" w:semiHidden="0" w:uiPriority="60" w:unhideWhenUsed="0"/>
+    <w:lsdException w:name="Light List Accent 4" w:semiHidden="0" w:uiPriority="61" w:unhideWhenUsed="0"/>
+    <w:lsdException w:name="Light Grid Accent 4" w:semiHidden="0" w:uiPriority="62" w:unhideWhenUsed="0"/>
+    <w:lsdException w:name="Medium Shading 1 Accent 4" w:semiHidden="0" w:uiPriority="63" w:unhideWhenUsed="0"/>
+    <w:lsdException w:name="Medium Shading 2 Accent 4" w:semiHidden="0" w:uiPriority="64" w:unhideWhenUsed="0"/>
+    <w:lsdException w:name="Medium List 1 Accent 4" w:semiHidden="0" w:uiPriority="65" w:unhideWhenUsed="0"/>
+    <w:lsdException w:name="Medium List 2 Accent 4" w:semiHidden="0" w:uiPriority="66" w:unhideWhenUsed="0"/>
+    <w:lsdException w:name="Medium Grid 1 Accent 4" w:semiHidden="0" w:uiPriority="67" w:unhideWhenUsed="0"/>
+    <w:lsdException w:name="Medium Grid 2 Accent 4" w:semiHidden="0" w:uiPriority="68" w:unhideWhenUsed="0"/>
+    <w:lsdException w:name="Medium Grid 3 Accent 4" w:semiHidden="0" w:uiPriority="69" w:unhideWhenUsed="0"/>
+    <w:lsdException w:name="Dark List Accent 4" w:semiHidden="0" w:uiPriority="70" w:unhideWhenUsed="0"/>
+    <w:lsdException w:name="Colorful Shading Accent 4" w:semiHidden="0" w:uiPriority="71" w:unhideWhenUsed="0"/>
+    <w:lsdException w:name="Colorful List Accent 4" w:semiHidden="0" w:uiPriority="72" w:unhideWhenUsed="0"/>
+    <w:lsdException w:name="Colorful Grid Accent 4" w:semiHidden="0" w:uiPriority="73" w:unhideWhenUsed="0"/>
+    <w:lsdException w:name="Light Shading Accent 5" w:semiHidden="0" w:uiPriority="60" w:unhideWhenUsed="0"/>
+    <w:lsdException w:name="Light List Accent 5" w:semiHidden="0" w:uiPriority="61" w:unhideWhenUsed="0"/>
+    <w:lsdException w:name="Light Grid Accent 5" w:semiHidden="0" w:uiPriority="62" w:unhideWhenUsed="0"/>
+    <w:lsdException w:name="Medium Shading 1 Accent 5" w:semiHidden="0" w:uiPriority="63" w:unhideWhenUsed="0"/>
+    <w:lsdException w:name="Medium Shading 2 Accent 5" w:semiHidden="0" w:uiPriority="64" w:unhideWhenUsed="0"/>
+    <w:lsdException w:name="Medium List 1 Accent 5" w:semiHidden="0" w:uiPriority="65" w:unhideWhenUsed="0"/>
+    <w:lsdException w:name="Medium List 2 Accent 5" w:semiHidden="0" w:uiPriority="66" w:unhideWhenUsed="0"/>
+    <w:lsdException w:name="Medium Grid 1 Accent 5" w:semiHidden="0" w:uiPriority="67" w:unhideWhenUsed="0"/>
+    <w:lsdException w:name="Medium Grid 2 Accent 5" w:semiHidden="0" w:uiPriority="68" w:unhideWhenUsed="0"/>
+    <w:lsdException w:name="Medium Grid 3 Accent 5" w:semiHidden="0" w:uiPriority="69" w:unhideWhenUsed="0"/>
+    <w:lsdException w:name="Dark List Accent 5" w:semiHidden="0" w:uiPriority="70" w:unhideWhenUsed="0"/>
+    <w:lsdException w:name="Colorful Shading Accent 5" w:semiHidden="0" w:uiPriority="71" w:unhideWhenUsed="0"/>
+    <w:lsdException w:name="Colorful List Accent 5" w:semiHidden="0" w:uiPriority="72" w:unhideWhenUsed="0"/>
+    <w:lsdException w:name="Colorful Grid Accent 5" w:semiHidden="0" w:uiPriority="73" w:unhideWhenUsed="0"/>
+    <w:lsdException w:name="Light Shading Accent 6" w:semiHidden="0" w:uiPriority="60" w:unhideWhenUsed="0"/>
+    <w:lsdException w:name="Light List Accent 6" w:semiHidden="0" w:uiPriority="61" w:unhideWhenUsed="0"/>
+    <w:lsdException w:name="Light Grid Accent 6" w:semiHidden="0" w:uiPriority="62" w:unhideWhenUsed="0"/>
+    <w:lsdException w:name="Medium Shading 1 Accent 6" w:semiHidden="0" w:uiPriority="63" w:unhideWhenUsed="0"/>
+    <w:lsdException w:name="Medium Shading 2 Accent 6" w:semiHidden="0" w:uiPriority="64" w:unhideWhenUsed="0"/>
+    <w:lsdException w:name="Medium List 1 Accent 6" w:semiHidden="0" w:uiPriority="65" w:unhideWhenUsed="0"/>
+    <w:lsdException w:name="Medium List 2 Accent 6" w:semiHidden="0" w:uiPriority="66" w:unhideWhenUsed="0"/>
+    <w:lsdException w:name="Medium Grid 1 Accent 6" w:semiHidden="0" w:uiPriority="67" w:unhideWhenUsed="0"/>
+    <w:lsdException w:name="Medium Grid 2 Accent 6" w:semiHidden="0" w:uiPriority="68" w:unhideWhenUsed="0"/>
+    <w:lsdException w:name="Medium Grid 3 Accent 6" w:semiHidden="0" w:uiPriority="69" w:unhideWhenUsed="0"/>
+    <w:lsdException w:name="Dark List Accent 6" w:semiHidden="0" w:uiPriority="70" w:unhideWhenUsed="0"/>
+    <w:lsdException w:name="Colorful Shading Accent 6" w:semiHidden="0" w:uiPriority="71" w:unhideWhenUsed="0"/>
+    <w:lsdException w:name="Colorful List Accent 6" w:semiHidden="0" w:uiPriority="72" w:unhideWhenUsed="0"/>
+    <w:lsdException w:name="Colorful Grid Accent 6" w:semiHidden="0" w:uiPriority="73" w:unhideWhenUsed="0"/>
+    <w:lsdException w:name="Subtle Emphasis" w:semiHidden="0" w:uiPriority="19" w:unhideWhenUsed="0" w:qFormat="1"/>
+    <w:lsdException w:name="Intense Emphasis" w:semiHidden="0" w:uiPriority="21" w:unhideWhenUsed="0" w:qFormat="1"/>
+    <w:lsdException w:name="Subtle Reference" w:semiHidden="0" w:uiPriority="31" w:unhideWhenUsed="0" w:qFormat="1"/>
+    <w:lsdException w:name="Intense Reference" w:semiHidden="0" w:uiPriority="32" w:unhideWhenUsed="0" w:qFormat="1"/>
+    <w:lsdException w:name="Book Title" w:semiHidden="0" w:uiPriority="33" w:unhideWhenUsed="0" w:qFormat="1"/>
+    <w:lsdException w:name="Bibliography" w:uiPriority="37"/>
+    <w:lsdException w:name="TOC Heading" w:uiPriority="39" w:qFormat="1"/>
   </w:latentStyles>
   <w:style w:type="paragraph" w:default="1" w:styleId="Normal">
     <w:name w:val="Normal"/>
     <w:qFormat/>
+    <w:rsid w:val="00105962"/>
     <w:pPr>
       <w:spacing w:after="160"/>
     </w:pPr>
@@ -8157,6 +6757,7 @@
     <w:link w:val="Heading1Char"/>
     <w:uiPriority w:val="9"/>
     <w:qFormat/>
+    <w:rsid w:val="00105962"/>
     <w:pPr>
       <w:spacing w:before="300" w:after="40" w:line="240" w:lineRule="auto"/>
       <w:outlineLvl w:val="0"/>
@@ -8177,6 +6778,7 @@
     <w:link w:val="Heading2Char"/>
     <w:uiPriority w:val="9"/>
     <w:qFormat/>
+    <w:rsid w:val="00105962"/>
     <w:pPr>
       <w:spacing w:before="240" w:after="40" w:line="240" w:lineRule="auto"/>
       <w:outlineLvl w:val="1"/>
@@ -8197,6 +6799,7 @@
     <w:link w:val="Heading3Char"/>
     <w:uiPriority w:val="9"/>
     <w:qFormat/>
+    <w:rsid w:val="00105962"/>
     <w:pPr>
       <w:spacing w:before="200" w:after="40" w:line="240" w:lineRule="auto"/>
       <w:outlineLvl w:val="2"/>
@@ -8218,6 +6821,7 @@
     <w:uiPriority w:val="9"/>
     <w:unhideWhenUsed/>
     <w:qFormat/>
+    <w:rsid w:val="00105962"/>
     <w:pPr>
       <w:spacing w:before="240" w:after="0"/>
       <w:outlineLvl w:val="3"/>
@@ -8239,6 +6843,7 @@
     <w:uiPriority w:val="9"/>
     <w:unhideWhenUsed/>
     <w:qFormat/>
+    <w:rsid w:val="00105962"/>
     <w:pPr>
       <w:spacing w:before="200" w:after="0"/>
       <w:outlineLvl w:val="4"/>
@@ -8260,6 +6865,7 @@
     <w:uiPriority w:val="9"/>
     <w:unhideWhenUsed/>
     <w:qFormat/>
+    <w:rsid w:val="00105962"/>
     <w:pPr>
       <w:spacing w:before="200" w:after="0"/>
       <w:outlineLvl w:val="5"/>
@@ -8279,6 +6885,7 @@
     <w:uiPriority w:val="9"/>
     <w:unhideWhenUsed/>
     <w:qFormat/>
+    <w:rsid w:val="00105962"/>
     <w:pPr>
       <w:spacing w:before="200" w:after="0"/>
       <w:outlineLvl w:val="6"/>
@@ -8299,6 +6906,7 @@
     <w:uiPriority w:val="9"/>
     <w:unhideWhenUsed/>
     <w:qFormat/>
+    <w:rsid w:val="00105962"/>
     <w:pPr>
       <w:spacing w:before="200" w:after="0"/>
       <w:outlineLvl w:val="7"/>
@@ -8317,6 +6925,7 @@
     <w:uiPriority w:val="9"/>
     <w:unhideWhenUsed/>
     <w:qFormat/>
+    <w:rsid w:val="00105962"/>
     <w:pPr>
       <w:spacing w:before="200" w:after="0"/>
       <w:outlineLvl w:val="8"/>
@@ -8339,6 +6948,7 @@
     <w:uiPriority w:val="99"/>
     <w:semiHidden/>
     <w:unhideWhenUsed/>
+    <w:qFormat/>
     <w:tblPr>
       <w:tblInd w:w="0" w:type="dxa"/>
       <w:tblCellMar>
@@ -8360,6 +6970,7 @@
     <w:basedOn w:val="DefaultParagraphFont"/>
     <w:link w:val="Heading1"/>
     <w:uiPriority w:val="9"/>
+    <w:rsid w:val="00105962"/>
     <w:rPr>
       <w:rFonts w:asciiTheme="majorHAnsi" w:hAnsiTheme="majorHAnsi" w:cs="Times New Roman"/>
       <w:b/>
@@ -8374,6 +6985,7 @@
     <w:basedOn w:val="DefaultParagraphFont"/>
     <w:link w:val="Heading2"/>
     <w:uiPriority w:val="9"/>
+    <w:rsid w:val="00105962"/>
     <w:rPr>
       <w:rFonts w:asciiTheme="majorHAnsi" w:hAnsiTheme="majorHAnsi" w:cs="Times New Roman"/>
       <w:b/>
@@ -8388,6 +7000,7 @@
     <w:basedOn w:val="DefaultParagraphFont"/>
     <w:link w:val="Heading3"/>
     <w:uiPriority w:val="9"/>
+    <w:rsid w:val="00105962"/>
     <w:rPr>
       <w:rFonts w:asciiTheme="majorHAnsi" w:hAnsiTheme="majorHAnsi" w:cs="Times New Roman"/>
       <w:b/>
@@ -8403,6 +7016,7 @@
     <w:link w:val="TitleChar"/>
     <w:uiPriority w:val="10"/>
     <w:qFormat/>
+    <w:rsid w:val="00105962"/>
     <w:pPr>
       <w:pBdr>
         <w:bottom w:val="single" w:sz="8" w:space="4" w:color="D34817" w:themeColor="accent1"/>
@@ -8425,6 +7039,7 @@
     <w:basedOn w:val="DefaultParagraphFont"/>
     <w:link w:val="Title"/>
     <w:uiPriority w:val="10"/>
+    <w:rsid w:val="00105962"/>
     <w:rPr>
       <w:rFonts w:asciiTheme="majorHAnsi" w:hAnsiTheme="majorHAnsi" w:cs="Times New Roman"/>
       <w:b/>
@@ -8440,6 +7055,7 @@
     <w:link w:val="SubtitleChar"/>
     <w:uiPriority w:val="11"/>
     <w:qFormat/>
+    <w:rsid w:val="00105962"/>
     <w:pPr>
       <w:spacing w:after="480" w:line="240" w:lineRule="auto"/>
       <w:jc w:val="center"/>
@@ -8456,6 +7072,7 @@
     <w:basedOn w:val="DefaultParagraphFont"/>
     <w:link w:val="Subtitle"/>
     <w:uiPriority w:val="11"/>
+    <w:rsid w:val="00105962"/>
     <w:rPr>
       <w:rFonts w:asciiTheme="majorHAnsi" w:hAnsiTheme="majorHAnsi" w:cstheme="minorHAnsi"/>
       <w:sz w:val="28"/>
@@ -8468,6 +7085,7 @@
     <w:link w:val="FooterChar"/>
     <w:uiPriority w:val="99"/>
     <w:unhideWhenUsed/>
+    <w:rsid w:val="00105962"/>
     <w:pPr>
       <w:tabs>
         <w:tab w:val="center" w:pos="4320"/>
@@ -8480,6 +7098,7 @@
     <w:basedOn w:val="DefaultParagraphFont"/>
     <w:link w:val="Footer"/>
     <w:uiPriority w:val="99"/>
+    <w:rsid w:val="00105962"/>
     <w:rPr>
       <w:rFonts w:cs="Times New Roman"/>
       <w:color w:val="000000" w:themeColor="text1"/>
@@ -8493,6 +7112,7 @@
     <w:uiPriority w:val="35"/>
     <w:unhideWhenUsed/>
     <w:qFormat/>
+    <w:rsid w:val="00105962"/>
     <w:pPr>
       <w:spacing w:after="0" w:line="240" w:lineRule="auto"/>
     </w:pPr>
@@ -8512,6 +7132,7 @@
     <w:uiPriority w:val="99"/>
     <w:semiHidden/>
     <w:unhideWhenUsed/>
+    <w:rsid w:val="00105962"/>
     <w:rPr>
       <w:rFonts w:ascii="Tahoma" w:hAnsi="Tahoma" w:cs="Tahoma"/>
       <w:sz w:val="16"/>
@@ -8524,6 +7145,7 @@
     <w:link w:val="BalloonText"/>
     <w:uiPriority w:val="99"/>
     <w:semiHidden/>
+    <w:rsid w:val="00105962"/>
     <w:rPr>
       <w:rFonts w:ascii="Tahoma" w:hAnsi="Tahoma" w:cs="Tahoma"/>
       <w:color w:val="000000" w:themeColor="text1"/>
@@ -8535,6 +7157,7 @@
     <w:name w:val="Block Text"/>
     <w:aliases w:val="Block Quote"/>
     <w:uiPriority w:val="40"/>
+    <w:rsid w:val="00105962"/>
     <w:pPr>
       <w:pBdr>
         <w:top w:val="single" w:sz="2" w:space="10" w:color="EE8C69" w:themeColor="accent1" w:themeTint="99"/>
@@ -8557,6 +7180,7 @@
     <w:basedOn w:val="DefaultParagraphFont"/>
     <w:uiPriority w:val="33"/>
     <w:qFormat/>
+    <w:rsid w:val="00105962"/>
     <w:rPr>
       <w:rFonts w:asciiTheme="majorHAnsi" w:hAnsiTheme="majorHAnsi" w:cs="Times New Roman"/>
       <w:i/>
@@ -8569,6 +7193,7 @@
     <w:name w:val="Emphasis"/>
     <w:uiPriority w:val="20"/>
     <w:qFormat/>
+    <w:rsid w:val="00105962"/>
     <w:rPr>
       <w:b/>
       <w:i/>
@@ -8583,6 +7208,7 @@
     <w:link w:val="HeaderChar"/>
     <w:uiPriority w:val="99"/>
     <w:unhideWhenUsed/>
+    <w:rsid w:val="00105962"/>
     <w:pPr>
       <w:tabs>
         <w:tab w:val="center" w:pos="4320"/>
@@ -8595,6 +7221,7 @@
     <w:basedOn w:val="DefaultParagraphFont"/>
     <w:link w:val="Header"/>
     <w:uiPriority w:val="99"/>
+    <w:rsid w:val="00105962"/>
     <w:rPr>
       <w:rFonts w:cs="Times New Roman"/>
       <w:color w:val="000000" w:themeColor="text1"/>
@@ -8606,6 +7233,7 @@
     <w:basedOn w:val="DefaultParagraphFont"/>
     <w:link w:val="Heading4"/>
     <w:uiPriority w:val="9"/>
+    <w:rsid w:val="00105962"/>
     <w:rPr>
       <w:rFonts w:asciiTheme="majorHAnsi" w:hAnsiTheme="majorHAnsi" w:cs="Times New Roman"/>
       <w:b/>
@@ -8619,6 +7247,7 @@
     <w:basedOn w:val="DefaultParagraphFont"/>
     <w:link w:val="Heading5"/>
     <w:uiPriority w:val="9"/>
+    <w:rsid w:val="00105962"/>
     <w:rPr>
       <w:rFonts w:asciiTheme="majorHAnsi" w:hAnsiTheme="majorHAnsi" w:cs="Times New Roman"/>
       <w:b/>
@@ -8633,6 +7262,7 @@
     <w:basedOn w:val="DefaultParagraphFont"/>
     <w:link w:val="Heading6"/>
     <w:uiPriority w:val="9"/>
+    <w:rsid w:val="00105962"/>
     <w:rPr>
       <w:rFonts w:asciiTheme="majorHAnsi" w:hAnsiTheme="majorHAnsi" w:cs="Times New Roman"/>
       <w:color w:val="524733" w:themeColor="accent3" w:themeShade="80"/>
@@ -8646,6 +7276,7 @@
     <w:basedOn w:val="DefaultParagraphFont"/>
     <w:link w:val="Heading7"/>
     <w:uiPriority w:val="9"/>
+    <w:rsid w:val="00105962"/>
     <w:rPr>
       <w:rFonts w:asciiTheme="majorHAnsi" w:hAnsiTheme="majorHAnsi" w:cs="Times New Roman"/>
       <w:i/>
@@ -8660,6 +7291,7 @@
     <w:basedOn w:val="DefaultParagraphFont"/>
     <w:link w:val="Heading8"/>
     <w:uiPriority w:val="9"/>
+    <w:rsid w:val="00105962"/>
     <w:rPr>
       <w:rFonts w:asciiTheme="majorHAnsi" w:hAnsiTheme="majorHAnsi" w:cs="Times New Roman"/>
       <w:color w:val="D34817" w:themeColor="accent1"/>
@@ -8672,6 +7304,7 @@
     <w:basedOn w:val="DefaultParagraphFont"/>
     <w:link w:val="Heading9"/>
     <w:uiPriority w:val="9"/>
+    <w:rsid w:val="00105962"/>
     <w:rPr>
       <w:rFonts w:asciiTheme="majorHAnsi" w:hAnsiTheme="majorHAnsi" w:cs="Times New Roman"/>
       <w:i/>
@@ -8685,6 +7318,7 @@
     <w:basedOn w:val="DefaultParagraphFont"/>
     <w:uiPriority w:val="21"/>
     <w:qFormat/>
+    <w:rsid w:val="00105962"/>
     <w:rPr>
       <w:rFonts w:asciiTheme="minorHAnsi" w:hAnsiTheme="minorHAnsi" w:cs="Times New Roman"/>
       <w:b/>
@@ -8701,6 +7335,7 @@
     <w:name w:val="Intense Quote"/>
     <w:basedOn w:val="Normal"/>
     <w:qFormat/>
+    <w:rsid w:val="00105962"/>
     <w:pPr>
       <w:pBdr>
         <w:top w:val="single" w:sz="36" w:space="10" w:color="EE8C69" w:themeColor="accent1" w:themeTint="99"/>
@@ -8724,6 +7359,7 @@
     <w:basedOn w:val="DefaultParagraphFont"/>
     <w:uiPriority w:val="32"/>
     <w:qFormat/>
+    <w:rsid w:val="00105962"/>
     <w:rPr>
       <w:rFonts w:cs="Times New Roman"/>
       <w:b/>
@@ -8739,6 +7375,7 @@
     <w:uiPriority w:val="36"/>
     <w:unhideWhenUsed/>
     <w:qFormat/>
+    <w:rsid w:val="00105962"/>
     <w:pPr>
       <w:numPr>
         <w:numId w:val="2"/>
@@ -8753,6 +7390,7 @@
     <w:uiPriority w:val="36"/>
     <w:unhideWhenUsed/>
     <w:qFormat/>
+    <w:rsid w:val="00105962"/>
     <w:pPr>
       <w:numPr>
         <w:numId w:val="4"/>
@@ -8766,6 +7404,7 @@
     <w:uiPriority w:val="36"/>
     <w:unhideWhenUsed/>
     <w:qFormat/>
+    <w:rsid w:val="00105962"/>
     <w:pPr>
       <w:numPr>
         <w:numId w:val="6"/>
@@ -8779,6 +7418,7 @@
     <w:uiPriority w:val="36"/>
     <w:unhideWhenUsed/>
     <w:qFormat/>
+    <w:rsid w:val="00105962"/>
     <w:pPr>
       <w:numPr>
         <w:numId w:val="8"/>
@@ -8792,6 +7432,7 @@
     <w:uiPriority w:val="36"/>
     <w:unhideWhenUsed/>
     <w:qFormat/>
+    <w:rsid w:val="00105962"/>
     <w:pPr>
       <w:numPr>
         <w:numId w:val="10"/>
@@ -8805,6 +7446,7 @@
     <w:link w:val="NoSpacingChar"/>
     <w:uiPriority w:val="1"/>
     <w:qFormat/>
+    <w:rsid w:val="00105962"/>
     <w:pPr>
       <w:spacing w:after="0" w:line="240" w:lineRule="auto"/>
     </w:pPr>
@@ -8814,6 +7456,7 @@
     <w:basedOn w:val="DefaultParagraphFont"/>
     <w:uiPriority w:val="99"/>
     <w:semiHidden/>
+    <w:rsid w:val="00105962"/>
     <w:rPr>
       <w:color w:val="808080"/>
     </w:rPr>
@@ -8824,6 +7467,7 @@
     <w:link w:val="QuoteChar"/>
     <w:uiPriority w:val="29"/>
     <w:qFormat/>
+    <w:rsid w:val="00105962"/>
     <w:rPr>
       <w:i/>
       <w:color w:val="808080" w:themeColor="background1" w:themeShade="80"/>
@@ -8835,6 +7479,7 @@
     <w:basedOn w:val="DefaultParagraphFont"/>
     <w:link w:val="Quote"/>
     <w:uiPriority w:val="29"/>
+    <w:rsid w:val="00105962"/>
     <w:rPr>
       <w:rFonts w:cs="Times New Roman"/>
       <w:i/>
@@ -8847,6 +7492,7 @@
     <w:name w:val="Strong"/>
     <w:uiPriority w:val="22"/>
     <w:qFormat/>
+    <w:rsid w:val="00105962"/>
     <w:rPr>
       <w:rFonts w:asciiTheme="minorHAnsi" w:hAnsiTheme="minorHAnsi"/>
       <w:b/>
@@ -8858,6 +7504,7 @@
     <w:basedOn w:val="DefaultParagraphFont"/>
     <w:uiPriority w:val="19"/>
     <w:qFormat/>
+    <w:rsid w:val="00105962"/>
     <w:rPr>
       <w:rFonts w:asciiTheme="minorHAnsi" w:hAnsiTheme="minorHAnsi" w:cs="Times New Roman"/>
       <w:i/>
@@ -8874,6 +7521,7 @@
     <w:basedOn w:val="DefaultParagraphFont"/>
     <w:uiPriority w:val="31"/>
     <w:qFormat/>
+    <w:rsid w:val="00105962"/>
     <w:rPr>
       <w:rFonts w:cs="Times New Roman"/>
       <w:color w:val="737373" w:themeColor="text1" w:themeTint="8C"/>
@@ -8886,6 +7534,7 @@
     <w:name w:val="Table Grid"/>
     <w:basedOn w:val="TableNormal"/>
     <w:uiPriority w:val="59"/>
+    <w:rsid w:val="00105962"/>
     <w:pPr>
       <w:spacing w:after="0" w:line="240" w:lineRule="auto"/>
     </w:pPr>
@@ -8893,6 +7542,7 @@
       <w:rFonts w:cstheme="minorHAnsi"/>
     </w:rPr>
     <w:tblPr>
+      <w:tblInd w:w="0" w:type="dxa"/>
       <w:tblBorders>
         <w:top w:val="single" w:sz="4" w:space="0" w:color="000000" w:themeColor="text1"/>
         <w:left w:val="single" w:sz="4" w:space="0" w:color="000000" w:themeColor="text1"/>
@@ -8901,6 +7551,12 @@
         <w:insideH w:val="single" w:sz="4" w:space="0" w:color="000000" w:themeColor="text1"/>
         <w:insideV w:val="single" w:sz="4" w:space="0" w:color="000000" w:themeColor="text1"/>
       </w:tblBorders>
+      <w:tblCellMar>
+        <w:top w:w="0" w:type="dxa"/>
+        <w:left w:w="108" w:type="dxa"/>
+        <w:bottom w:w="0" w:type="dxa"/>
+        <w:right w:w="108" w:type="dxa"/>
+      </w:tblCellMar>
     </w:tblPr>
   </w:style>
   <w:style w:type="paragraph" w:styleId="TOC1">
@@ -8912,6 +7568,7 @@
     <w:semiHidden/>
     <w:unhideWhenUsed/>
     <w:qFormat/>
+    <w:rsid w:val="00105962"/>
     <w:pPr>
       <w:tabs>
         <w:tab w:val="right" w:leader="dot" w:pos="8630"/>
@@ -8933,6 +7590,7 @@
     <w:semiHidden/>
     <w:unhideWhenUsed/>
     <w:qFormat/>
+    <w:rsid w:val="00105962"/>
     <w:pPr>
       <w:tabs>
         <w:tab w:val="right" w:leader="dot" w:pos="8630"/>
@@ -8954,6 +7612,7 @@
     <w:semiHidden/>
     <w:unhideWhenUsed/>
     <w:qFormat/>
+    <w:rsid w:val="00105962"/>
     <w:pPr>
       <w:tabs>
         <w:tab w:val="right" w:leader="dot" w:pos="8630"/>
@@ -8975,6 +7634,7 @@
     <w:semiHidden/>
     <w:unhideWhenUsed/>
     <w:qFormat/>
+    <w:rsid w:val="00105962"/>
     <w:pPr>
       <w:tabs>
         <w:tab w:val="right" w:leader="dot" w:pos="8630"/>
@@ -8996,6 +7656,7 @@
     <w:semiHidden/>
     <w:unhideWhenUsed/>
     <w:qFormat/>
+    <w:rsid w:val="00105962"/>
     <w:pPr>
       <w:tabs>
         <w:tab w:val="right" w:leader="dot" w:pos="8630"/>
@@ -9017,6 +7678,7 @@
     <w:semiHidden/>
     <w:unhideWhenUsed/>
     <w:qFormat/>
+    <w:rsid w:val="00105962"/>
     <w:pPr>
       <w:tabs>
         <w:tab w:val="right" w:leader="dot" w:pos="8630"/>
@@ -9038,6 +7700,7 @@
     <w:semiHidden/>
     <w:unhideWhenUsed/>
     <w:qFormat/>
+    <w:rsid w:val="00105962"/>
     <w:pPr>
       <w:tabs>
         <w:tab w:val="right" w:leader="dot" w:pos="8630"/>
@@ -9059,6 +7722,7 @@
     <w:semiHidden/>
     <w:unhideWhenUsed/>
     <w:qFormat/>
+    <w:rsid w:val="00105962"/>
     <w:pPr>
       <w:tabs>
         <w:tab w:val="right" w:leader="dot" w:pos="8630"/>
@@ -9080,6 +7744,7 @@
     <w:semiHidden/>
     <w:unhideWhenUsed/>
     <w:qFormat/>
+    <w:rsid w:val="00105962"/>
     <w:pPr>
       <w:tabs>
         <w:tab w:val="right" w:leader="dot" w:pos="8630"/>
@@ -9119,46 +7784,13 @@
 </file>
 
 <file path=word/glossary/document.xml><?xml version="1.0" encoding="utf-8"?>
-<w:glossaryDocument xmlns:wpc="http://schemas.microsoft.com/office/word/2010/wordprocessingCanvas" xmlns:mc="http://schemas.openxmlformats.org/markup-compatibility/2006" xmlns:o="urn:schemas-microsoft-com:office:office" xmlns:r="http://schemas.openxmlformats.org/officeDocument/2006/relationships" xmlns:m="http://schemas.openxmlformats.org/officeDocument/2006/math" xmlns:v="urn:schemas-microsoft-com:vml" xmlns:wp14="http://schemas.microsoft.com/office/word/2010/wordprocessingDrawing" xmlns:wp="http://schemas.openxmlformats.org/drawingml/2006/wordprocessingDrawing" xmlns:w10="urn:schemas-microsoft-com:office:word" xmlns:w="http://schemas.openxmlformats.org/wordprocessingml/2006/main" xmlns:w14="http://schemas.microsoft.com/office/word/2010/wordml" xmlns:w15="http://schemas.microsoft.com/office/word/2012/wordml" xmlns:wpg="http://schemas.microsoft.com/office/word/2010/wordprocessingGroup" xmlns:wpi="http://schemas.microsoft.com/office/word/2010/wordprocessingInk" xmlns:wne="http://schemas.microsoft.com/office/word/2006/wordml" xmlns:wps="http://schemas.microsoft.com/office/word/2010/wordprocessingShape" mc:Ignorable="w14 w15 wp14">
-  <w:docParts>
-    <w:docPart>
-      <w:docPartPr>
-        <w:name w:val="53C0378971314217BB48BDEAF8440F88"/>
-        <w:category>
-          <w:name w:val="General"/>
-          <w:gallery w:val="placeholder"/>
-        </w:category>
-        <w:types>
-          <w:type w:val="bbPlcHdr"/>
-        </w:types>
-        <w:behaviors>
-          <w:behavior w:val="content"/>
-        </w:behaviors>
-        <w:guid w:val="{AD9D3ED1-DB09-4C50-976F-A3A36C269BB7}"/>
-      </w:docPartPr>
-      <w:docPartBody>
-        <w:p>
-          <w:pPr>
-            <w:pStyle w:val="53C0378971314217BB48BDEAF8440F88"/>
-          </w:pPr>
-          <w:r>
-            <w:rPr>
-              <w:rFonts w:asciiTheme="majorHAnsi" w:eastAsiaTheme="majorEastAsia" w:hAnsiTheme="majorHAnsi" w:cstheme="majorBidi"/>
-              <w:color w:val="FFFFFF" w:themeColor="background1"/>
-              <w:sz w:val="72"/>
-              <w:szCs w:val="72"/>
-            </w:rPr>
-            <w:t>[Type the document title]</w:t>
-          </w:r>
-        </w:p>
-      </w:docPartBody>
-    </w:docPart>
-  </w:docParts>
+<w:glossaryDocument xmlns:ve="http://schemas.openxmlformats.org/markup-compatibility/2006" xmlns:o="urn:schemas-microsoft-com:office:office" xmlns:r="http://schemas.openxmlformats.org/officeDocument/2006/relationships" xmlns:m="http://schemas.openxmlformats.org/officeDocument/2006/math" xmlns:v="urn:schemas-microsoft-com:vml" xmlns:wp="http://schemas.openxmlformats.org/drawingml/2006/wordprocessingDrawing" xmlns:w10="urn:schemas-microsoft-com:office:word" xmlns:w="http://schemas.openxmlformats.org/wordprocessingml/2006/main" xmlns:wne="http://schemas.microsoft.com/office/word/2006/wordml">
+  <w:docParts/>
 </w:glossaryDocument>
 </file>
 
 <file path=word/glossary/fontTable.xml><?xml version="1.0" encoding="utf-8"?>
-<w:fonts xmlns:mc="http://schemas.openxmlformats.org/markup-compatibility/2006" xmlns:r="http://schemas.openxmlformats.org/officeDocument/2006/relationships" xmlns:w="http://schemas.openxmlformats.org/wordprocessingml/2006/main" xmlns:w14="http://schemas.microsoft.com/office/word/2010/wordml" xmlns:w15="http://schemas.microsoft.com/office/word/2012/wordml" mc:Ignorable="w14 w15">
+<w:fonts xmlns:r="http://schemas.openxmlformats.org/officeDocument/2006/relationships" xmlns:w="http://schemas.openxmlformats.org/wordprocessingml/2006/main">
   <w:font w:name="Monotype Corsiva">
     <w:panose1 w:val="03010101010201010101"/>
     <w:charset w:val="00"/>
@@ -9242,29 +7874,25 @@
     <w:charset w:val="00"/>
     <w:family w:val="swiss"/>
     <w:pitch w:val="variable"/>
-    <w:sig w:usb0="E10002FF" w:usb1="4000ACFF" w:usb2="00000009" w:usb3="00000000" w:csb0="0000019F" w:csb1="00000000"/>
+    <w:sig w:usb0="E00002FF" w:usb1="4000ACFF" w:usb2="00000001" w:usb3="00000000" w:csb0="0000019F" w:csb1="00000000"/>
   </w:font>
-  <w:font w:name="Calibri Light">
-    <w:panose1 w:val="020F0302020204030204"/>
+  <w:font w:name="Cambria">
+    <w:panose1 w:val="02040503050406030204"/>
     <w:charset w:val="00"/>
-    <w:family w:val="swiss"/>
+    <w:family w:val="roman"/>
     <w:pitch w:val="variable"/>
-    <w:sig w:usb0="A00002EF" w:usb1="4000207B" w:usb2="00000000" w:usb3="00000000" w:csb0="0000019F" w:csb1="00000000"/>
+    <w:sig w:usb0="E00002FF" w:usb1="400004FF" w:usb2="00000000" w:usb3="00000000" w:csb0="0000019F" w:csb1="00000000"/>
   </w:font>
 </w:fonts>
 </file>
 
 <file path=word/glossary/settings.xml><?xml version="1.0" encoding="utf-8"?>
-<w:settings xmlns:mc="http://schemas.openxmlformats.org/markup-compatibility/2006" xmlns:o="urn:schemas-microsoft-com:office:office" xmlns:r="http://schemas.openxmlformats.org/officeDocument/2006/relationships" xmlns:m="http://schemas.openxmlformats.org/officeDocument/2006/math" xmlns:v="urn:schemas-microsoft-com:vml" xmlns:w10="urn:schemas-microsoft-com:office:word" xmlns:w="http://schemas.openxmlformats.org/wordprocessingml/2006/main" xmlns:w14="http://schemas.microsoft.com/office/word/2010/wordml" xmlns:w15="http://schemas.microsoft.com/office/word/2012/wordml" xmlns:sl="http://schemas.openxmlformats.org/schemaLibrary/2006/main" mc:Ignorable="w14 w15">
+<w:settings xmlns:o="urn:schemas-microsoft-com:office:office" xmlns:r="http://schemas.openxmlformats.org/officeDocument/2006/relationships" xmlns:m="http://schemas.openxmlformats.org/officeDocument/2006/math" xmlns:v="urn:schemas-microsoft-com:vml" xmlns:w10="urn:schemas-microsoft-com:office:word" xmlns:w="http://schemas.openxmlformats.org/wordprocessingml/2006/main" xmlns:sl="http://schemas.openxmlformats.org/schemaLibrary/2006/main">
   <w:view w:val="normal"/>
   <w:defaultTabStop w:val="720"/>
   <w:characterSpacingControl w:val="doNotCompress"/>
   <w:compat>
     <w:useFELayout/>
-    <w:compatSetting w:name="compatibilityMode" w:uri="http://schemas.microsoft.com/office/word" w:val="14"/>
-    <w:compatSetting w:name="overrideTableStyleFontSizeAndJustification" w:uri="http://schemas.microsoft.com/office/word" w:val="1"/>
-    <w:compatSetting w:name="enableOpenTypeFeatures" w:uri="http://schemas.microsoft.com/office/word" w:val="1"/>
-    <w:compatSetting w:name="doNotFlipMirrorIndents" w:uri="http://schemas.microsoft.com/office/word" w:val="1"/>
   </w:compat>
   <w:rsids>
     <w:rsidRoot w:val="00CC59EE"/>
@@ -9275,6 +7903,7 @@
     <w:rsid w:val="00334955"/>
     <w:rsid w:val="006C1BC3"/>
     <w:rsid w:val="00AA53B2"/>
+    <w:rsid w:val="00B01D88"/>
     <w:rsid w:val="00CC59EE"/>
     <w:rsid w:val="00E279BC"/>
     <w:rsid w:val="00E9728E"/>
@@ -9283,7 +7912,7 @@
     <m:mathFont m:val="Cambria Math"/>
     <m:brkBin m:val="before"/>
     <m:brkBinSub m:val="--"/>
-    <m:smallFrac m:val="0"/>
+    <m:smallFrac/>
     <m:dispDef/>
     <m:lMargin m:val="0"/>
     <m:rMargin m:val="0"/>
@@ -9300,7 +7929,7 @@
 </file>
 
 <file path=word/glossary/styles.xml><?xml version="1.0" encoding="utf-8"?>
-<w:styles xmlns:mc="http://schemas.openxmlformats.org/markup-compatibility/2006" xmlns:r="http://schemas.openxmlformats.org/officeDocument/2006/relationships" xmlns:w="http://schemas.openxmlformats.org/wordprocessingml/2006/main" xmlns:w14="http://schemas.microsoft.com/office/word/2010/wordml" xmlns:w15="http://schemas.microsoft.com/office/word/2012/wordml" mc:Ignorable="w14 w15">
+<w:styles xmlns:r="http://schemas.openxmlformats.org/officeDocument/2006/relationships" xmlns:w="http://schemas.openxmlformats.org/wordprocessingml/2006/main">
   <w:docDefaults>
     <w:rPrDefault>
       <w:rPr>
@@ -9316,382 +7945,149 @@
       </w:pPr>
     </w:pPrDefault>
   </w:docDefaults>
-  <w:latentStyles w:defLockedState="0" w:defUIPriority="99" w:defSemiHidden="0" w:defUnhideWhenUsed="0" w:defQFormat="0" w:count="371">
-    <w:lsdException w:name="Normal" w:uiPriority="0" w:qFormat="1"/>
-    <w:lsdException w:name="heading 1" w:uiPriority="9" w:qFormat="1"/>
-    <w:lsdException w:name="heading 2" w:semiHidden="1" w:uiPriority="9" w:unhideWhenUsed="1" w:qFormat="1"/>
-    <w:lsdException w:name="heading 3" w:semiHidden="1" w:uiPriority="9" w:unhideWhenUsed="1" w:qFormat="1"/>
-    <w:lsdException w:name="heading 4" w:semiHidden="1" w:uiPriority="9" w:unhideWhenUsed="1" w:qFormat="1"/>
-    <w:lsdException w:name="heading 5" w:semiHidden="1" w:uiPriority="9" w:unhideWhenUsed="1" w:qFormat="1"/>
-    <w:lsdException w:name="heading 6" w:semiHidden="1" w:uiPriority="9" w:unhideWhenUsed="1" w:qFormat="1"/>
-    <w:lsdException w:name="heading 7" w:semiHidden="1" w:uiPriority="9" w:unhideWhenUsed="1" w:qFormat="1"/>
-    <w:lsdException w:name="heading 8" w:semiHidden="1" w:uiPriority="9" w:unhideWhenUsed="1" w:qFormat="1"/>
-    <w:lsdException w:name="heading 9" w:semiHidden="1" w:uiPriority="9" w:unhideWhenUsed="1" w:qFormat="1"/>
-    <w:lsdException w:name="index 1" w:semiHidden="1" w:unhideWhenUsed="1"/>
-    <w:lsdException w:name="index 2" w:semiHidden="1" w:unhideWhenUsed="1"/>
-    <w:lsdException w:name="index 3" w:semiHidden="1" w:unhideWhenUsed="1"/>
-    <w:lsdException w:name="index 4" w:semiHidden="1" w:unhideWhenUsed="1"/>
-    <w:lsdException w:name="index 5" w:semiHidden="1" w:unhideWhenUsed="1"/>
-    <w:lsdException w:name="index 6" w:semiHidden="1" w:unhideWhenUsed="1"/>
-    <w:lsdException w:name="index 7" w:semiHidden="1" w:unhideWhenUsed="1"/>
-    <w:lsdException w:name="index 8" w:semiHidden="1" w:unhideWhenUsed="1"/>
-    <w:lsdException w:name="index 9" w:semiHidden="1" w:unhideWhenUsed="1"/>
-    <w:lsdException w:name="toc 1" w:semiHidden="1" w:uiPriority="39" w:unhideWhenUsed="1"/>
-    <w:lsdException w:name="toc 2" w:semiHidden="1" w:uiPriority="39" w:unhideWhenUsed="1"/>
-    <w:lsdException w:name="toc 3" w:semiHidden="1" w:uiPriority="39" w:unhideWhenUsed="1"/>
-    <w:lsdException w:name="toc 4" w:semiHidden="1" w:uiPriority="39" w:unhideWhenUsed="1"/>
-    <w:lsdException w:name="toc 5" w:semiHidden="1" w:uiPriority="39" w:unhideWhenUsed="1"/>
-    <w:lsdException w:name="toc 6" w:semiHidden="1" w:uiPriority="39" w:unhideWhenUsed="1"/>
-    <w:lsdException w:name="toc 7" w:semiHidden="1" w:uiPriority="39" w:unhideWhenUsed="1"/>
-    <w:lsdException w:name="toc 8" w:semiHidden="1" w:uiPriority="39" w:unhideWhenUsed="1"/>
-    <w:lsdException w:name="toc 9" w:semiHidden="1" w:uiPriority="39" w:unhideWhenUsed="1"/>
-    <w:lsdException w:name="Normal Indent" w:semiHidden="1" w:unhideWhenUsed="1"/>
-    <w:lsdException w:name="footnote text" w:semiHidden="1" w:unhideWhenUsed="1"/>
-    <w:lsdException w:name="annotation text" w:semiHidden="1" w:unhideWhenUsed="1"/>
-    <w:lsdException w:name="header" w:semiHidden="1" w:unhideWhenUsed="1"/>
-    <w:lsdException w:name="footer" w:semiHidden="1" w:unhideWhenUsed="1"/>
-    <w:lsdException w:name="index heading" w:semiHidden="1" w:unhideWhenUsed="1"/>
-    <w:lsdException w:name="caption" w:semiHidden="1" w:uiPriority="35" w:unhideWhenUsed="1" w:qFormat="1"/>
-    <w:lsdException w:name="table of figures" w:semiHidden="1" w:unhideWhenUsed="1"/>
-    <w:lsdException w:name="envelope address" w:semiHidden="1" w:unhideWhenUsed="1"/>
-    <w:lsdException w:name="envelope return" w:semiHidden="1" w:unhideWhenUsed="1"/>
-    <w:lsdException w:name="footnote reference" w:semiHidden="1" w:unhideWhenUsed="1"/>
-    <w:lsdException w:name="annotation reference" w:semiHidden="1" w:unhideWhenUsed="1"/>
-    <w:lsdException w:name="line number" w:semiHidden="1" w:unhideWhenUsed="1"/>
-    <w:lsdException w:name="page number" w:semiHidden="1" w:unhideWhenUsed="1"/>
-    <w:lsdException w:name="endnote reference" w:semiHidden="1" w:unhideWhenUsed="1"/>
-    <w:lsdException w:name="endnote text" w:semiHidden="1" w:unhideWhenUsed="1"/>
-    <w:lsdException w:name="table of authorities" w:semiHidden="1" w:unhideWhenUsed="1"/>
-    <w:lsdException w:name="macro" w:semiHidden="1" w:unhideWhenUsed="1"/>
-    <w:lsdException w:name="toa heading" w:semiHidden="1" w:unhideWhenUsed="1"/>
-    <w:lsdException w:name="List" w:semiHidden="1" w:unhideWhenUsed="1"/>
-    <w:lsdException w:name="List Bullet" w:semiHidden="1" w:unhideWhenUsed="1"/>
-    <w:lsdException w:name="List Number" w:semiHidden="1" w:unhideWhenUsed="1"/>
-    <w:lsdException w:name="List 2" w:semiHidden="1" w:unhideWhenUsed="1"/>
-    <w:lsdException w:name="List 3" w:semiHidden="1" w:unhideWhenUsed="1"/>
-    <w:lsdException w:name="List 4" w:semiHidden="1" w:unhideWhenUsed="1"/>
-    <w:lsdException w:name="List 5" w:semiHidden="1" w:unhideWhenUsed="1"/>
-    <w:lsdException w:name="List Bullet 2" w:semiHidden="1" w:unhideWhenUsed="1"/>
-    <w:lsdException w:name="List Bullet 3" w:semiHidden="1" w:unhideWhenUsed="1"/>
-    <w:lsdException w:name="List Bullet 4" w:semiHidden="1" w:unhideWhenUsed="1"/>
-    <w:lsdException w:name="List Bullet 5" w:semiHidden="1" w:unhideWhenUsed="1"/>
-    <w:lsdException w:name="List Number 2" w:semiHidden="1" w:unhideWhenUsed="1"/>
-    <w:lsdException w:name="List Number 3" w:semiHidden="1" w:unhideWhenUsed="1"/>
-    <w:lsdException w:name="List Number 4" w:semiHidden="1" w:unhideWhenUsed="1"/>
-    <w:lsdException w:name="List Number 5" w:semiHidden="1" w:unhideWhenUsed="1"/>
-    <w:lsdException w:name="Title" w:uiPriority="10" w:qFormat="1"/>
-    <w:lsdException w:name="Closing" w:semiHidden="1" w:unhideWhenUsed="1"/>
-    <w:lsdException w:name="Signature" w:semiHidden="1" w:unhideWhenUsed="1"/>
-    <w:lsdException w:name="Default Paragraph Font" w:semiHidden="1" w:uiPriority="1" w:unhideWhenUsed="1"/>
-    <w:lsdException w:name="Body Text" w:semiHidden="1" w:unhideWhenUsed="1"/>
-    <w:lsdException w:name="Body Text Indent" w:semiHidden="1" w:unhideWhenUsed="1"/>
-    <w:lsdException w:name="List Continue" w:semiHidden="1" w:unhideWhenUsed="1"/>
-    <w:lsdException w:name="List Continue 2" w:semiHidden="1" w:unhideWhenUsed="1"/>
-    <w:lsdException w:name="List Continue 3" w:semiHidden="1" w:unhideWhenUsed="1"/>
-    <w:lsdException w:name="List Continue 4" w:semiHidden="1" w:unhideWhenUsed="1"/>
-    <w:lsdException w:name="List Continue 5" w:semiHidden="1" w:unhideWhenUsed="1"/>
-    <w:lsdException w:name="Message Header" w:semiHidden="1" w:unhideWhenUsed="1"/>
-    <w:lsdException w:name="Subtitle" w:uiPriority="11" w:qFormat="1"/>
-    <w:lsdException w:name="Salutation" w:semiHidden="1" w:unhideWhenUsed="1"/>
-    <w:lsdException w:name="Date" w:semiHidden="1" w:unhideWhenUsed="1"/>
-    <w:lsdException w:name="Body Text First Indent" w:semiHidden="1" w:unhideWhenUsed="1"/>
-    <w:lsdException w:name="Body Text First Indent 2" w:semiHidden="1" w:unhideWhenUsed="1"/>
-    <w:lsdException w:name="Note Heading" w:semiHidden="1" w:unhideWhenUsed="1"/>
-    <w:lsdException w:name="Body Text 2" w:semiHidden="1" w:unhideWhenUsed="1"/>
-    <w:lsdException w:name="Body Text 3" w:semiHidden="1" w:unhideWhenUsed="1"/>
-    <w:lsdException w:name="Body Text Indent 2" w:semiHidden="1" w:unhideWhenUsed="1"/>
-    <w:lsdException w:name="Body Text Indent 3" w:semiHidden="1" w:unhideWhenUsed="1"/>
-    <w:lsdException w:name="Block Text" w:semiHidden="1" w:unhideWhenUsed="1"/>
-    <w:lsdException w:name="Hyperlink" w:semiHidden="1" w:unhideWhenUsed="1"/>
-    <w:lsdException w:name="FollowedHyperlink" w:semiHidden="1" w:unhideWhenUsed="1"/>
-    <w:lsdException w:name="Strong" w:uiPriority="22" w:qFormat="1"/>
-    <w:lsdException w:name="Emphasis" w:uiPriority="20" w:qFormat="1"/>
-    <w:lsdException w:name="Document Map" w:semiHidden="1" w:unhideWhenUsed="1"/>
-    <w:lsdException w:name="Plain Text" w:semiHidden="1" w:unhideWhenUsed="1"/>
-    <w:lsdException w:name="E-mail Signature" w:semiHidden="1" w:unhideWhenUsed="1"/>
-    <w:lsdException w:name="HTML Top of Form" w:semiHidden="1" w:unhideWhenUsed="1"/>
-    <w:lsdException w:name="HTML Bottom of Form" w:semiHidden="1" w:unhideWhenUsed="1"/>
-    <w:lsdException w:name="Normal (Web)" w:semiHidden="1" w:unhideWhenUsed="1"/>
-    <w:lsdException w:name="HTML Acronym" w:semiHidden="1" w:unhideWhenUsed="1"/>
-    <w:lsdException w:name="HTML Address" w:semiHidden="1" w:unhideWhenUsed="1"/>
-    <w:lsdException w:name="HTML Cite" w:semiHidden="1" w:unhideWhenUsed="1"/>
-    <w:lsdException w:name="HTML Code" w:semiHidden="1" w:unhideWhenUsed="1"/>
-    <w:lsdException w:name="HTML Definition" w:semiHidden="1" w:unhideWhenUsed="1"/>
-    <w:lsdException w:name="HTML Keyboard" w:semiHidden="1" w:unhideWhenUsed="1"/>
-    <w:lsdException w:name="HTML Preformatted" w:semiHidden="1" w:unhideWhenUsed="1"/>
-    <w:lsdException w:name="HTML Sample" w:semiHidden="1" w:unhideWhenUsed="1"/>
-    <w:lsdException w:name="HTML Typewriter" w:semiHidden="1" w:unhideWhenUsed="1"/>
-    <w:lsdException w:name="HTML Variable" w:semiHidden="1" w:unhideWhenUsed="1"/>
-    <w:lsdException w:name="Normal Table" w:semiHidden="1" w:unhideWhenUsed="1"/>
-    <w:lsdException w:name="annotation subject" w:semiHidden="1" w:unhideWhenUsed="1"/>
-    <w:lsdException w:name="No List" w:semiHidden="1" w:unhideWhenUsed="1"/>
-    <w:lsdException w:name="Outline List 1" w:semiHidden="1" w:unhideWhenUsed="1"/>
-    <w:lsdException w:name="Outline List 2" w:semiHidden="1" w:unhideWhenUsed="1"/>
-    <w:lsdException w:name="Outline List 3" w:semiHidden="1" w:unhideWhenUsed="1"/>
-    <w:lsdException w:name="Table Simple 1" w:semiHidden="1" w:unhideWhenUsed="1"/>
-    <w:lsdException w:name="Table Simple 2" w:semiHidden="1" w:unhideWhenUsed="1"/>
-    <w:lsdException w:name="Table Simple 3" w:semiHidden="1" w:unhideWhenUsed="1"/>
-    <w:lsdException w:name="Table Classic 1" w:semiHidden="1" w:unhideWhenUsed="1"/>
-    <w:lsdException w:name="Table Classic 2" w:semiHidden="1" w:unhideWhenUsed="1"/>
-    <w:lsdException w:name="Table Classic 3" w:semiHidden="1" w:unhideWhenUsed="1"/>
-    <w:lsdException w:name="Table Classic 4" w:semiHidden="1" w:unhideWhenUsed="1"/>
-    <w:lsdException w:name="Table Colorful 1" w:semiHidden="1" w:unhideWhenUsed="1"/>
-    <w:lsdException w:name="Table Colorful 2" w:semiHidden="1" w:unhideWhenUsed="1"/>
-    <w:lsdException w:name="Table Colorful 3" w:semiHidden="1" w:unhideWhenUsed="1"/>
-    <w:lsdException w:name="Table Columns 1" w:semiHidden="1" w:unhideWhenUsed="1"/>
-    <w:lsdException w:name="Table Columns 2" w:semiHidden="1" w:unhideWhenUsed="1"/>
-    <w:lsdException w:name="Table Columns 3" w:semiHidden="1" w:unhideWhenUsed="1"/>
-    <w:lsdException w:name="Table Columns 4" w:semiHidden="1" w:unhideWhenUsed="1"/>
-    <w:lsdException w:name="Table Columns 5" w:semiHidden="1" w:unhideWhenUsed="1"/>
-    <w:lsdException w:name="Table Grid 1" w:semiHidden="1" w:unhideWhenUsed="1"/>
-    <w:lsdException w:name="Table Grid 2" w:semiHidden="1" w:unhideWhenUsed="1"/>
-    <w:lsdException w:name="Table Grid 3" w:semiHidden="1" w:unhideWhenUsed="1"/>
-    <w:lsdException w:name="Table Grid 4" w:semiHidden="1" w:unhideWhenUsed="1"/>
-    <w:lsdException w:name="Table Grid 5" w:semiHidden="1" w:unhideWhenUsed="1"/>
-    <w:lsdException w:name="Table Grid 6" w:semiHidden="1" w:unhideWhenUsed="1"/>
-    <w:lsdException w:name="Table Grid 7" w:semiHidden="1" w:unhideWhenUsed="1"/>
-    <w:lsdException w:name="Table Grid 8" w:semiHidden="1" w:unhideWhenUsed="1"/>
-    <w:lsdException w:name="Table List 1" w:semiHidden="1" w:unhideWhenUsed="1"/>
-    <w:lsdException w:name="Table List 2" w:semiHidden="1" w:unhideWhenUsed="1"/>
-    <w:lsdException w:name="Table List 3" w:semiHidden="1" w:unhideWhenUsed="1"/>
-    <w:lsdException w:name="Table List 4" w:semiHidden="1" w:unhideWhenUsed="1"/>
-    <w:lsdException w:name="Table List 5" w:semiHidden="1" w:unhideWhenUsed="1"/>
-    <w:lsdException w:name="Table List 6" w:semiHidden="1" w:unhideWhenUsed="1"/>
-    <w:lsdException w:name="Table List 7" w:semiHidden="1" w:unhideWhenUsed="1"/>
-    <w:lsdException w:name="Table List 8" w:semiHidden="1" w:unhideWhenUsed="1"/>
-    <w:lsdException w:name="Table 3D effects 1" w:semiHidden="1" w:unhideWhenUsed="1"/>
-    <w:lsdException w:name="Table 3D effects 2" w:semiHidden="1" w:unhideWhenUsed="1"/>
-    <w:lsdException w:name="Table 3D effects 3" w:semiHidden="1" w:unhideWhenUsed="1"/>
-    <w:lsdException w:name="Table Contemporary" w:semiHidden="1" w:unhideWhenUsed="1"/>
-    <w:lsdException w:name="Table Elegant" w:semiHidden="1" w:unhideWhenUsed="1"/>
-    <w:lsdException w:name="Table Professional" w:semiHidden="1" w:unhideWhenUsed="1"/>
-    <w:lsdException w:name="Table Subtle 1" w:semiHidden="1" w:unhideWhenUsed="1"/>
-    <w:lsdException w:name="Table Subtle 2" w:semiHidden="1" w:unhideWhenUsed="1"/>
-    <w:lsdException w:name="Table Web 1" w:semiHidden="1" w:unhideWhenUsed="1"/>
-    <w:lsdException w:name="Table Web 2" w:semiHidden="1" w:unhideWhenUsed="1"/>
-    <w:lsdException w:name="Table Web 3" w:semiHidden="1" w:unhideWhenUsed="1"/>
-    <w:lsdException w:name="Balloon Text" w:semiHidden="1" w:unhideWhenUsed="1"/>
-    <w:lsdException w:name="Table Grid" w:uiPriority="59"/>
-    <w:lsdException w:name="Table Theme" w:semiHidden="1" w:unhideWhenUsed="1"/>
-    <w:lsdException w:name="Placeholder Text" w:semiHidden="1"/>
-    <w:lsdException w:name="No Spacing" w:uiPriority="1" w:qFormat="1"/>
-    <w:lsdException w:name="Light Shading" w:uiPriority="60"/>
-    <w:lsdException w:name="Light List" w:uiPriority="61"/>
-    <w:lsdException w:name="Light Grid" w:uiPriority="62"/>
-    <w:lsdException w:name="Medium Shading 1" w:uiPriority="63"/>
-    <w:lsdException w:name="Medium Shading 2" w:uiPriority="64"/>
-    <w:lsdException w:name="Medium List 1" w:uiPriority="65"/>
-    <w:lsdException w:name="Medium List 2" w:uiPriority="66"/>
-    <w:lsdException w:name="Medium Grid 1" w:uiPriority="67"/>
-    <w:lsdException w:name="Medium Grid 2" w:uiPriority="68"/>
-    <w:lsdException w:name="Medium Grid 3" w:uiPriority="69"/>
-    <w:lsdException w:name="Dark List" w:uiPriority="70"/>
-    <w:lsdException w:name="Colorful Shading" w:uiPriority="71"/>
-    <w:lsdException w:name="Colorful List" w:uiPriority="72"/>
-    <w:lsdException w:name="Colorful Grid" w:uiPriority="73"/>
-    <w:lsdException w:name="Light Shading Accent 1" w:uiPriority="60"/>
-    <w:lsdException w:name="Light List Accent 1" w:uiPriority="61"/>
-    <w:lsdException w:name="Light Grid Accent 1" w:uiPriority="62"/>
-    <w:lsdException w:name="Medium Shading 1 Accent 1" w:uiPriority="63"/>
-    <w:lsdException w:name="Medium Shading 2 Accent 1" w:uiPriority="64"/>
-    <w:lsdException w:name="Medium List 1 Accent 1" w:uiPriority="65"/>
-    <w:lsdException w:name="Revision" w:semiHidden="1"/>
-    <w:lsdException w:name="List Paragraph" w:uiPriority="34" w:qFormat="1"/>
-    <w:lsdException w:name="Quote" w:uiPriority="29" w:qFormat="1"/>
-    <w:lsdException w:name="Intense Quote" w:uiPriority="30" w:qFormat="1"/>
-    <w:lsdException w:name="Medium List 2 Accent 1" w:uiPriority="66"/>
-    <w:lsdException w:name="Medium Grid 1 Accent 1" w:uiPriority="67"/>
-    <w:lsdException w:name="Medium Grid 2 Accent 1" w:uiPriority="68"/>
-    <w:lsdException w:name="Medium Grid 3 Accent 1" w:uiPriority="69"/>
-    <w:lsdException w:name="Dark List Accent 1" w:uiPriority="70"/>
-    <w:lsdException w:name="Colorful Shading Accent 1" w:uiPriority="71"/>
-    <w:lsdException w:name="Colorful List Accent 1" w:uiPriority="72"/>
-    <w:lsdException w:name="Colorful Grid Accent 1" w:uiPriority="73"/>
-    <w:lsdException w:name="Light Shading Accent 2" w:uiPriority="60"/>
-    <w:lsdException w:name="Light List Accent 2" w:uiPriority="61"/>
-    <w:lsdException w:name="Light Grid Accent 2" w:uiPriority="62"/>
-    <w:lsdException w:name="Medium Shading 1 Accent 2" w:uiPriority="63"/>
-    <w:lsdException w:name="Medium Shading 2 Accent 2" w:uiPriority="64"/>
-    <w:lsdException w:name="Medium List 1 Accent 2" w:uiPriority="65"/>
-    <w:lsdException w:name="Medium List 2 Accent 2" w:uiPriority="66"/>
-    <w:lsdException w:name="Medium Grid 1 Accent 2" w:uiPriority="67"/>
-    <w:lsdException w:name="Medium Grid 2 Accent 2" w:uiPriority="68"/>
-    <w:lsdException w:name="Medium Grid 3 Accent 2" w:uiPriority="69"/>
-    <w:lsdException w:name="Dark List Accent 2" w:uiPriority="70"/>
-    <w:lsdException w:name="Colorful Shading Accent 2" w:uiPriority="71"/>
-    <w:lsdException w:name="Colorful List Accent 2" w:uiPriority="72"/>
-    <w:lsdException w:name="Colorful Grid Accent 2" w:uiPriority="73"/>
-    <w:lsdException w:name="Light Shading Accent 3" w:uiPriority="60"/>
-    <w:lsdException w:name="Light List Accent 3" w:uiPriority="61"/>
-    <w:lsdException w:name="Light Grid Accent 3" w:uiPriority="62"/>
-    <w:lsdException w:name="Medium Shading 1 Accent 3" w:uiPriority="63"/>
-    <w:lsdException w:name="Medium Shading 2 Accent 3" w:uiPriority="64"/>
-    <w:lsdException w:name="Medium List 1 Accent 3" w:uiPriority="65"/>
-    <w:lsdException w:name="Medium List 2 Accent 3" w:uiPriority="66"/>
-    <w:lsdException w:name="Medium Grid 1 Accent 3" w:uiPriority="67"/>
-    <w:lsdException w:name="Medium Grid 2 Accent 3" w:uiPriority="68"/>
-    <w:lsdException w:name="Medium Grid 3 Accent 3" w:uiPriority="69"/>
-    <w:lsdException w:name="Dark List Accent 3" w:uiPriority="70"/>
-    <w:lsdException w:name="Colorful Shading Accent 3" w:uiPriority="71"/>
-    <w:lsdException w:name="Colorful List Accent 3" w:uiPriority="72"/>
-    <w:lsdException w:name="Colorful Grid Accent 3" w:uiPriority="73"/>
-    <w:lsdException w:name="Light Shading Accent 4" w:uiPriority="60"/>
-    <w:lsdException w:name="Light List Accent 4" w:uiPriority="61"/>
-    <w:lsdException w:name="Light Grid Accent 4" w:uiPriority="62"/>
-    <w:lsdException w:name="Medium Shading 1 Accent 4" w:uiPriority="63"/>
-    <w:lsdException w:name="Medium Shading 2 Accent 4" w:uiPriority="64"/>
-    <w:lsdException w:name="Medium List 1 Accent 4" w:uiPriority="65"/>
-    <w:lsdException w:name="Medium List 2 Accent 4" w:uiPriority="66"/>
-    <w:lsdException w:name="Medium Grid 1 Accent 4" w:uiPriority="67"/>
-    <w:lsdException w:name="Medium Grid 2 Accent 4" w:uiPriority="68"/>
-    <w:lsdException w:name="Medium Grid 3 Accent 4" w:uiPriority="69"/>
-    <w:lsdException w:name="Dark List Accent 4" w:uiPriority="70"/>
-    <w:lsdException w:name="Colorful Shading Accent 4" w:uiPriority="71"/>
-    <w:lsdException w:name="Colorful List Accent 4" w:uiPriority="72"/>
-    <w:lsdException w:name="Colorful Grid Accent 4" w:uiPriority="73"/>
-    <w:lsdException w:name="Light Shading Accent 5" w:uiPriority="60"/>
-    <w:lsdException w:name="Light List Accent 5" w:uiPriority="61"/>
-    <w:lsdException w:name="Light Grid Accent 5" w:uiPriority="62"/>
-    <w:lsdException w:name="Medium Shading 1 Accent 5" w:uiPriority="63"/>
-    <w:lsdException w:name="Medium Shading 2 Accent 5" w:uiPriority="64"/>
-    <w:lsdException w:name="Medium List 1 Accent 5" w:uiPriority="65"/>
-    <w:lsdException w:name="Medium List 2 Accent 5" w:uiPriority="66"/>
-    <w:lsdException w:name="Medium Grid 1 Accent 5" w:uiPriority="67"/>
-    <w:lsdException w:name="Medium Grid 2 Accent 5" w:uiPriority="68"/>
-    <w:lsdException w:name="Medium Grid 3 Accent 5" w:uiPriority="69"/>
-    <w:lsdException w:name="Dark List Accent 5" w:uiPriority="70"/>
-    <w:lsdException w:name="Colorful Shading Accent 5" w:uiPriority="71"/>
-    <w:lsdException w:name="Colorful List Accent 5" w:uiPriority="72"/>
-    <w:lsdException w:name="Colorful Grid Accent 5" w:uiPriority="73"/>
-    <w:lsdException w:name="Light Shading Accent 6" w:uiPriority="60"/>
-    <w:lsdException w:name="Light List Accent 6" w:uiPriority="61"/>
-    <w:lsdException w:name="Light Grid Accent 6" w:uiPriority="62"/>
-    <w:lsdException w:name="Medium Shading 1 Accent 6" w:uiPriority="63"/>
-    <w:lsdException w:name="Medium Shading 2 Accent 6" w:uiPriority="64"/>
-    <w:lsdException w:name="Medium List 1 Accent 6" w:uiPriority="65"/>
-    <w:lsdException w:name="Medium List 2 Accent 6" w:uiPriority="66"/>
-    <w:lsdException w:name="Medium Grid 1 Accent 6" w:uiPriority="67"/>
-    <w:lsdException w:name="Medium Grid 2 Accent 6" w:uiPriority="68"/>
-    <w:lsdException w:name="Medium Grid 3 Accent 6" w:uiPriority="69"/>
-    <w:lsdException w:name="Dark List Accent 6" w:uiPriority="70"/>
-    <w:lsdException w:name="Colorful Shading Accent 6" w:uiPriority="71"/>
-    <w:lsdException w:name="Colorful List Accent 6" w:uiPriority="72"/>
-    <w:lsdException w:name="Colorful Grid Accent 6" w:uiPriority="73"/>
-    <w:lsdException w:name="Subtle Emphasis" w:uiPriority="19" w:qFormat="1"/>
-    <w:lsdException w:name="Intense Emphasis" w:uiPriority="21" w:qFormat="1"/>
-    <w:lsdException w:name="Subtle Reference" w:uiPriority="31" w:qFormat="1"/>
-    <w:lsdException w:name="Intense Reference" w:uiPriority="32" w:qFormat="1"/>
-    <w:lsdException w:name="Book Title" w:uiPriority="33" w:qFormat="1"/>
-    <w:lsdException w:name="Bibliography" w:semiHidden="1" w:uiPriority="37" w:unhideWhenUsed="1"/>
-    <w:lsdException w:name="TOC Heading" w:semiHidden="1" w:uiPriority="39" w:unhideWhenUsed="1" w:qFormat="1"/>
-    <w:lsdException w:name="Plain Table 1" w:uiPriority="41"/>
-    <w:lsdException w:name="Plain Table 2" w:uiPriority="42"/>
-    <w:lsdException w:name="Plain Table 3" w:uiPriority="43"/>
-    <w:lsdException w:name="Plain Table 4" w:uiPriority="44"/>
-    <w:lsdException w:name="Plain Table 5" w:uiPriority="45"/>
-    <w:lsdException w:name="Grid Table Light" w:uiPriority="40"/>
-    <w:lsdException w:name="Grid Table 1 Light" w:uiPriority="46"/>
-    <w:lsdException w:name="Grid Table 2" w:uiPriority="47"/>
-    <w:lsdException w:name="Grid Table 3" w:uiPriority="48"/>
-    <w:lsdException w:name="Grid Table 4" w:uiPriority="49"/>
-    <w:lsdException w:name="Grid Table 5 Dark" w:uiPriority="50"/>
-    <w:lsdException w:name="Grid Table 6 Colorful" w:uiPriority="51"/>
-    <w:lsdException w:name="Grid Table 7 Colorful" w:uiPriority="52"/>
-    <w:lsdException w:name="Grid Table 1 Light Accent 1" w:uiPriority="46"/>
-    <w:lsdException w:name="Grid Table 2 Accent 1" w:uiPriority="47"/>
-    <w:lsdException w:name="Grid Table 3 Accent 1" w:uiPriority="48"/>
-    <w:lsdException w:name="Grid Table 4 Accent 1" w:uiPriority="49"/>
-    <w:lsdException w:name="Grid Table 5 Dark Accent 1" w:uiPriority="50"/>
-    <w:lsdException w:name="Grid Table 6 Colorful Accent 1" w:uiPriority="51"/>
-    <w:lsdException w:name="Grid Table 7 Colorful Accent 1" w:uiPriority="52"/>
-    <w:lsdException w:name="Grid Table 1 Light Accent 2" w:uiPriority="46"/>
-    <w:lsdException w:name="Grid Table 2 Accent 2" w:uiPriority="47"/>
-    <w:lsdException w:name="Grid Table 3 Accent 2" w:uiPriority="48"/>
-    <w:lsdException w:name="Grid Table 4 Accent 2" w:uiPriority="49"/>
-    <w:lsdException w:name="Grid Table 5 Dark Accent 2" w:uiPriority="50"/>
-    <w:lsdException w:name="Grid Table 6 Colorful Accent 2" w:uiPriority="51"/>
-    <w:lsdException w:name="Grid Table 7 Colorful Accent 2" w:uiPriority="52"/>
-    <w:lsdException w:name="Grid Table 1 Light Accent 3" w:uiPriority="46"/>
-    <w:lsdException w:name="Grid Table 2 Accent 3" w:uiPriority="47"/>
-    <w:lsdException w:name="Grid Table 3 Accent 3" w:uiPriority="48"/>
-    <w:lsdException w:name="Grid Table 4 Accent 3" w:uiPriority="49"/>
-    <w:lsdException w:name="Grid Table 5 Dark Accent 3" w:uiPriority="50"/>
-    <w:lsdException w:name="Grid Table 6 Colorful Accent 3" w:uiPriority="51"/>
-    <w:lsdException w:name="Grid Table 7 Colorful Accent 3" w:uiPriority="52"/>
-    <w:lsdException w:name="Grid Table 1 Light Accent 4" w:uiPriority="46"/>
-    <w:lsdException w:name="Grid Table 2 Accent 4" w:uiPriority="47"/>
-    <w:lsdException w:name="Grid Table 3 Accent 4" w:uiPriority="48"/>
-    <w:lsdException w:name="Grid Table 4 Accent 4" w:uiPriority="49"/>
-    <w:lsdException w:name="Grid Table 5 Dark Accent 4" w:uiPriority="50"/>
-    <w:lsdException w:name="Grid Table 6 Colorful Accent 4" w:uiPriority="51"/>
-    <w:lsdException w:name="Grid Table 7 Colorful Accent 4" w:uiPriority="52"/>
-    <w:lsdException w:name="Grid Table 1 Light Accent 5" w:uiPriority="46"/>
-    <w:lsdException w:name="Grid Table 2 Accent 5" w:uiPriority="47"/>
-    <w:lsdException w:name="Grid Table 3 Accent 5" w:uiPriority="48"/>
-    <w:lsdException w:name="Grid Table 4 Accent 5" w:uiPriority="49"/>
-    <w:lsdException w:name="Grid Table 5 Dark Accent 5" w:uiPriority="50"/>
-    <w:lsdException w:name="Grid Table 6 Colorful Accent 5" w:uiPriority="51"/>
-    <w:lsdException w:name="Grid Table 7 Colorful Accent 5" w:uiPriority="52"/>
-    <w:lsdException w:name="Grid Table 1 Light Accent 6" w:uiPriority="46"/>
-    <w:lsdException w:name="Grid Table 2 Accent 6" w:uiPriority="47"/>
-    <w:lsdException w:name="Grid Table 3 Accent 6" w:uiPriority="48"/>
-    <w:lsdException w:name="Grid Table 4 Accent 6" w:uiPriority="49"/>
-    <w:lsdException w:name="Grid Table 5 Dark Accent 6" w:uiPriority="50"/>
-    <w:lsdException w:name="Grid Table 6 Colorful Accent 6" w:uiPriority="51"/>
-    <w:lsdException w:name="Grid Table 7 Colorful Accent 6" w:uiPriority="52"/>
-    <w:lsdException w:name="List Table 1 Light" w:uiPriority="46"/>
-    <w:lsdException w:name="List Table 2" w:uiPriority="47"/>
-    <w:lsdException w:name="List Table 3" w:uiPriority="48"/>
-    <w:lsdException w:name="List Table 4" w:uiPriority="49"/>
-    <w:lsdException w:name="List Table 5 Dark" w:uiPriority="50"/>
-    <w:lsdException w:name="List Table 6 Colorful" w:uiPriority="51"/>
-    <w:lsdException w:name="List Table 7 Colorful" w:uiPriority="52"/>
-    <w:lsdException w:name="List Table 1 Light Accent 1" w:uiPriority="46"/>
-    <w:lsdException w:name="List Table 2 Accent 1" w:uiPriority="47"/>
-    <w:lsdException w:name="List Table 3 Accent 1" w:uiPriority="48"/>
-    <w:lsdException w:name="List Table 4 Accent 1" w:uiPriority="49"/>
-    <w:lsdException w:name="List Table 5 Dark Accent 1" w:uiPriority="50"/>
-    <w:lsdException w:name="List Table 6 Colorful Accent 1" w:uiPriority="51"/>
-    <w:lsdException w:name="List Table 7 Colorful Accent 1" w:uiPriority="52"/>
-    <w:lsdException w:name="List Table 1 Light Accent 2" w:uiPriority="46"/>
-    <w:lsdException w:name="List Table 2 Accent 2" w:uiPriority="47"/>
-    <w:lsdException w:name="List Table 3 Accent 2" w:uiPriority="48"/>
-    <w:lsdException w:name="List Table 4 Accent 2" w:uiPriority="49"/>
-    <w:lsdException w:name="List Table 5 Dark Accent 2" w:uiPriority="50"/>
-    <w:lsdException w:name="List Table 6 Colorful Accent 2" w:uiPriority="51"/>
-    <w:lsdException w:name="List Table 7 Colorful Accent 2" w:uiPriority="52"/>
-    <w:lsdException w:name="List Table 1 Light Accent 3" w:uiPriority="46"/>
-    <w:lsdException w:name="List Table 2 Accent 3" w:uiPriority="47"/>
-    <w:lsdException w:name="List Table 3 Accent 3" w:uiPriority="48"/>
-    <w:lsdException w:name="List Table 4 Accent 3" w:uiPriority="49"/>
-    <w:lsdException w:name="List Table 5 Dark Accent 3" w:uiPriority="50"/>
-    <w:lsdException w:name="List Table 6 Colorful Accent 3" w:uiPriority="51"/>
-    <w:lsdException w:name="List Table 7 Colorful Accent 3" w:uiPriority="52"/>
-    <w:lsdException w:name="List Table 1 Light Accent 4" w:uiPriority="46"/>
-    <w:lsdException w:name="List Table 2 Accent 4" w:uiPriority="47"/>
-    <w:lsdException w:name="List Table 3 Accent 4" w:uiPriority="48"/>
-    <w:lsdException w:name="List Table 4 Accent 4" w:uiPriority="49"/>
-    <w:lsdException w:name="List Table 5 Dark Accent 4" w:uiPriority="50"/>
-    <w:lsdException w:name="List Table 6 Colorful Accent 4" w:uiPriority="51"/>
-    <w:lsdException w:name="List Table 7 Colorful Accent 4" w:uiPriority="52"/>
-    <w:lsdException w:name="List Table 1 Light Accent 5" w:uiPriority="46"/>
-    <w:lsdException w:name="List Table 2 Accent 5" w:uiPriority="47"/>
-    <w:lsdException w:name="List Table 3 Accent 5" w:uiPriority="48"/>
-    <w:lsdException w:name="List Table 4 Accent 5" w:uiPriority="49"/>
-    <w:lsdException w:name="List Table 5 Dark Accent 5" w:uiPriority="50"/>
-    <w:lsdException w:name="List Table 6 Colorful Accent 5" w:uiPriority="51"/>
-    <w:lsdException w:name="List Table 7 Colorful Accent 5" w:uiPriority="52"/>
-    <w:lsdException w:name="List Table 1 Light Accent 6" w:uiPriority="46"/>
-    <w:lsdException w:name="List Table 2 Accent 6" w:uiPriority="47"/>
-    <w:lsdException w:name="List Table 3 Accent 6" w:uiPriority="48"/>
-    <w:lsdException w:name="List Table 4 Accent 6" w:uiPriority="49"/>
-    <w:lsdException w:name="List Table 5 Dark Accent 6" w:uiPriority="50"/>
-    <w:lsdException w:name="List Table 6 Colorful Accent 6" w:uiPriority="51"/>
-    <w:lsdException w:name="List Table 7 Colorful Accent 6" w:uiPriority="52"/>
+  <w:latentStyles w:defLockedState="0" w:defUIPriority="99" w:defSemiHidden="1" w:defUnhideWhenUsed="1" w:defQFormat="0" w:count="267">
+    <w:lsdException w:name="Normal" w:semiHidden="0" w:uiPriority="0" w:unhideWhenUsed="0" w:qFormat="1"/>
+    <w:lsdException w:name="heading 1" w:semiHidden="0" w:uiPriority="9" w:unhideWhenUsed="0" w:qFormat="1"/>
+    <w:lsdException w:name="heading 2" w:uiPriority="9" w:qFormat="1"/>
+    <w:lsdException w:name="heading 3" w:uiPriority="9" w:qFormat="1"/>
+    <w:lsdException w:name="heading 4" w:uiPriority="9" w:qFormat="1"/>
+    <w:lsdException w:name="heading 5" w:uiPriority="9" w:qFormat="1"/>
+    <w:lsdException w:name="heading 6" w:uiPriority="9" w:qFormat="1"/>
+    <w:lsdException w:name="heading 7" w:uiPriority="9" w:qFormat="1"/>
+    <w:lsdException w:name="heading 8" w:uiPriority="9" w:qFormat="1"/>
+    <w:lsdException w:name="heading 9" w:uiPriority="9" w:qFormat="1"/>
+    <w:lsdException w:name="toc 1" w:uiPriority="39"/>
+    <w:lsdException w:name="toc 2" w:uiPriority="39"/>
+    <w:lsdException w:name="toc 3" w:uiPriority="39"/>
+    <w:lsdException w:name="toc 4" w:uiPriority="39"/>
+    <w:lsdException w:name="toc 5" w:uiPriority="39"/>
+    <w:lsdException w:name="toc 6" w:uiPriority="39"/>
+    <w:lsdException w:name="toc 7" w:uiPriority="39"/>
+    <w:lsdException w:name="toc 8" w:uiPriority="39"/>
+    <w:lsdException w:name="toc 9" w:uiPriority="39"/>
+    <w:lsdException w:name="caption" w:uiPriority="35" w:qFormat="1"/>
+    <w:lsdException w:name="Title" w:semiHidden="0" w:uiPriority="10" w:unhideWhenUsed="0" w:qFormat="1"/>
+    <w:lsdException w:name="Default Paragraph Font" w:uiPriority="1"/>
+    <w:lsdException w:name="Subtitle" w:semiHidden="0" w:uiPriority="11" w:unhideWhenUsed="0" w:qFormat="1"/>
+    <w:lsdException w:name="Strong" w:semiHidden="0" w:uiPriority="22" w:unhideWhenUsed="0" w:qFormat="1"/>
+    <w:lsdException w:name="Emphasis" w:semiHidden="0" w:uiPriority="20" w:unhideWhenUsed="0" w:qFormat="1"/>
+    <w:lsdException w:name="Table Grid" w:semiHidden="0" w:uiPriority="59" w:unhideWhenUsed="0"/>
+    <w:lsdException w:name="Placeholder Text" w:unhideWhenUsed="0"/>
+    <w:lsdException w:name="No Spacing" w:semiHidden="0" w:uiPriority="1" w:unhideWhenUsed="0" w:qFormat="1"/>
+    <w:lsdException w:name="Light Shading" w:semiHidden="0" w:uiPriority="60" w:unhideWhenUsed="0"/>
+    <w:lsdException w:name="Light List" w:semiHidden="0" w:uiPriority="61" w:unhideWhenUsed="0"/>
+    <w:lsdException w:name="Light Grid" w:semiHidden="0" w:uiPriority="62" w:unhideWhenUsed="0"/>
+    <w:lsdException w:name="Medium Shading 1" w:semiHidden="0" w:uiPriority="63" w:unhideWhenUsed="0"/>
+    <w:lsdException w:name="Medium Shading 2" w:semiHidden="0" w:uiPriority="64" w:unhideWhenUsed="0"/>
+    <w:lsdException w:name="Medium List 1" w:semiHidden="0" w:uiPriority="65" w:unhideWhenUsed="0"/>
+    <w:lsdException w:name="Medium List 2" w:semiHidden="0" w:uiPriority="66" w:unhideWhenUsed="0"/>
+    <w:lsdException w:name="Medium Grid 1" w:semiHidden="0" w:uiPriority="67" w:unhideWhenUsed="0"/>
+    <w:lsdException w:name="Medium Grid 2" w:semiHidden="0" w:uiPriority="68" w:unhideWhenUsed="0"/>
+    <w:lsdException w:name="Medium Grid 3" w:semiHidden="0" w:uiPriority="69" w:unhideWhenUsed="0"/>
+    <w:lsdException w:name="Dark List" w:semiHidden="0" w:uiPriority="70" w:unhideWhenUsed="0"/>
+    <w:lsdException w:name="Colorful Shading" w:semiHidden="0" w:uiPriority="71" w:unhideWhenUsed="0"/>
+    <w:lsdException w:name="Colorful List" w:semiHidden="0" w:uiPriority="72" w:unhideWhenUsed="0"/>
+    <w:lsdException w:name="Colorful Grid" w:semiHidden="0" w:uiPriority="73" w:unhideWhenUsed="0"/>
+    <w:lsdException w:name="Light Shading Accent 1" w:semiHidden="0" w:uiPriority="60" w:unhideWhenUsed="0"/>
+    <w:lsdException w:name="Light List Accent 1" w:semiHidden="0" w:uiPriority="61" w:unhideWhenUsed="0"/>
+    <w:lsdException w:name="Light Grid Accent 1" w:semiHidden="0" w:uiPriority="62" w:unhideWhenUsed="0"/>
+    <w:lsdException w:name="Medium Shading 1 Accent 1" w:semiHidden="0" w:uiPriority="63" w:unhideWhenUsed="0"/>
+    <w:lsdException w:name="Medium Shading 2 Accent 1" w:semiHidden="0" w:uiPriority="64" w:unhideWhenUsed="0"/>
+    <w:lsdException w:name="Medium List 1 Accent 1" w:semiHidden="0" w:uiPriority="65" w:unhideWhenUsed="0"/>
+    <w:lsdException w:name="Revision" w:unhideWhenUsed="0"/>
+    <w:lsdException w:name="List Paragraph" w:semiHidden="0" w:uiPriority="34" w:unhideWhenUsed="0" w:qFormat="1"/>
+    <w:lsdException w:name="Quote" w:semiHidden="0" w:uiPriority="29" w:unhideWhenUsed="0" w:qFormat="1"/>
+    <w:lsdException w:name="Intense Quote" w:semiHidden="0" w:uiPriority="30" w:unhideWhenUsed="0" w:qFormat="1"/>
+    <w:lsdException w:name="Medium List 2 Accent 1" w:semiHidden="0" w:uiPriority="66" w:unhideWhenUsed="0"/>
+    <w:lsdException w:name="Medium Grid 1 Accent 1" w:semiHidden="0" w:uiPriority="67" w:unhideWhenUsed="0"/>
+    <w:lsdException w:name="Medium Grid 2 Accent 1" w:semiHidden="0" w:uiPriority="68" w:unhideWhenUsed="0"/>
+    <w:lsdException w:name="Medium Grid 3 Accent 1" w:semiHidden="0" w:uiPriority="69" w:unhideWhenUsed="0"/>
+    <w:lsdException w:name="Dark List Accent 1" w:semiHidden="0" w:uiPriority="70" w:unhideWhenUsed="0"/>
+    <w:lsdException w:name="Colorful Shading Accent 1" w:semiHidden="0" w:uiPriority="71" w:unhideWhenUsed="0"/>
+    <w:lsdException w:name="Colorful List Accent 1" w:semiHidden="0" w:uiPriority="72" w:unhideWhenUsed="0"/>
+    <w:lsdException w:name="Colorful Grid Accent 1" w:semiHidden="0" w:uiPriority="73" w:unhideWhenUsed="0"/>
+    <w:lsdException w:name="Light Shading Accent 2" w:semiHidden="0" w:uiPriority="60" w:unhideWhenUsed="0"/>
+    <w:lsdException w:name="Light List Accent 2" w:semiHidden="0" w:uiPriority="61" w:unhideWhenUsed="0"/>
+    <w:lsdException w:name="Light Grid Accent 2" w:semiHidden="0" w:uiPriority="62" w:unhideWhenUsed="0"/>
+    <w:lsdException w:name="Medium Shading 1 Accent 2" w:semiHidden="0" w:uiPriority="63" w:unhideWhenUsed="0"/>
+    <w:lsdException w:name="Medium Shading 2 Accent 2" w:semiHidden="0" w:uiPriority="64" w:unhideWhenUsed="0"/>
+    <w:lsdException w:name="Medium List 1 Accent 2" w:semiHidden="0" w:uiPriority="65" w:unhideWhenUsed="0"/>
+    <w:lsdException w:name="Medium List 2 Accent 2" w:semiHidden="0" w:uiPriority="66" w:unhideWhenUsed="0"/>
+    <w:lsdException w:name="Medium Grid 1 Accent 2" w:semiHidden="0" w:uiPriority="67" w:unhideWhenUsed="0"/>
+    <w:lsdException w:name="Medium Grid 2 Accent 2" w:semiHidden="0" w:uiPriority="68" w:unhideWhenUsed="0"/>
+    <w:lsdException w:name="Medium Grid 3 Accent 2" w:semiHidden="0" w:uiPriority="69" w:unhideWhenUsed="0"/>
+    <w:lsdException w:name="Dark List Accent 2" w:semiHidden="0" w:uiPriority="70" w:unhideWhenUsed="0"/>
+    <w:lsdException w:name="Colorful Shading Accent 2" w:semiHidden="0" w:uiPriority="71" w:unhideWhenUsed="0"/>
+    <w:lsdException w:name="Colorful List Accent 2" w:semiHidden="0" w:uiPriority="72" w:unhideWhenUsed="0"/>
+    <w:lsdException w:name="Colorful Grid Accent 2" w:semiHidden="0" w:uiPriority="73" w:unhideWhenUsed="0"/>
+    <w:lsdException w:name="Light Shading Accent 3" w:semiHidden="0" w:uiPriority="60" w:unhideWhenUsed="0"/>
+    <w:lsdException w:name="Light List Accent 3" w:semiHidden="0" w:uiPriority="61" w:unhideWhenUsed="0"/>
+    <w:lsdException w:name="Light Grid Accent 3" w:semiHidden="0" w:uiPriority="62" w:unhideWhenUsed="0"/>
+    <w:lsdException w:name="Medium Shading 1 Accent 3" w:semiHidden="0" w:uiPriority="63" w:unhideWhenUsed="0"/>
+    <w:lsdException w:name="Medium Shading 2 Accent 3" w:semiHidden="0" w:uiPriority="64" w:unhideWhenUsed="0"/>
+    <w:lsdException w:name="Medium List 1 Accent 3" w:semiHidden="0" w:uiPriority="65" w:unhideWhenUsed="0"/>
+    <w:lsdException w:name="Medium List 2 Accent 3" w:semiHidden="0" w:uiPriority="66" w:unhideWhenUsed="0"/>
+    <w:lsdException w:name="Medium Grid 1 Accent 3" w:semiHidden="0" w:uiPriority="67" w:unhideWhenUsed="0"/>
+    <w:lsdException w:name="Medium Grid 2 Accent 3" w:semiHidden="0" w:uiPriority="68" w:unhideWhenUsed="0"/>
+    <w:lsdException w:name="Medium Grid 3 Accent 3" w:semiHidden="0" w:uiPriority="69" w:unhideWhenUsed="0"/>
+    <w:lsdException w:name="Dark List Accent 3" w:semiHidden="0" w:uiPriority="70" w:unhideWhenUsed="0"/>
+    <w:lsdException w:name="Colorful Shading Accent 3" w:semiHidden="0" w:uiPriority="71" w:unhideWhenUsed="0"/>
+    <w:lsdException w:name="Colorful List Accent 3" w:semiHidden="0" w:uiPriority="72" w:unhideWhenUsed="0"/>
+    <w:lsdException w:name="Colorful Grid Accent 3" w:semiHidden="0" w:uiPriority="73" w:unhideWhenUsed="0"/>
+    <w:lsdException w:name="Light Shading Accent 4" w:semiHidden="0" w:uiPriority="60" w:unhideWhenUsed="0"/>
+    <w:lsdException w:name="Light List Accent 4" w:semiHidden="0" w:uiPriority="61" w:unhideWhenUsed="0"/>
+    <w:lsdException w:name="Light Grid Accent 4" w:semiHidden="0" w:uiPriority="62" w:unhideWhenUsed="0"/>
+    <w:lsdException w:name="Medium Shading 1 Accent 4" w:semiHidden="0" w:uiPriority="63" w:unhideWhenUsed="0"/>
+    <w:lsdException w:name="Medium Shading 2 Accent 4" w:semiHidden="0" w:uiPriority="64" w:unhideWhenUsed="0"/>
+    <w:lsdException w:name="Medium List 1 Accent 4" w:semiHidden="0" w:uiPriority="65" w:unhideWhenUsed="0"/>
+    <w:lsdException w:name="Medium List 2 Accent 4" w:semiHidden="0" w:uiPriority="66" w:unhideWhenUsed="0"/>
+    <w:lsdException w:name="Medium Grid 1 Accent 4" w:semiHidden="0" w:uiPriority="67" w:unhideWhenUsed="0"/>
+    <w:lsdException w:name="Medium Grid 2 Accent 4" w:semiHidden="0" w:uiPriority="68" w:unhideWhenUsed="0"/>
+    <w:lsdException w:name="Medium Grid 3 Accent 4" w:semiHidden="0" w:uiPriority="69" w:unhideWhenUsed="0"/>
+    <w:lsdException w:name="Dark List Accent 4" w:semiHidden="0" w:uiPriority="70" w:unhideWhenUsed="0"/>
+    <w:lsdException w:name="Colorful Shading Accent 4" w:semiHidden="0" w:uiPriority="71" w:unhideWhenUsed="0"/>
+    <w:lsdException w:name="Colorful List Accent 4" w:semiHidden="0" w:uiPriority="72" w:unhideWhenUsed="0"/>
+    <w:lsdException w:name="Colorful Grid Accent 4" w:semiHidden="0" w:uiPriority="73" w:unhideWhenUsed="0"/>
+    <w:lsdException w:name="Light Shading Accent 5" w:semiHidden="0" w:uiPriority="60" w:unhideWhenUsed="0"/>
+    <w:lsdException w:name="Light List Accent 5" w:semiHidden="0" w:uiPriority="61" w:unhideWhenUsed="0"/>
+    <w:lsdException w:name="Light Grid Accent 5" w:semiHidden="0" w:uiPriority="62" w:unhideWhenUsed="0"/>
+    <w:lsdException w:name="Medium Shading 1 Accent 5" w:semiHidden="0" w:uiPriority="63" w:unhideWhenUsed="0"/>
+    <w:lsdException w:name="Medium Shading 2 Accent 5" w:semiHidden="0" w:uiPriority="64" w:unhideWhenUsed="0"/>
+    <w:lsdException w:name="Medium List 1 Accent 5" w:semiHidden="0" w:uiPriority="65" w:unhideWhenUsed="0"/>
+    <w:lsdException w:name="Medium List 2 Accent 5" w:semiHidden="0" w:uiPriority="66" w:unhideWhenUsed="0"/>
+    <w:lsdException w:name="Medium Grid 1 Accent 5" w:semiHidden="0" w:uiPriority="67" w:unhideWhenUsed="0"/>
+    <w:lsdException w:name="Medium Grid 2 Accent 5" w:semiHidden="0" w:uiPriority="68" w:unhideWhenUsed="0"/>
+    <w:lsdException w:name="Medium Grid 3 Accent 5" w:semiHidden="0" w:uiPriority="69" w:unhideWhenUsed="0"/>
+    <w:lsdException w:name="Dark List Accent 5" w:semiHidden="0" w:uiPriority="70" w:unhideWhenUsed="0"/>
+    <w:lsdException w:name="Colorful Shading Accent 5" w:semiHidden="0" w:uiPriority="71" w:unhideWhenUsed="0"/>
+    <w:lsdException w:name="Colorful List Accent 5" w:semiHidden="0" w:uiPriority="72" w:unhideWhenUsed="0"/>
+    <w:lsdException w:name="Colorful Grid Accent 5" w:semiHidden="0" w:uiPriority="73" w:unhideWhenUsed="0"/>
+    <w:lsdException w:name="Light Shading Accent 6" w:semiHidden="0" w:uiPriority="60" w:unhideWhenUsed="0"/>
+    <w:lsdException w:name="Light List Accent 6" w:semiHidden="0" w:uiPriority="61" w:unhideWhenUsed="0"/>
+    <w:lsdException w:name="Light Grid Accent 6" w:semiHidden="0" w:uiPriority="62" w:unhideWhenUsed="0"/>
+    <w:lsdException w:name="Medium Shading 1 Accent 6" w:semiHidden="0" w:uiPriority="63" w:unhideWhenUsed="0"/>
+    <w:lsdException w:name="Medium Shading 2 Accent 6" w:semiHidden="0" w:uiPriority="64" w:unhideWhenUsed="0"/>
+    <w:lsdException w:name="Medium List 1 Accent 6" w:semiHidden="0" w:uiPriority="65" w:unhideWhenUsed="0"/>
+    <w:lsdException w:name="Medium List 2 Accent 6" w:semiHidden="0" w:uiPriority="66" w:unhideWhenUsed="0"/>
+    <w:lsdException w:name="Medium Grid 1 Accent 6" w:semiHidden="0" w:uiPriority="67" w:unhideWhenUsed="0"/>
+    <w:lsdException w:name="Medium Grid 2 Accent 6" w:semiHidden="0" w:uiPriority="68" w:unhideWhenUsed="0"/>
+    <w:lsdException w:name="Medium Grid 3 Accent 6" w:semiHidden="0" w:uiPriority="69" w:unhideWhenUsed="0"/>
+    <w:lsdException w:name="Dark List Accent 6" w:semiHidden="0" w:uiPriority="70" w:unhideWhenUsed="0"/>
+    <w:lsdException w:name="Colorful Shading Accent 6" w:semiHidden="0" w:uiPriority="71" w:unhideWhenUsed="0"/>
+    <w:lsdException w:name="Colorful List Accent 6" w:semiHidden="0" w:uiPriority="72" w:unhideWhenUsed="0"/>
+    <w:lsdException w:name="Colorful Grid Accent 6" w:semiHidden="0" w:uiPriority="73" w:unhideWhenUsed="0"/>
+    <w:lsdException w:name="Subtle Emphasis" w:semiHidden="0" w:uiPriority="19" w:unhideWhenUsed="0" w:qFormat="1"/>
+    <w:lsdException w:name="Intense Emphasis" w:semiHidden="0" w:uiPriority="21" w:unhideWhenUsed="0" w:qFormat="1"/>
+    <w:lsdException w:name="Subtle Reference" w:semiHidden="0" w:uiPriority="31" w:unhideWhenUsed="0" w:qFormat="1"/>
+    <w:lsdException w:name="Intense Reference" w:semiHidden="0" w:uiPriority="32" w:unhideWhenUsed="0" w:qFormat="1"/>
+    <w:lsdException w:name="Book Title" w:semiHidden="0" w:uiPriority="33" w:unhideWhenUsed="0" w:qFormat="1"/>
+    <w:lsdException w:name="Bibliography" w:uiPriority="37"/>
+    <w:lsdException w:name="TOC Heading" w:uiPriority="39" w:qFormat="1"/>
   </w:latentStyles>
   <w:style w:type="paragraph" w:default="1" w:styleId="Normal">
     <w:name w:val="Normal"/>
     <w:qFormat/>
+    <w:rsid w:val="00B01D88"/>
   </w:style>
   <w:style w:type="paragraph" w:styleId="Heading1">
     <w:name w:val="heading 1"/>
@@ -9700,6 +8096,7 @@
     <w:link w:val="Heading1Char"/>
     <w:uiPriority w:val="9"/>
     <w:qFormat/>
+    <w:rsid w:val="00B01D88"/>
     <w:pPr>
       <w:spacing w:before="300" w:after="40" w:line="240" w:lineRule="auto"/>
       <w:outlineLvl w:val="0"/>
@@ -9707,7 +8104,7 @@
     <w:rPr>
       <w:rFonts w:asciiTheme="majorHAnsi" w:eastAsiaTheme="minorHAnsi" w:hAnsiTheme="majorHAnsi" w:cs="Times New Roman"/>
       <w:b/>
-      <w:color w:val="2E74B5" w:themeColor="accent1" w:themeShade="BF"/>
+      <w:color w:val="365F91" w:themeColor="accent1" w:themeShade="BF"/>
       <w:spacing w:val="20"/>
       <w:sz w:val="28"/>
       <w:szCs w:val="32"/>
@@ -9721,6 +8118,7 @@
     <w:link w:val="Heading2Char"/>
     <w:uiPriority w:val="9"/>
     <w:qFormat/>
+    <w:rsid w:val="00B01D88"/>
     <w:pPr>
       <w:spacing w:before="240" w:after="40" w:line="240" w:lineRule="auto"/>
       <w:outlineLvl w:val="1"/>
@@ -9728,7 +8126,7 @@
     <w:rPr>
       <w:rFonts w:asciiTheme="majorHAnsi" w:eastAsiaTheme="minorHAnsi" w:hAnsiTheme="majorHAnsi" w:cs="Times New Roman"/>
       <w:b/>
-      <w:color w:val="2E74B5" w:themeColor="accent1" w:themeShade="BF"/>
+      <w:color w:val="365F91" w:themeColor="accent1" w:themeShade="BF"/>
       <w:spacing w:val="20"/>
       <w:sz w:val="24"/>
       <w:szCs w:val="28"/>
@@ -9741,6 +8139,7 @@
     <w:link w:val="Heading3Char"/>
     <w:uiPriority w:val="9"/>
     <w:qFormat/>
+    <w:rsid w:val="00B01D88"/>
     <w:pPr>
       <w:spacing w:before="200" w:after="40" w:line="240" w:lineRule="auto"/>
       <w:outlineLvl w:val="2"/>
@@ -9748,7 +8147,7 @@
     <w:rPr>
       <w:rFonts w:asciiTheme="majorHAnsi" w:eastAsiaTheme="minorHAnsi" w:hAnsiTheme="majorHAnsi" w:cs="Times New Roman"/>
       <w:b/>
-      <w:color w:val="5B9BD5" w:themeColor="accent1"/>
+      <w:color w:val="4F81BD" w:themeColor="accent1"/>
       <w:spacing w:val="20"/>
       <w:sz w:val="24"/>
       <w:szCs w:val="24"/>
@@ -9765,6 +8164,7 @@
     <w:uiPriority w:val="99"/>
     <w:semiHidden/>
     <w:unhideWhenUsed/>
+    <w:qFormat/>
     <w:tblPr>
       <w:tblInd w:w="0" w:type="dxa"/>
       <w:tblCellMar>
@@ -9783,19 +8183,22 @@
   </w:style>
   <w:style w:type="paragraph" w:customStyle="1" w:styleId="431EA95E3F8E44C890487842C383FFF8">
     <w:name w:val="431EA95E3F8E44C890487842C383FFF8"/>
+    <w:rsid w:val="00B01D88"/>
   </w:style>
   <w:style w:type="paragraph" w:customStyle="1" w:styleId="EF05980DF5104836A0DFE7DF07D46285">
     <w:name w:val="EF05980DF5104836A0DFE7DF07D46285"/>
+    <w:rsid w:val="00B01D88"/>
   </w:style>
   <w:style w:type="character" w:customStyle="1" w:styleId="Heading1Char">
     <w:name w:val="Heading 1 Char"/>
     <w:basedOn w:val="DefaultParagraphFont"/>
     <w:link w:val="Heading1"/>
     <w:uiPriority w:val="9"/>
+    <w:rsid w:val="00B01D88"/>
     <w:rPr>
       <w:rFonts w:asciiTheme="majorHAnsi" w:eastAsiaTheme="minorHAnsi" w:hAnsiTheme="majorHAnsi" w:cs="Times New Roman"/>
       <w:b/>
-      <w:color w:val="2E74B5" w:themeColor="accent1" w:themeShade="BF"/>
+      <w:color w:val="365F91" w:themeColor="accent1" w:themeShade="BF"/>
       <w:spacing w:val="20"/>
       <w:sz w:val="28"/>
       <w:szCs w:val="32"/>
@@ -9807,10 +8210,11 @@
     <w:basedOn w:val="DefaultParagraphFont"/>
     <w:link w:val="Heading2"/>
     <w:uiPriority w:val="9"/>
+    <w:rsid w:val="00B01D88"/>
     <w:rPr>
       <w:rFonts w:asciiTheme="majorHAnsi" w:eastAsiaTheme="minorHAnsi" w:hAnsiTheme="majorHAnsi" w:cs="Times New Roman"/>
       <w:b/>
-      <w:color w:val="2E74B5" w:themeColor="accent1" w:themeShade="BF"/>
+      <w:color w:val="365F91" w:themeColor="accent1" w:themeShade="BF"/>
       <w:spacing w:val="20"/>
       <w:sz w:val="24"/>
       <w:szCs w:val="28"/>
@@ -9821,10 +8225,11 @@
     <w:basedOn w:val="DefaultParagraphFont"/>
     <w:link w:val="Heading3"/>
     <w:uiPriority w:val="9"/>
+    <w:rsid w:val="00B01D88"/>
     <w:rPr>
       <w:rFonts w:asciiTheme="majorHAnsi" w:eastAsiaTheme="minorHAnsi" w:hAnsiTheme="majorHAnsi" w:cs="Times New Roman"/>
       <w:b/>
-      <w:color w:val="5B9BD5" w:themeColor="accent1"/>
+      <w:color w:val="4F81BD" w:themeColor="accent1"/>
       <w:spacing w:val="20"/>
       <w:sz w:val="24"/>
       <w:szCs w:val="24"/>
@@ -9835,15 +8240,18 @@
     <w:basedOn w:val="DefaultParagraphFont"/>
     <w:uiPriority w:val="99"/>
     <w:semiHidden/>
+    <w:rsid w:val="00B01D88"/>
     <w:rPr>
       <w:color w:val="808080"/>
     </w:rPr>
   </w:style>
   <w:style w:type="paragraph" w:customStyle="1" w:styleId="53C0378971314217BB48BDEAF8440F88">
     <w:name w:val="53C0378971314217BB48BDEAF8440F88"/>
+    <w:rsid w:val="00B01D88"/>
   </w:style>
   <w:style w:type="paragraph" w:customStyle="1" w:styleId="DF2ACA62FB5A4BF4B36956F56F2BD2C8">
     <w:name w:val="DF2ACA62FB5A4BF4B36956F56F2BD2C8"/>
+    <w:rsid w:val="00B01D88"/>
   </w:style>
   <w:style w:type="paragraph" w:customStyle="1" w:styleId="624E7F07BEAF4C459198C51B8DE9F004">
     <w:name w:val="624E7F07BEAF4C459198C51B8DE9F004"/>
@@ -9857,7 +8265,7 @@
 </file>
 
 <file path=word/glossary/webSettings.xml><?xml version="1.0" encoding="utf-8"?>
-<w:webSettings xmlns:mc="http://schemas.openxmlformats.org/markup-compatibility/2006" xmlns:r="http://schemas.openxmlformats.org/officeDocument/2006/relationships" xmlns:w="http://schemas.openxmlformats.org/wordprocessingml/2006/main" xmlns:w14="http://schemas.microsoft.com/office/word/2010/wordml" xmlns:w15="http://schemas.microsoft.com/office/word/2012/wordml" mc:Ignorable="w14 w15">
+<w:webSettings xmlns:r="http://schemas.openxmlformats.org/officeDocument/2006/relationships" xmlns:w="http://schemas.openxmlformats.org/wordprocessingml/2006/main">
   <w:optimizeForBrowser/>
   <w:allowPNG/>
 </w:webSettings>
@@ -10134,13 +8542,7 @@
 </file>
 
 <file path=customXml/item1.xml><?xml version="1.0" encoding="utf-8"?>
-<outs:outSpaceData xmlns:outs="http://schemas.microsoft.com/office/2009/outspace/metadata">
-  <outs:relatedDates/>
-  <outs:relatedDocuments/>
-  <outs:relatedPeople/>
-  <outs:propertyMetadataList/>
-  <outs:corruptMetadataWasLost/>
-</outs:outSpaceData>
+<b:Sources xmlns:b="http://schemas.openxmlformats.org/officeDocument/2006/bibliography" SelectedStyle="\APA.XSL" StyleName="APA"/>
 </file>
 
 <file path=customXml/item2.xml><?xml version="1.0" encoding="utf-8"?>
@@ -10153,13 +8555,19 @@
 </file>
 
 <file path=customXml/item3.xml><?xml version="1.0" encoding="utf-8"?>
-<b:Sources xmlns:b="http://schemas.openxmlformats.org/officeDocument/2006/bibliography" SelectedStyle="\APA.XSL" StyleName="APA"/>
+<outs:outSpaceData xmlns:outs="http://schemas.microsoft.com/office/2009/outspace/metadata">
+  <outs:relatedDates/>
+  <outs:relatedDocuments/>
+  <outs:relatedPeople/>
+  <outs:propertyMetadataList/>
+  <outs:corruptMetadataWasLost/>
+</outs:outSpaceData>
 </file>
 
 <file path=customXml/itemProps1.xml><?xml version="1.0" encoding="utf-8"?>
-<ds:datastoreItem xmlns:ds="http://schemas.openxmlformats.org/officeDocument/2006/customXml" ds:itemID="{800B806B-C3C7-4EFE-A57F-81DC87A14EE1}">
+<ds:datastoreItem xmlns:ds="http://schemas.openxmlformats.org/officeDocument/2006/customXml" ds:itemID="{E822659E-4696-4D18-A6E2-4BC64D02A865}">
   <ds:schemaRefs>
-    <ds:schemaRef ds:uri="http://schemas.microsoft.com/office/2009/outspace/metadata"/>
+    <ds:schemaRef ds:uri="http://schemas.openxmlformats.org/officeDocument/2006/bibliography"/>
   </ds:schemaRefs>
 </ds:datastoreItem>
 </file>
@@ -10173,9 +8581,9 @@
 </file>
 
 <file path=customXml/itemProps3.xml><?xml version="1.0" encoding="utf-8"?>
-<ds:datastoreItem xmlns:ds="http://schemas.openxmlformats.org/officeDocument/2006/customXml" ds:itemID="{E822659E-4696-4D18-A6E2-4BC64D02A865}">
+<ds:datastoreItem xmlns:ds="http://schemas.openxmlformats.org/officeDocument/2006/customXml" ds:itemID="{800B806B-C3C7-4EFE-A57F-81DC87A14EE1}">
   <ds:schemaRefs>
-    <ds:schemaRef ds:uri="http://schemas.openxmlformats.org/officeDocument/2006/bibliography"/>
+    <ds:schemaRef ds:uri="http://schemas.microsoft.com/office/2009/outspace/metadata"/>
   </ds:schemaRefs>
 </ds:datastoreItem>
 </file>
</xml_diff>